<commit_message>
mengatur ulang margin catatan
</commit_message>
<xml_diff>
--- a/Catatan.docx
+++ b/Catatan.docx
@@ -10,13 +10,41 @@
           <w:szCs w:val="28"/>
         </w:rPr>
       </w:pPr>
+      <w:proofErr w:type="spellStart"/>
       <w:r>
         <w:rPr>
           <w:rFonts w:ascii="Times New Roman" w:hAnsi="Times New Roman" w:cs="Times New Roman"/>
           <w:sz w:val="28"/>
           <w:szCs w:val="28"/>
         </w:rPr>
-        <w:t>Catatan Belajar Git</w:t>
+        <w:t>Catatan</w:t>
+      </w:r>
+      <w:proofErr w:type="spellEnd"/>
+      <w:r>
+        <w:rPr>
+          <w:rFonts w:ascii="Times New Roman" w:hAnsi="Times New Roman" w:cs="Times New Roman"/>
+          <w:sz w:val="28"/>
+          <w:szCs w:val="28"/>
+        </w:rPr>
+        <w:t xml:space="preserve"> </w:t>
+      </w:r>
+      <w:proofErr w:type="spellStart"/>
+      <w:r>
+        <w:rPr>
+          <w:rFonts w:ascii="Times New Roman" w:hAnsi="Times New Roman" w:cs="Times New Roman"/>
+          <w:sz w:val="28"/>
+          <w:szCs w:val="28"/>
+        </w:rPr>
+        <w:t>Belajar</w:t>
+      </w:r>
+      <w:proofErr w:type="spellEnd"/>
+      <w:r>
+        <w:rPr>
+          <w:rFonts w:ascii="Times New Roman" w:hAnsi="Times New Roman" w:cs="Times New Roman"/>
+          <w:sz w:val="28"/>
+          <w:szCs w:val="28"/>
+        </w:rPr>
+        <w:t xml:space="preserve"> Git</w:t>
       </w:r>
     </w:p>
     <w:p>
@@ -66,8 +94,18 @@
           <w:sz w:val="28"/>
           <w:szCs w:val="28"/>
         </w:rPr>
-        <w:t>git init</w:t>
+        <w:t xml:space="preserve">git </w:t>
       </w:r>
+      <w:proofErr w:type="spellStart"/>
+      <w:r>
+        <w:rPr>
+          <w:rFonts w:ascii="Times New Roman" w:hAnsi="Times New Roman" w:cs="Times New Roman"/>
+          <w:sz w:val="28"/>
+          <w:szCs w:val="28"/>
+        </w:rPr>
+        <w:t>init</w:t>
+      </w:r>
+      <w:proofErr w:type="spellEnd"/>
       <w:r>
         <w:rPr>
           <w:rFonts w:ascii="Times New Roman" w:hAnsi="Times New Roman" w:cs="Times New Roman"/>
@@ -83,20 +121,70 @@
           <w:szCs w:val="28"/>
         </w:rPr>
         <w:tab/>
-        <w:t>: menginisialisasi folder untuk menjadi repository</w:t>
+        <w:t xml:space="preserve">: </w:t>
       </w:r>
-    </w:p>
-    <w:p>
-      <w:pPr>
-        <w:pStyle w:val="ListParagraph"/>
-        <w:spacing w:before="240"/>
-        <w:ind w:left="2304"/>
+      <w:proofErr w:type="spellStart"/>
+      <w:r>
         <w:rPr>
           <w:rFonts w:ascii="Times New Roman" w:hAnsi="Times New Roman" w:cs="Times New Roman"/>
           <w:sz w:val="28"/>
           <w:szCs w:val="28"/>
         </w:rPr>
-      </w:pPr>
+        <w:t>menginisialisasi</w:t>
+      </w:r>
+      <w:proofErr w:type="spellEnd"/>
+      <w:r>
+        <w:rPr>
+          <w:rFonts w:ascii="Times New Roman" w:hAnsi="Times New Roman" w:cs="Times New Roman"/>
+          <w:sz w:val="28"/>
+          <w:szCs w:val="28"/>
+        </w:rPr>
+        <w:t xml:space="preserve"> folder </w:t>
+      </w:r>
+      <w:proofErr w:type="spellStart"/>
+      <w:r>
+        <w:rPr>
+          <w:rFonts w:ascii="Times New Roman" w:hAnsi="Times New Roman" w:cs="Times New Roman"/>
+          <w:sz w:val="28"/>
+          <w:szCs w:val="28"/>
+        </w:rPr>
+        <w:t>untuk</w:t>
+      </w:r>
+      <w:proofErr w:type="spellEnd"/>
+      <w:r>
+        <w:rPr>
+          <w:rFonts w:ascii="Times New Roman" w:hAnsi="Times New Roman" w:cs="Times New Roman"/>
+          <w:sz w:val="28"/>
+          <w:szCs w:val="28"/>
+        </w:rPr>
+        <w:t xml:space="preserve"> </w:t>
+      </w:r>
+      <w:proofErr w:type="spellStart"/>
+      <w:r>
+        <w:rPr>
+          <w:rFonts w:ascii="Times New Roman" w:hAnsi="Times New Roman" w:cs="Times New Roman"/>
+          <w:sz w:val="28"/>
+          <w:szCs w:val="28"/>
+        </w:rPr>
+        <w:t>menjadi</w:t>
+      </w:r>
+      <w:proofErr w:type="spellEnd"/>
+      <w:r>
+        <w:rPr>
+          <w:rFonts w:ascii="Times New Roman" w:hAnsi="Times New Roman" w:cs="Times New Roman"/>
+          <w:sz w:val="28"/>
+          <w:szCs w:val="28"/>
+        </w:rPr>
+        <w:t xml:space="preserve"> repository</w:t>
+      </w:r>
+      <w:r>
+        <w:rPr>
+          <w:rFonts w:ascii="Times New Roman" w:hAnsi="Times New Roman" w:cs="Times New Roman"/>
+          <w:sz w:val="28"/>
+          <w:szCs w:val="28"/>
+        </w:rPr>
+        <w:t xml:space="preserve"> </w:t>
+      </w:r>
       <w:r>
         <w:rPr>
           <w:rFonts w:ascii="Times New Roman" w:hAnsi="Times New Roman" w:cs="Times New Roman"/>
@@ -144,7 +232,115 @@
           <w:szCs w:val="28"/>
         </w:rPr>
         <w:tab/>
-        <w:t>: menambahkan perubahan/penambahan file atau</w:t>
+        <w:t xml:space="preserve">: </w:t>
+      </w:r>
+      <w:proofErr w:type="spellStart"/>
+      <w:r>
+        <w:rPr>
+          <w:rFonts w:ascii="Times New Roman" w:hAnsi="Times New Roman" w:cs="Times New Roman"/>
+          <w:sz w:val="28"/>
+          <w:szCs w:val="28"/>
+        </w:rPr>
+        <w:t>menambahkan</w:t>
+      </w:r>
+      <w:proofErr w:type="spellEnd"/>
+      <w:r>
+        <w:rPr>
+          <w:rFonts w:ascii="Times New Roman" w:hAnsi="Times New Roman" w:cs="Times New Roman"/>
+          <w:sz w:val="28"/>
+          <w:szCs w:val="28"/>
+        </w:rPr>
+        <w:t xml:space="preserve"> </w:t>
+      </w:r>
+      <w:proofErr w:type="spellStart"/>
+      <w:r>
+        <w:rPr>
+          <w:rFonts w:ascii="Times New Roman" w:hAnsi="Times New Roman" w:cs="Times New Roman"/>
+          <w:sz w:val="28"/>
+          <w:szCs w:val="28"/>
+        </w:rPr>
+        <w:t>perubahan</w:t>
+      </w:r>
+      <w:proofErr w:type="spellEnd"/>
+      <w:r>
+        <w:rPr>
+          <w:rFonts w:ascii="Times New Roman" w:hAnsi="Times New Roman" w:cs="Times New Roman"/>
+          <w:sz w:val="28"/>
+          <w:szCs w:val="28"/>
+        </w:rPr>
+        <w:t>/</w:t>
+      </w:r>
+      <w:proofErr w:type="spellStart"/>
+      <w:r>
+        <w:rPr>
+          <w:rFonts w:ascii="Times New Roman" w:hAnsi="Times New Roman" w:cs="Times New Roman"/>
+          <w:sz w:val="28"/>
+          <w:szCs w:val="28"/>
+        </w:rPr>
+        <w:t>penambahan</w:t>
+      </w:r>
+      <w:proofErr w:type="spellEnd"/>
+      <w:r>
+        <w:rPr>
+          <w:rFonts w:ascii="Times New Roman" w:hAnsi="Times New Roman" w:cs="Times New Roman"/>
+          <w:sz w:val="28"/>
+          <w:szCs w:val="28"/>
+        </w:rPr>
+        <w:t xml:space="preserve"> file </w:t>
+      </w:r>
+      <w:proofErr w:type="spellStart"/>
+      <w:r>
+        <w:rPr>
+          <w:rFonts w:ascii="Times New Roman" w:hAnsi="Times New Roman" w:cs="Times New Roman"/>
+          <w:sz w:val="28"/>
+          <w:szCs w:val="28"/>
+        </w:rPr>
+        <w:t>atau</w:t>
+      </w:r>
+      <w:proofErr w:type="spellEnd"/>
+      <w:r>
+        <w:rPr>
+          <w:rFonts w:ascii="Times New Roman" w:hAnsi="Times New Roman" w:cs="Times New Roman"/>
+          <w:sz w:val="28"/>
+          <w:szCs w:val="28"/>
+        </w:rPr>
+        <w:t xml:space="preserve"> </w:t>
+      </w:r>
+      <w:proofErr w:type="spellStart"/>
+      <w:r>
+        <w:rPr>
+          <w:rFonts w:ascii="Times New Roman" w:hAnsi="Times New Roman" w:cs="Times New Roman"/>
+          <w:sz w:val="28"/>
+          <w:szCs w:val="28"/>
+        </w:rPr>
+        <w:t>folderke</w:t>
+      </w:r>
+      <w:proofErr w:type="spellEnd"/>
+      <w:r>
+        <w:rPr>
+          <w:rFonts w:ascii="Times New Roman" w:hAnsi="Times New Roman" w:cs="Times New Roman"/>
+          <w:sz w:val="28"/>
+          <w:szCs w:val="28"/>
+        </w:rPr>
+        <w:t xml:space="preserve"> </w:t>
+      </w:r>
+      <w:proofErr w:type="spellStart"/>
+      <w:r>
+        <w:rPr>
+          <w:rFonts w:ascii="Times New Roman" w:hAnsi="Times New Roman" w:cs="Times New Roman"/>
+          <w:sz w:val="28"/>
+          <w:szCs w:val="28"/>
+        </w:rPr>
+        <w:t>dalam</w:t>
+      </w:r>
+      <w:proofErr w:type="spellEnd"/>
+      <w:r>
+        <w:rPr>
+          <w:rFonts w:ascii="Times New Roman" w:hAnsi="Times New Roman" w:cs="Times New Roman"/>
+          <w:sz w:val="28"/>
+          <w:szCs w:val="28"/>
+        </w:rPr>
+        <w:t xml:space="preserve"> git</w:t>
       </w:r>
     </w:p>
     <w:p>
@@ -164,15 +360,7 @@
           <w:sz w:val="28"/>
           <w:szCs w:val="28"/>
         </w:rPr>
-        <w:t>folder</w:t>
-      </w:r>
-      <w:r>
-        <w:rPr>
-          <w:rFonts w:ascii="Times New Roman" w:hAnsi="Times New Roman" w:cs="Times New Roman"/>
-          <w:sz w:val="28"/>
-          <w:szCs w:val="28"/>
-        </w:rPr>
-        <w:t>ke dalam git staged</w:t>
+        <w:t>staged</w:t>
       </w:r>
     </w:p>
     <w:p>
@@ -205,7 +393,43 @@
           <w:szCs w:val="28"/>
         </w:rPr>
         <w:tab/>
-        <w:t>: melakukan commit (merekam history)</w:t>
+        <w:t xml:space="preserve">: </w:t>
+      </w:r>
+      <w:proofErr w:type="spellStart"/>
+      <w:r>
+        <w:rPr>
+          <w:rFonts w:ascii="Times New Roman" w:hAnsi="Times New Roman" w:cs="Times New Roman"/>
+          <w:sz w:val="28"/>
+          <w:szCs w:val="28"/>
+        </w:rPr>
+        <w:t>melakukan</w:t>
+      </w:r>
+      <w:proofErr w:type="spellEnd"/>
+      <w:r>
+        <w:rPr>
+          <w:rFonts w:ascii="Times New Roman" w:hAnsi="Times New Roman" w:cs="Times New Roman"/>
+          <w:sz w:val="28"/>
+          <w:szCs w:val="28"/>
+        </w:rPr>
+        <w:t xml:space="preserve"> commit (</w:t>
+      </w:r>
+      <w:proofErr w:type="spellStart"/>
+      <w:r>
+        <w:rPr>
+          <w:rFonts w:ascii="Times New Roman" w:hAnsi="Times New Roman" w:cs="Times New Roman"/>
+          <w:sz w:val="28"/>
+          <w:szCs w:val="28"/>
+        </w:rPr>
+        <w:t>merekam</w:t>
+      </w:r>
+      <w:proofErr w:type="spellEnd"/>
+      <w:r>
+        <w:rPr>
+          <w:rFonts w:ascii="Times New Roman" w:hAnsi="Times New Roman" w:cs="Times New Roman"/>
+          <w:sz w:val="28"/>
+          <w:szCs w:val="28"/>
+        </w:rPr>
+        <w:t xml:space="preserve"> history)</w:t>
       </w:r>
     </w:p>
     <w:p>
@@ -238,14 +462,96 @@
           <w:szCs w:val="28"/>
         </w:rPr>
         <w:tab/>
-        <w:t>: kembali atau memilih keadaan commit tertentu</w:t>
+        <w:t xml:space="preserve">: </w:t>
       </w:r>
+      <w:proofErr w:type="spellStart"/>
+      <w:r>
+        <w:rPr>
+          <w:rFonts w:ascii="Times New Roman" w:hAnsi="Times New Roman" w:cs="Times New Roman"/>
+          <w:sz w:val="28"/>
+          <w:szCs w:val="28"/>
+        </w:rPr>
+        <w:t>kembali</w:t>
+      </w:r>
+      <w:proofErr w:type="spellEnd"/>
+      <w:r>
+        <w:rPr>
+          <w:rFonts w:ascii="Times New Roman" w:hAnsi="Times New Roman" w:cs="Times New Roman"/>
+          <w:sz w:val="28"/>
+          <w:szCs w:val="28"/>
+        </w:rPr>
+        <w:t xml:space="preserve"> </w:t>
+      </w:r>
+      <w:proofErr w:type="spellStart"/>
+      <w:r>
+        <w:rPr>
+          <w:rFonts w:ascii="Times New Roman" w:hAnsi="Times New Roman" w:cs="Times New Roman"/>
+          <w:sz w:val="28"/>
+          <w:szCs w:val="28"/>
+        </w:rPr>
+        <w:t>atau</w:t>
+      </w:r>
+      <w:proofErr w:type="spellEnd"/>
+      <w:r>
+        <w:rPr>
+          <w:rFonts w:ascii="Times New Roman" w:hAnsi="Times New Roman" w:cs="Times New Roman"/>
+          <w:sz w:val="28"/>
+          <w:szCs w:val="28"/>
+        </w:rPr>
+        <w:t xml:space="preserve"> </w:t>
+      </w:r>
+      <w:proofErr w:type="spellStart"/>
+      <w:r>
+        <w:rPr>
+          <w:rFonts w:ascii="Times New Roman" w:hAnsi="Times New Roman" w:cs="Times New Roman"/>
+          <w:sz w:val="28"/>
+          <w:szCs w:val="28"/>
+        </w:rPr>
+        <w:t>memilih</w:t>
+      </w:r>
+      <w:proofErr w:type="spellEnd"/>
+      <w:r>
+        <w:rPr>
+          <w:rFonts w:ascii="Times New Roman" w:hAnsi="Times New Roman" w:cs="Times New Roman"/>
+          <w:sz w:val="28"/>
+          <w:szCs w:val="28"/>
+        </w:rPr>
+        <w:t xml:space="preserve"> </w:t>
+      </w:r>
+      <w:proofErr w:type="spellStart"/>
+      <w:r>
+        <w:rPr>
+          <w:rFonts w:ascii="Times New Roman" w:hAnsi="Times New Roman" w:cs="Times New Roman"/>
+          <w:sz w:val="28"/>
+          <w:szCs w:val="28"/>
+        </w:rPr>
+        <w:t>keadaan</w:t>
+      </w:r>
+      <w:proofErr w:type="spellEnd"/>
+      <w:r>
+        <w:rPr>
+          <w:rFonts w:ascii="Times New Roman" w:hAnsi="Times New Roman" w:cs="Times New Roman"/>
+          <w:sz w:val="28"/>
+          <w:szCs w:val="28"/>
+        </w:rPr>
+        <w:t xml:space="preserve"> commit </w:t>
+      </w:r>
+      <w:proofErr w:type="spellStart"/>
+      <w:r>
+        <w:rPr>
+          <w:rFonts w:ascii="Times New Roman" w:hAnsi="Times New Roman" w:cs="Times New Roman"/>
+          <w:sz w:val="28"/>
+          <w:szCs w:val="28"/>
+        </w:rPr>
+        <w:t>tertentu</w:t>
+      </w:r>
+      <w:proofErr w:type="spellEnd"/>
     </w:p>
     <w:sectPr>
       <w:headerReference w:type="default" r:id="rId8"/>
       <w:footerReference w:type="default" r:id="rId9"/>
       <w:pgSz w:w="11906" w:h="16838" w:code="9"/>
-      <w:pgMar w:top="2268" w:right="1701" w:bottom="1701" w:left="2268" w:header="720" w:footer="720" w:gutter="0"/>
+      <w:pgMar w:top="1440" w:right="878" w:bottom="878" w:left="878" w:header="720" w:footer="720" w:gutter="0"/>
       <w:cols w:space="720"/>
       <w:docGrid w:linePitch="360"/>
     </w:sectPr>

</xml_diff>

<commit_message>
menambahkan catatan pada file catatan dan mengedit file html
</commit_message>
<xml_diff>
--- a/Catatan.docx
+++ b/Catatan.docx
@@ -10,41 +10,13 @@
           <w:szCs w:val="28"/>
         </w:rPr>
       </w:pPr>
-      <w:proofErr w:type="spellStart"/>
       <w:r>
         <w:rPr>
           <w:rFonts w:ascii="Times New Roman" w:hAnsi="Times New Roman" w:cs="Times New Roman"/>
           <w:sz w:val="28"/>
           <w:szCs w:val="28"/>
         </w:rPr>
-        <w:t>Catatan</w:t>
-      </w:r>
-      <w:proofErr w:type="spellEnd"/>
-      <w:r>
-        <w:rPr>
-          <w:rFonts w:ascii="Times New Roman" w:hAnsi="Times New Roman" w:cs="Times New Roman"/>
-          <w:sz w:val="28"/>
-          <w:szCs w:val="28"/>
-        </w:rPr>
-        <w:t xml:space="preserve"> </w:t>
-      </w:r>
-      <w:proofErr w:type="spellStart"/>
-      <w:r>
-        <w:rPr>
-          <w:rFonts w:ascii="Times New Roman" w:hAnsi="Times New Roman" w:cs="Times New Roman"/>
-          <w:sz w:val="28"/>
-          <w:szCs w:val="28"/>
-        </w:rPr>
-        <w:t>Belajar</w:t>
-      </w:r>
-      <w:proofErr w:type="spellEnd"/>
-      <w:r>
-        <w:rPr>
-          <w:rFonts w:ascii="Times New Roman" w:hAnsi="Times New Roman" w:cs="Times New Roman"/>
-          <w:sz w:val="28"/>
-          <w:szCs w:val="28"/>
-        </w:rPr>
-        <w:t xml:space="preserve"> Git</w:t>
+        <w:t>Catatan Belajar Git</w:t>
       </w:r>
     </w:p>
     <w:p>
@@ -94,18 +66,8 @@
           <w:sz w:val="28"/>
           <w:szCs w:val="28"/>
         </w:rPr>
-        <w:t xml:space="preserve">git </w:t>
+        <w:t>git init</w:t>
       </w:r>
-      <w:proofErr w:type="spellStart"/>
-      <w:r>
-        <w:rPr>
-          <w:rFonts w:ascii="Times New Roman" w:hAnsi="Times New Roman" w:cs="Times New Roman"/>
-          <w:sz w:val="28"/>
-          <w:szCs w:val="28"/>
-        </w:rPr>
-        <w:t>init</w:t>
-      </w:r>
-      <w:proofErr w:type="spellEnd"/>
       <w:r>
         <w:rPr>
           <w:rFonts w:ascii="Times New Roman" w:hAnsi="Times New Roman" w:cs="Times New Roman"/>
@@ -121,61 +83,7 @@
           <w:szCs w:val="28"/>
         </w:rPr>
         <w:tab/>
-        <w:t xml:space="preserve">: </w:t>
-      </w:r>
-      <w:proofErr w:type="spellStart"/>
-      <w:r>
-        <w:rPr>
-          <w:rFonts w:ascii="Times New Roman" w:hAnsi="Times New Roman" w:cs="Times New Roman"/>
-          <w:sz w:val="28"/>
-          <w:szCs w:val="28"/>
-        </w:rPr>
-        <w:t>menginisialisasi</w:t>
-      </w:r>
-      <w:proofErr w:type="spellEnd"/>
-      <w:r>
-        <w:rPr>
-          <w:rFonts w:ascii="Times New Roman" w:hAnsi="Times New Roman" w:cs="Times New Roman"/>
-          <w:sz w:val="28"/>
-          <w:szCs w:val="28"/>
-        </w:rPr>
-        <w:t xml:space="preserve"> folder </w:t>
-      </w:r>
-      <w:proofErr w:type="spellStart"/>
-      <w:r>
-        <w:rPr>
-          <w:rFonts w:ascii="Times New Roman" w:hAnsi="Times New Roman" w:cs="Times New Roman"/>
-          <w:sz w:val="28"/>
-          <w:szCs w:val="28"/>
-        </w:rPr>
-        <w:t>untuk</w:t>
-      </w:r>
-      <w:proofErr w:type="spellEnd"/>
-      <w:r>
-        <w:rPr>
-          <w:rFonts w:ascii="Times New Roman" w:hAnsi="Times New Roman" w:cs="Times New Roman"/>
-          <w:sz w:val="28"/>
-          <w:szCs w:val="28"/>
-        </w:rPr>
-        <w:t xml:space="preserve"> </w:t>
-      </w:r>
-      <w:proofErr w:type="spellStart"/>
-      <w:r>
-        <w:rPr>
-          <w:rFonts w:ascii="Times New Roman" w:hAnsi="Times New Roman" w:cs="Times New Roman"/>
-          <w:sz w:val="28"/>
-          <w:szCs w:val="28"/>
-        </w:rPr>
-        <w:t>menjadi</w:t>
-      </w:r>
-      <w:proofErr w:type="spellEnd"/>
-      <w:r>
-        <w:rPr>
-          <w:rFonts w:ascii="Times New Roman" w:hAnsi="Times New Roman" w:cs="Times New Roman"/>
-          <w:sz w:val="28"/>
-          <w:szCs w:val="28"/>
-        </w:rPr>
-        <w:t xml:space="preserve"> repository</w:t>
+        <w:t>: menginisialisasi folder untuk menjadi repository</w:t>
       </w:r>
       <w:r>
         <w:rPr>
@@ -232,18 +140,8 @@
           <w:szCs w:val="28"/>
         </w:rPr>
         <w:tab/>
-        <w:t xml:space="preserve">: </w:t>
+        <w:t>: menambahkan perubahan/penambahan file atau</w:t>
       </w:r>
-      <w:proofErr w:type="spellStart"/>
-      <w:r>
-        <w:rPr>
-          <w:rFonts w:ascii="Times New Roman" w:hAnsi="Times New Roman" w:cs="Times New Roman"/>
-          <w:sz w:val="28"/>
-          <w:szCs w:val="28"/>
-        </w:rPr>
-        <w:t>menambahkan</w:t>
-      </w:r>
-      <w:proofErr w:type="spellEnd"/>
       <w:r>
         <w:rPr>
           <w:rFonts w:ascii="Times New Roman" w:hAnsi="Times New Roman" w:cs="Times New Roman"/>
@@ -252,52 +150,14 @@
         </w:rPr>
         <w:t xml:space="preserve"> </w:t>
       </w:r>
-      <w:proofErr w:type="spellStart"/>
       <w:r>
         <w:rPr>
           <w:rFonts w:ascii="Times New Roman" w:hAnsi="Times New Roman" w:cs="Times New Roman"/>
           <w:sz w:val="28"/>
           <w:szCs w:val="28"/>
         </w:rPr>
-        <w:t>perubahan</w:t>
+        <w:t>folder</w:t>
       </w:r>
-      <w:proofErr w:type="spellEnd"/>
-      <w:r>
-        <w:rPr>
-          <w:rFonts w:ascii="Times New Roman" w:hAnsi="Times New Roman" w:cs="Times New Roman"/>
-          <w:sz w:val="28"/>
-          <w:szCs w:val="28"/>
-        </w:rPr>
-        <w:t>/</w:t>
-      </w:r>
-      <w:proofErr w:type="spellStart"/>
-      <w:r>
-        <w:rPr>
-          <w:rFonts w:ascii="Times New Roman" w:hAnsi="Times New Roman" w:cs="Times New Roman"/>
-          <w:sz w:val="28"/>
-          <w:szCs w:val="28"/>
-        </w:rPr>
-        <w:t>penambahan</w:t>
-      </w:r>
-      <w:proofErr w:type="spellEnd"/>
-      <w:r>
-        <w:rPr>
-          <w:rFonts w:ascii="Times New Roman" w:hAnsi="Times New Roman" w:cs="Times New Roman"/>
-          <w:sz w:val="28"/>
-          <w:szCs w:val="28"/>
-        </w:rPr>
-        <w:t xml:space="preserve"> file </w:t>
-      </w:r>
-      <w:proofErr w:type="spellStart"/>
-      <w:r>
-        <w:rPr>
-          <w:rFonts w:ascii="Times New Roman" w:hAnsi="Times New Roman" w:cs="Times New Roman"/>
-          <w:sz w:val="28"/>
-          <w:szCs w:val="28"/>
-        </w:rPr>
-        <w:t>atau</w:t>
-      </w:r>
-      <w:proofErr w:type="spellEnd"/>
       <w:r>
         <w:rPr>
           <w:rFonts w:ascii="Times New Roman" w:hAnsi="Times New Roman" w:cs="Times New Roman"/>
@@ -306,41 +166,13 @@
         </w:rPr>
         <w:t xml:space="preserve"> </w:t>
       </w:r>
-      <w:proofErr w:type="spellStart"/>
       <w:r>
         <w:rPr>
           <w:rFonts w:ascii="Times New Roman" w:hAnsi="Times New Roman" w:cs="Times New Roman"/>
           <w:sz w:val="28"/>
           <w:szCs w:val="28"/>
         </w:rPr>
-        <w:t>folderke</w:t>
-      </w:r>
-      <w:proofErr w:type="spellEnd"/>
-      <w:r>
-        <w:rPr>
-          <w:rFonts w:ascii="Times New Roman" w:hAnsi="Times New Roman" w:cs="Times New Roman"/>
-          <w:sz w:val="28"/>
-          <w:szCs w:val="28"/>
-        </w:rPr>
-        <w:t xml:space="preserve"> </w:t>
-      </w:r>
-      <w:proofErr w:type="spellStart"/>
-      <w:r>
-        <w:rPr>
-          <w:rFonts w:ascii="Times New Roman" w:hAnsi="Times New Roman" w:cs="Times New Roman"/>
-          <w:sz w:val="28"/>
-          <w:szCs w:val="28"/>
-        </w:rPr>
-        <w:t>dalam</w:t>
-      </w:r>
-      <w:proofErr w:type="spellEnd"/>
-      <w:r>
-        <w:rPr>
-          <w:rFonts w:ascii="Times New Roman" w:hAnsi="Times New Roman" w:cs="Times New Roman"/>
-          <w:sz w:val="28"/>
-          <w:szCs w:val="28"/>
-        </w:rPr>
-        <w:t xml:space="preserve"> git</w:t>
+        <w:t>ke dalam</w:t>
       </w:r>
     </w:p>
     <w:p>
@@ -360,7 +192,15 @@
           <w:sz w:val="28"/>
           <w:szCs w:val="28"/>
         </w:rPr>
-        <w:t>staged</w:t>
+        <w:t>stag</w:t>
+      </w:r>
+      <w:r>
+        <w:rPr>
+          <w:rFonts w:ascii="Times New Roman" w:hAnsi="Times New Roman" w:cs="Times New Roman"/>
+          <w:sz w:val="28"/>
+          <w:szCs w:val="28"/>
+        </w:rPr>
+        <w:t>ing area</w:t>
       </w:r>
     </w:p>
     <w:p>
@@ -393,43 +233,7 @@
           <w:szCs w:val="28"/>
         </w:rPr>
         <w:tab/>
-        <w:t xml:space="preserve">: </w:t>
-      </w:r>
-      <w:proofErr w:type="spellStart"/>
-      <w:r>
-        <w:rPr>
-          <w:rFonts w:ascii="Times New Roman" w:hAnsi="Times New Roman" w:cs="Times New Roman"/>
-          <w:sz w:val="28"/>
-          <w:szCs w:val="28"/>
-        </w:rPr>
-        <w:t>melakukan</w:t>
-      </w:r>
-      <w:proofErr w:type="spellEnd"/>
-      <w:r>
-        <w:rPr>
-          <w:rFonts w:ascii="Times New Roman" w:hAnsi="Times New Roman" w:cs="Times New Roman"/>
-          <w:sz w:val="28"/>
-          <w:szCs w:val="28"/>
-        </w:rPr>
-        <w:t xml:space="preserve"> commit (</w:t>
-      </w:r>
-      <w:proofErr w:type="spellStart"/>
-      <w:r>
-        <w:rPr>
-          <w:rFonts w:ascii="Times New Roman" w:hAnsi="Times New Roman" w:cs="Times New Roman"/>
-          <w:sz w:val="28"/>
-          <w:szCs w:val="28"/>
-        </w:rPr>
-        <w:t>merekam</w:t>
-      </w:r>
-      <w:proofErr w:type="spellEnd"/>
-      <w:r>
-        <w:rPr>
-          <w:rFonts w:ascii="Times New Roman" w:hAnsi="Times New Roman" w:cs="Times New Roman"/>
-          <w:sz w:val="28"/>
-          <w:szCs w:val="28"/>
-        </w:rPr>
-        <w:t xml:space="preserve"> history)</w:t>
+        <w:t>: melakukan commit (merekam history)</w:t>
       </w:r>
     </w:p>
     <w:p>
@@ -462,90 +266,61 @@
           <w:szCs w:val="28"/>
         </w:rPr>
         <w:tab/>
-        <w:t xml:space="preserve">: </w:t>
+        <w:t>: kembali atau memilih keadaan commit tertentu</w:t>
       </w:r>
-      <w:proofErr w:type="spellStart"/>
+    </w:p>
+    <w:p>
+      <w:pPr>
+        <w:pStyle w:val="ListParagraph"/>
+        <w:numPr>
+          <w:ilvl w:val="0"/>
+          <w:numId w:val="40"/>
+        </w:numPr>
+        <w:spacing w:before="240"/>
+        <w:ind w:left="360"/>
+        <w:rPr>
+          <w:rFonts w:ascii="Times New Roman" w:hAnsi="Times New Roman" w:cs="Times New Roman"/>
+          <w:sz w:val="28"/>
+          <w:szCs w:val="28"/>
+        </w:rPr>
+      </w:pPr>
       <w:r>
         <w:rPr>
           <w:rFonts w:ascii="Times New Roman" w:hAnsi="Times New Roman" w:cs="Times New Roman"/>
           <w:sz w:val="28"/>
           <w:szCs w:val="28"/>
         </w:rPr>
-        <w:t>kembali</w:t>
+        <w:t>git commit -am</w:t>
       </w:r>
-      <w:proofErr w:type="spellEnd"/>
       <w:r>
         <w:rPr>
           <w:rFonts w:ascii="Times New Roman" w:hAnsi="Times New Roman" w:cs="Times New Roman"/>
           <w:sz w:val="28"/>
           <w:szCs w:val="28"/>
         </w:rPr>
-        <w:t xml:space="preserve"> </w:t>
+        <w:tab/>
+        <w:t xml:space="preserve">: melakukan commit dan memberikan catatan terhadap file yang </w:t>
       </w:r>
-      <w:proofErr w:type="spellStart"/>
+    </w:p>
+    <w:p>
+      <w:pPr>
+        <w:pStyle w:val="ListParagraph"/>
+        <w:spacing w:before="240"/>
+        <w:ind w:left="2304"/>
+        <w:rPr>
+          <w:rFonts w:ascii="Times New Roman" w:hAnsi="Times New Roman" w:cs="Times New Roman"/>
+          <w:sz w:val="28"/>
+          <w:szCs w:val="28"/>
+        </w:rPr>
+      </w:pPr>
       <w:r>
         <w:rPr>
           <w:rFonts w:ascii="Times New Roman" w:hAnsi="Times New Roman" w:cs="Times New Roman"/>
           <w:sz w:val="28"/>
           <w:szCs w:val="28"/>
         </w:rPr>
-        <w:t>atau</w:t>
+        <w:t>sebelumnya sudah pernah ditambahkan ke staging area (modified)</w:t>
       </w:r>
-      <w:proofErr w:type="spellEnd"/>
-      <w:r>
-        <w:rPr>
-          <w:rFonts w:ascii="Times New Roman" w:hAnsi="Times New Roman" w:cs="Times New Roman"/>
-          <w:sz w:val="28"/>
-          <w:szCs w:val="28"/>
-        </w:rPr>
-        <w:t xml:space="preserve"> </w:t>
-      </w:r>
-      <w:proofErr w:type="spellStart"/>
-      <w:r>
-        <w:rPr>
-          <w:rFonts w:ascii="Times New Roman" w:hAnsi="Times New Roman" w:cs="Times New Roman"/>
-          <w:sz w:val="28"/>
-          <w:szCs w:val="28"/>
-        </w:rPr>
-        <w:t>memilih</w:t>
-      </w:r>
-      <w:proofErr w:type="spellEnd"/>
-      <w:r>
-        <w:rPr>
-          <w:rFonts w:ascii="Times New Roman" w:hAnsi="Times New Roman" w:cs="Times New Roman"/>
-          <w:sz w:val="28"/>
-          <w:szCs w:val="28"/>
-        </w:rPr>
-        <w:t xml:space="preserve"> </w:t>
-      </w:r>
-      <w:proofErr w:type="spellStart"/>
-      <w:r>
-        <w:rPr>
-          <w:rFonts w:ascii="Times New Roman" w:hAnsi="Times New Roman" w:cs="Times New Roman"/>
-          <w:sz w:val="28"/>
-          <w:szCs w:val="28"/>
-        </w:rPr>
-        <w:t>keadaan</w:t>
-      </w:r>
-      <w:proofErr w:type="spellEnd"/>
-      <w:r>
-        <w:rPr>
-          <w:rFonts w:ascii="Times New Roman" w:hAnsi="Times New Roman" w:cs="Times New Roman"/>
-          <w:sz w:val="28"/>
-          <w:szCs w:val="28"/>
-        </w:rPr>
-        <w:t xml:space="preserve"> commit </w:t>
-      </w:r>
-      <w:proofErr w:type="spellStart"/>
-      <w:r>
-        <w:rPr>
-          <w:rFonts w:ascii="Times New Roman" w:hAnsi="Times New Roman" w:cs="Times New Roman"/>
-          <w:sz w:val="28"/>
-          <w:szCs w:val="28"/>
-        </w:rPr>
-        <w:t>tertentu</w:t>
-      </w:r>
-      <w:proofErr w:type="spellEnd"/>
     </w:p>
     <w:sectPr>
       <w:headerReference w:type="default" r:id="rId8"/>
@@ -692,14 +467,14 @@
         <v:path o:extrusionok="f" gradientshapeok="t" o:connecttype="rect"/>
         <o:lock v:ext="edit" aspectratio="t"/>
       </v:shapetype>
-      <v:shape id="_x0000_i1054" type="#_x0000_t75" style="width:36pt;height:12.9pt;visibility:visible" o:bullet="t">
+      <v:shape id="_x0000_i1056" type="#_x0000_t75" style="width:36pt;height:12.9pt;visibility:visible" o:bullet="t">
         <v:imagedata r:id="rId1" o:title=""/>
       </v:shape>
     </w:pict>
   </w:numPicBullet>
   <w:numPicBullet w:numPicBulletId="1">
     <w:pict>
-      <v:shape id="_x0000_i1055" type="#_x0000_t75" style="width:21.05pt;height:22.4pt;visibility:visible" o:bullet="t">
+      <v:shape id="_x0000_i1057" type="#_x0000_t75" style="width:21.05pt;height:22.4pt;visibility:visible" o:bullet="t">
         <v:imagedata r:id="rId2" o:title=""/>
       </v:shape>
     </w:pict>

</xml_diff>

<commit_message>
menambahkan file foto pada tutorial git wpu seri #6 dan mengedit file Catatan.html
</commit_message>
<xml_diff>
--- a/Catatan.docx
+++ b/Catatan.docx
@@ -710,23 +710,7 @@
           <w:sz w:val="28"/>
           <w:szCs w:val="28"/>
         </w:rPr>
-        <w:t>git branch -</w:t>
-      </w:r>
-      <w:r>
-        <w:rPr>
-          <w:rFonts w:ascii="Times New Roman" w:hAnsi="Times New Roman" w:cs="Times New Roman"/>
-          <w:sz w:val="28"/>
-          <w:szCs w:val="28"/>
-        </w:rPr>
-        <w:t>D</w:t>
-      </w:r>
-      <w:r>
-        <w:rPr>
-          <w:rFonts w:ascii="Times New Roman" w:hAnsi="Times New Roman" w:cs="Times New Roman"/>
-          <w:sz w:val="28"/>
-          <w:szCs w:val="28"/>
-        </w:rPr>
-        <w:t xml:space="preserve"> [nama branch]</w:t>
+        <w:t>git branch -D [nama branch]</w:t>
       </w:r>
       <w:r>
         <w:rPr>
@@ -774,9 +758,1613 @@
         <w:t>belum di merge</w:t>
       </w:r>
     </w:p>
+    <w:p>
+      <w:pPr>
+        <w:pStyle w:val="ListParagraph"/>
+        <w:ind w:left="5184"/>
+        <w:contextualSpacing w:val="0"/>
+        <w:rPr>
+          <w:rFonts w:ascii="Times New Roman" w:hAnsi="Times New Roman" w:cs="Times New Roman"/>
+          <w:sz w:val="28"/>
+          <w:szCs w:val="28"/>
+        </w:rPr>
+      </w:pPr>
+    </w:p>
+    <w:p>
+      <w:pPr>
+        <w:pStyle w:val="ListParagraph"/>
+        <w:ind w:left="5184"/>
+        <w:contextualSpacing w:val="0"/>
+        <w:rPr>
+          <w:rFonts w:ascii="Times New Roman" w:hAnsi="Times New Roman" w:cs="Times New Roman"/>
+          <w:sz w:val="28"/>
+          <w:szCs w:val="28"/>
+        </w:rPr>
+      </w:pPr>
+    </w:p>
+    <w:p>
+      <w:pPr>
+        <w:pStyle w:val="ListParagraph"/>
+        <w:ind w:left="5184"/>
+        <w:contextualSpacing w:val="0"/>
+        <w:rPr>
+          <w:rFonts w:ascii="Times New Roman" w:hAnsi="Times New Roman" w:cs="Times New Roman"/>
+          <w:sz w:val="28"/>
+          <w:szCs w:val="28"/>
+        </w:rPr>
+      </w:pPr>
+    </w:p>
+    <w:p>
+      <w:pPr>
+        <w:pStyle w:val="ListParagraph"/>
+        <w:ind w:left="5184"/>
+        <w:contextualSpacing w:val="0"/>
+        <w:rPr>
+          <w:rFonts w:ascii="Times New Roman" w:hAnsi="Times New Roman" w:cs="Times New Roman"/>
+          <w:sz w:val="28"/>
+          <w:szCs w:val="28"/>
+        </w:rPr>
+      </w:pPr>
+    </w:p>
+    <w:p>
+      <w:pPr>
+        <w:pStyle w:val="ListParagraph"/>
+        <w:ind w:left="5184"/>
+        <w:contextualSpacing w:val="0"/>
+        <w:rPr>
+          <w:rFonts w:ascii="Times New Roman" w:hAnsi="Times New Roman" w:cs="Times New Roman"/>
+          <w:sz w:val="28"/>
+          <w:szCs w:val="28"/>
+        </w:rPr>
+      </w:pPr>
+    </w:p>
+    <w:p>
+      <w:pPr>
+        <w:pStyle w:val="ListParagraph"/>
+        <w:ind w:left="5184"/>
+        <w:contextualSpacing w:val="0"/>
+        <w:rPr>
+          <w:rFonts w:ascii="Times New Roman" w:hAnsi="Times New Roman" w:cs="Times New Roman"/>
+          <w:sz w:val="28"/>
+          <w:szCs w:val="28"/>
+        </w:rPr>
+      </w:pPr>
+    </w:p>
+    <w:p>
+      <w:pPr>
+        <w:pStyle w:val="ListParagraph"/>
+        <w:ind w:left="5184"/>
+        <w:contextualSpacing w:val="0"/>
+        <w:rPr>
+          <w:rFonts w:ascii="Times New Roman" w:hAnsi="Times New Roman" w:cs="Times New Roman"/>
+          <w:sz w:val="28"/>
+          <w:szCs w:val="28"/>
+        </w:rPr>
+      </w:pPr>
+    </w:p>
+    <w:p>
+      <w:pPr>
+        <w:pStyle w:val="ListParagraph"/>
+        <w:ind w:left="5184"/>
+        <w:contextualSpacing w:val="0"/>
+        <w:rPr>
+          <w:rFonts w:ascii="Times New Roman" w:hAnsi="Times New Roman" w:cs="Times New Roman"/>
+          <w:sz w:val="28"/>
+          <w:szCs w:val="28"/>
+        </w:rPr>
+      </w:pPr>
+    </w:p>
+    <w:p>
+      <w:pPr>
+        <w:pStyle w:val="ListParagraph"/>
+        <w:ind w:left="5184"/>
+        <w:contextualSpacing w:val="0"/>
+        <w:rPr>
+          <w:rFonts w:ascii="Times New Roman" w:hAnsi="Times New Roman" w:cs="Times New Roman"/>
+          <w:sz w:val="28"/>
+          <w:szCs w:val="28"/>
+        </w:rPr>
+      </w:pPr>
+    </w:p>
+    <w:p>
+      <w:pPr>
+        <w:pStyle w:val="ListParagraph"/>
+        <w:ind w:left="5184"/>
+        <w:contextualSpacing w:val="0"/>
+        <w:rPr>
+          <w:rFonts w:ascii="Times New Roman" w:hAnsi="Times New Roman" w:cs="Times New Roman"/>
+          <w:sz w:val="28"/>
+          <w:szCs w:val="28"/>
+        </w:rPr>
+      </w:pPr>
+    </w:p>
+    <w:p>
+      <w:pPr>
+        <w:pStyle w:val="ListParagraph"/>
+        <w:ind w:left="5184"/>
+        <w:contextualSpacing w:val="0"/>
+        <w:rPr>
+          <w:rFonts w:ascii="Times New Roman" w:hAnsi="Times New Roman" w:cs="Times New Roman"/>
+          <w:sz w:val="28"/>
+          <w:szCs w:val="28"/>
+        </w:rPr>
+      </w:pPr>
+    </w:p>
+    <w:p>
+      <w:pPr>
+        <w:pStyle w:val="ListParagraph"/>
+        <w:ind w:left="5184"/>
+        <w:contextualSpacing w:val="0"/>
+        <w:rPr>
+          <w:rFonts w:ascii="Times New Roman" w:hAnsi="Times New Roman" w:cs="Times New Roman"/>
+          <w:sz w:val="28"/>
+          <w:szCs w:val="28"/>
+        </w:rPr>
+      </w:pPr>
+    </w:p>
+    <w:p>
+      <w:pPr>
+        <w:pStyle w:val="ListParagraph"/>
+        <w:ind w:left="5184"/>
+        <w:contextualSpacing w:val="0"/>
+        <w:rPr>
+          <w:rFonts w:ascii="Times New Roman" w:hAnsi="Times New Roman" w:cs="Times New Roman"/>
+          <w:sz w:val="28"/>
+          <w:szCs w:val="28"/>
+        </w:rPr>
+      </w:pPr>
+    </w:p>
+    <w:p>
+      <w:pPr>
+        <w:pStyle w:val="ListParagraph"/>
+        <w:ind w:left="5184"/>
+        <w:contextualSpacing w:val="0"/>
+        <w:rPr>
+          <w:rFonts w:ascii="Times New Roman" w:hAnsi="Times New Roman" w:cs="Times New Roman"/>
+          <w:sz w:val="28"/>
+          <w:szCs w:val="28"/>
+        </w:rPr>
+      </w:pPr>
+    </w:p>
+    <w:p>
+      <w:pPr>
+        <w:pStyle w:val="ListParagraph"/>
+        <w:ind w:left="5184"/>
+        <w:contextualSpacing w:val="0"/>
+        <w:rPr>
+          <w:rFonts w:ascii="Times New Roman" w:hAnsi="Times New Roman" w:cs="Times New Roman"/>
+          <w:sz w:val="28"/>
+          <w:szCs w:val="28"/>
+        </w:rPr>
+      </w:pPr>
+    </w:p>
+    <w:p>
+      <w:pPr>
+        <w:pStyle w:val="ListParagraph"/>
+        <w:ind w:left="5184"/>
+        <w:contextualSpacing w:val="0"/>
+        <w:rPr>
+          <w:rFonts w:ascii="Times New Roman" w:hAnsi="Times New Roman" w:cs="Times New Roman"/>
+          <w:sz w:val="28"/>
+          <w:szCs w:val="28"/>
+        </w:rPr>
+      </w:pPr>
+    </w:p>
+    <w:p>
+      <w:pPr>
+        <w:pStyle w:val="ListParagraph"/>
+        <w:ind w:left="5184"/>
+        <w:contextualSpacing w:val="0"/>
+        <w:rPr>
+          <w:rFonts w:ascii="Times New Roman" w:hAnsi="Times New Roman" w:cs="Times New Roman"/>
+          <w:sz w:val="28"/>
+          <w:szCs w:val="28"/>
+        </w:rPr>
+      </w:pPr>
+    </w:p>
+    <w:p>
+      <w:pPr>
+        <w:pStyle w:val="ListParagraph"/>
+        <w:ind w:left="5184"/>
+        <w:contextualSpacing w:val="0"/>
+        <w:rPr>
+          <w:rFonts w:ascii="Times New Roman" w:hAnsi="Times New Roman" w:cs="Times New Roman"/>
+          <w:sz w:val="28"/>
+          <w:szCs w:val="28"/>
+        </w:rPr>
+      </w:pPr>
+    </w:p>
+    <w:p>
+      <w:pPr>
+        <w:pStyle w:val="ListParagraph"/>
+        <w:ind w:left="5184"/>
+        <w:contextualSpacing w:val="0"/>
+        <w:rPr>
+          <w:rFonts w:ascii="Times New Roman" w:hAnsi="Times New Roman" w:cs="Times New Roman"/>
+          <w:sz w:val="28"/>
+          <w:szCs w:val="28"/>
+        </w:rPr>
+      </w:pPr>
+    </w:p>
+    <w:p>
+      <w:pPr>
+        <w:pStyle w:val="ListParagraph"/>
+        <w:numPr>
+          <w:ilvl w:val="0"/>
+          <w:numId w:val="46"/>
+        </w:numPr>
+        <w:ind w:left="360"/>
+        <w:contextualSpacing w:val="0"/>
+        <w:rPr>
+          <w:rFonts w:ascii="Times New Roman" w:hAnsi="Times New Roman" w:cs="Times New Roman"/>
+          <w:b/>
+          <w:bCs/>
+          <w:sz w:val="28"/>
+          <w:szCs w:val="28"/>
+        </w:rPr>
+      </w:pPr>
+      <w:r>
+        <w:rPr>
+          <w:rFonts w:ascii="Times New Roman" w:hAnsi="Times New Roman" w:cs="Times New Roman"/>
+          <w:b/>
+          <w:bCs/>
+          <w:sz w:val="28"/>
+          <w:szCs w:val="28"/>
+        </w:rPr>
+        <w:lastRenderedPageBreak/>
+        <w:t>Ilustrasi</w:t>
+      </w:r>
+    </w:p>
+    <w:p>
+      <w:pPr>
+        <w:contextualSpacing w:val="0"/>
+        <w:jc w:val="center"/>
+        <w:rPr>
+          <w:rFonts w:ascii="Times New Roman" w:hAnsi="Times New Roman" w:cs="Times New Roman"/>
+          <w:b/>
+          <w:bCs/>
+          <w:sz w:val="28"/>
+          <w:szCs w:val="28"/>
+        </w:rPr>
+      </w:pPr>
+      <w:r>
+        <w:rPr>
+          <w:rFonts w:ascii="Times New Roman" w:hAnsi="Times New Roman" w:cs="Times New Roman"/>
+          <w:b/>
+          <w:bCs/>
+          <w:noProof/>
+          <w:sz w:val="28"/>
+          <w:szCs w:val="28"/>
+        </w:rPr>
+        <w:drawing>
+          <wp:inline distT="0" distB="0" distL="0" distR="0" wp14:anchorId="7234EBE0" wp14:editId="7A555887">
+            <wp:extent cx="2873424" cy="1645920"/>
+            <wp:effectExtent l="0" t="0" r="3175" b="0"/>
+            <wp:docPr id="1" name="Picture 1"/>
+            <wp:cNvGraphicFramePr>
+              <a:graphicFrameLocks xmlns:a="http://schemas.openxmlformats.org/drawingml/2006/main" noChangeAspect="1"/>
+            </wp:cNvGraphicFramePr>
+            <a:graphic xmlns:a="http://schemas.openxmlformats.org/drawingml/2006/main">
+              <a:graphicData uri="http://schemas.openxmlformats.org/drawingml/2006/picture">
+                <pic:pic xmlns:pic="http://schemas.openxmlformats.org/drawingml/2006/picture">
+                  <pic:nvPicPr>
+                    <pic:cNvPr id="1" name="Picture 1"/>
+                    <pic:cNvPicPr/>
+                  </pic:nvPicPr>
+                  <pic:blipFill>
+                    <a:blip r:embed="rId8" cstate="print">
+                      <a:extLst>
+                        <a:ext uri="{28A0092B-C50C-407E-A947-70E740481C1C}">
+                          <a14:useLocalDpi xmlns:a14="http://schemas.microsoft.com/office/drawing/2010/main" val="0"/>
+                        </a:ext>
+                      </a:extLst>
+                    </a:blip>
+                    <a:stretch>
+                      <a:fillRect/>
+                    </a:stretch>
+                  </pic:blipFill>
+                  <pic:spPr>
+                    <a:xfrm>
+                      <a:off x="0" y="0"/>
+                      <a:ext cx="2873424" cy="1645920"/>
+                    </a:xfrm>
+                    <a:prstGeom prst="rect">
+                      <a:avLst/>
+                    </a:prstGeom>
+                  </pic:spPr>
+                </pic:pic>
+              </a:graphicData>
+            </a:graphic>
+          </wp:inline>
+        </w:drawing>
+      </w:r>
+    </w:p>
+    <w:p>
+      <w:pPr>
+        <w:contextualSpacing w:val="0"/>
+        <w:jc w:val="center"/>
+        <w:rPr>
+          <w:rFonts w:ascii="Times New Roman" w:hAnsi="Times New Roman" w:cs="Times New Roman"/>
+          <w:sz w:val="24"/>
+          <w:szCs w:val="24"/>
+        </w:rPr>
+      </w:pPr>
+      <w:r>
+        <w:rPr>
+          <w:rFonts w:ascii="Times New Roman" w:hAnsi="Times New Roman" w:cs="Times New Roman"/>
+          <w:sz w:val="24"/>
+          <w:szCs w:val="24"/>
+        </w:rPr>
+        <w:t>Gambar 1. Ilustasi Commit</w:t>
+      </w:r>
+    </w:p>
+    <w:p>
+      <w:pPr>
+        <w:contextualSpacing w:val="0"/>
+        <w:jc w:val="center"/>
+        <w:rPr>
+          <w:rFonts w:ascii="Times New Roman" w:hAnsi="Times New Roman" w:cs="Times New Roman"/>
+          <w:sz w:val="24"/>
+          <w:szCs w:val="24"/>
+        </w:rPr>
+      </w:pPr>
+    </w:p>
+    <w:p>
+      <w:pPr>
+        <w:contextualSpacing w:val="0"/>
+        <w:jc w:val="center"/>
+        <w:rPr>
+          <w:rFonts w:ascii="Times New Roman" w:hAnsi="Times New Roman" w:cs="Times New Roman"/>
+          <w:b/>
+          <w:bCs/>
+          <w:sz w:val="28"/>
+          <w:szCs w:val="28"/>
+        </w:rPr>
+      </w:pPr>
+      <w:r>
+        <w:rPr>
+          <w:rFonts w:ascii="Times New Roman" w:hAnsi="Times New Roman" w:cs="Times New Roman"/>
+          <w:b/>
+          <w:bCs/>
+          <w:noProof/>
+          <w:sz w:val="28"/>
+          <w:szCs w:val="28"/>
+        </w:rPr>
+        <w:drawing>
+          <wp:inline distT="0" distB="0" distL="0" distR="0" wp14:anchorId="55F75713" wp14:editId="292EED2A">
+            <wp:extent cx="2695492" cy="1855445"/>
+            <wp:effectExtent l="0" t="0" r="0" b="0"/>
+            <wp:docPr id="2" name="Picture 2"/>
+            <wp:cNvGraphicFramePr>
+              <a:graphicFrameLocks xmlns:a="http://schemas.openxmlformats.org/drawingml/2006/main" noChangeAspect="1"/>
+            </wp:cNvGraphicFramePr>
+            <a:graphic xmlns:a="http://schemas.openxmlformats.org/drawingml/2006/main">
+              <a:graphicData uri="http://schemas.openxmlformats.org/drawingml/2006/picture">
+                <pic:pic xmlns:pic="http://schemas.openxmlformats.org/drawingml/2006/picture">
+                  <pic:nvPicPr>
+                    <pic:cNvPr id="2" name="Picture 2"/>
+                    <pic:cNvPicPr/>
+                  </pic:nvPicPr>
+                  <pic:blipFill>
+                    <a:blip r:embed="rId9" cstate="print">
+                      <a:extLst>
+                        <a:ext uri="{28A0092B-C50C-407E-A947-70E740481C1C}">
+                          <a14:useLocalDpi xmlns:a14="http://schemas.microsoft.com/office/drawing/2010/main" val="0"/>
+                        </a:ext>
+                      </a:extLst>
+                    </a:blip>
+                    <a:stretch>
+                      <a:fillRect/>
+                    </a:stretch>
+                  </pic:blipFill>
+                  <pic:spPr>
+                    <a:xfrm>
+                      <a:off x="0" y="0"/>
+                      <a:ext cx="2701205" cy="1859377"/>
+                    </a:xfrm>
+                    <a:prstGeom prst="rect">
+                      <a:avLst/>
+                    </a:prstGeom>
+                  </pic:spPr>
+                </pic:pic>
+              </a:graphicData>
+            </a:graphic>
+          </wp:inline>
+        </w:drawing>
+      </w:r>
+    </w:p>
+    <w:p>
+      <w:pPr>
+        <w:contextualSpacing w:val="0"/>
+        <w:jc w:val="center"/>
+        <w:rPr>
+          <w:rFonts w:ascii="Times New Roman" w:hAnsi="Times New Roman" w:cs="Times New Roman"/>
+          <w:sz w:val="24"/>
+          <w:szCs w:val="24"/>
+        </w:rPr>
+      </w:pPr>
+      <w:r>
+        <w:rPr>
+          <w:rFonts w:ascii="Times New Roman" w:hAnsi="Times New Roman" w:cs="Times New Roman"/>
+          <w:sz w:val="24"/>
+          <w:szCs w:val="24"/>
+        </w:rPr>
+        <w:t>Gambar 2. Membuat branch</w:t>
+      </w:r>
+    </w:p>
+    <w:p>
+      <w:pPr>
+        <w:contextualSpacing w:val="0"/>
+        <w:jc w:val="center"/>
+        <w:rPr>
+          <w:rFonts w:ascii="Times New Roman" w:hAnsi="Times New Roman" w:cs="Times New Roman"/>
+          <w:sz w:val="24"/>
+          <w:szCs w:val="24"/>
+        </w:rPr>
+      </w:pPr>
+    </w:p>
+    <w:p>
+      <w:pPr>
+        <w:contextualSpacing w:val="0"/>
+        <w:jc w:val="center"/>
+        <w:rPr>
+          <w:rFonts w:ascii="Times New Roman" w:hAnsi="Times New Roman" w:cs="Times New Roman"/>
+          <w:sz w:val="24"/>
+          <w:szCs w:val="24"/>
+        </w:rPr>
+      </w:pPr>
+      <w:r>
+        <w:rPr>
+          <w:rFonts w:ascii="Times New Roman" w:hAnsi="Times New Roman" w:cs="Times New Roman"/>
+          <w:noProof/>
+          <w:sz w:val="24"/>
+          <w:szCs w:val="24"/>
+        </w:rPr>
+        <w:drawing>
+          <wp:inline distT="0" distB="0" distL="0" distR="0" wp14:anchorId="12C63D36" wp14:editId="5E1F3982">
+            <wp:extent cx="2647784" cy="1809930"/>
+            <wp:effectExtent l="0" t="0" r="635" b="0"/>
+            <wp:docPr id="10" name="Picture 10"/>
+            <wp:cNvGraphicFramePr>
+              <a:graphicFrameLocks xmlns:a="http://schemas.openxmlformats.org/drawingml/2006/main" noChangeAspect="1"/>
+            </wp:cNvGraphicFramePr>
+            <a:graphic xmlns:a="http://schemas.openxmlformats.org/drawingml/2006/main">
+              <a:graphicData uri="http://schemas.openxmlformats.org/drawingml/2006/picture">
+                <pic:pic xmlns:pic="http://schemas.openxmlformats.org/drawingml/2006/picture">
+                  <pic:nvPicPr>
+                    <pic:cNvPr id="10" name="Picture 10"/>
+                    <pic:cNvPicPr/>
+                  </pic:nvPicPr>
+                  <pic:blipFill>
+                    <a:blip r:embed="rId10" cstate="print">
+                      <a:extLst>
+                        <a:ext uri="{28A0092B-C50C-407E-A947-70E740481C1C}">
+                          <a14:useLocalDpi xmlns:a14="http://schemas.microsoft.com/office/drawing/2010/main" val="0"/>
+                        </a:ext>
+                      </a:extLst>
+                    </a:blip>
+                    <a:stretch>
+                      <a:fillRect/>
+                    </a:stretch>
+                  </pic:blipFill>
+                  <pic:spPr>
+                    <a:xfrm>
+                      <a:off x="0" y="0"/>
+                      <a:ext cx="2652751" cy="1813325"/>
+                    </a:xfrm>
+                    <a:prstGeom prst="rect">
+                      <a:avLst/>
+                    </a:prstGeom>
+                  </pic:spPr>
+                </pic:pic>
+              </a:graphicData>
+            </a:graphic>
+          </wp:inline>
+        </w:drawing>
+      </w:r>
+    </w:p>
+    <w:p>
+      <w:pPr>
+        <w:contextualSpacing w:val="0"/>
+        <w:jc w:val="center"/>
+        <w:rPr>
+          <w:rFonts w:ascii="Times New Roman" w:hAnsi="Times New Roman" w:cs="Times New Roman"/>
+          <w:sz w:val="24"/>
+          <w:szCs w:val="24"/>
+        </w:rPr>
+      </w:pPr>
+      <w:r>
+        <w:rPr>
+          <w:rFonts w:ascii="Times New Roman" w:hAnsi="Times New Roman" w:cs="Times New Roman"/>
+          <w:sz w:val="24"/>
+          <w:szCs w:val="24"/>
+        </w:rPr>
+        <w:t>Gambar 3. Pindah branch</w:t>
+      </w:r>
+    </w:p>
+    <w:p>
+      <w:pPr>
+        <w:contextualSpacing w:val="0"/>
+        <w:jc w:val="center"/>
+        <w:rPr>
+          <w:rFonts w:ascii="Times New Roman" w:hAnsi="Times New Roman" w:cs="Times New Roman"/>
+          <w:sz w:val="24"/>
+          <w:szCs w:val="24"/>
+        </w:rPr>
+      </w:pPr>
+    </w:p>
+    <w:p>
+      <w:pPr>
+        <w:contextualSpacing w:val="0"/>
+        <w:jc w:val="center"/>
+        <w:rPr>
+          <w:rFonts w:ascii="Times New Roman" w:hAnsi="Times New Roman" w:cs="Times New Roman"/>
+          <w:b/>
+          <w:bCs/>
+          <w:sz w:val="28"/>
+          <w:szCs w:val="28"/>
+        </w:rPr>
+      </w:pPr>
+      <w:r>
+        <w:rPr>
+          <w:rFonts w:ascii="Times New Roman" w:hAnsi="Times New Roman" w:cs="Times New Roman"/>
+          <w:b/>
+          <w:bCs/>
+          <w:noProof/>
+          <w:sz w:val="28"/>
+          <w:szCs w:val="28"/>
+        </w:rPr>
+        <w:drawing>
+          <wp:inline distT="0" distB="0" distL="0" distR="0" wp14:anchorId="0FB54F70" wp14:editId="794046E2">
+            <wp:extent cx="2871216" cy="1987221"/>
+            <wp:effectExtent l="0" t="0" r="5715" b="0"/>
+            <wp:docPr id="3" name="Picture 3"/>
+            <wp:cNvGraphicFramePr>
+              <a:graphicFrameLocks xmlns:a="http://schemas.openxmlformats.org/drawingml/2006/main" noChangeAspect="1"/>
+            </wp:cNvGraphicFramePr>
+            <a:graphic xmlns:a="http://schemas.openxmlformats.org/drawingml/2006/main">
+              <a:graphicData uri="http://schemas.openxmlformats.org/drawingml/2006/picture">
+                <pic:pic xmlns:pic="http://schemas.openxmlformats.org/drawingml/2006/picture">
+                  <pic:nvPicPr>
+                    <pic:cNvPr id="3" name="Picture 3"/>
+                    <pic:cNvPicPr/>
+                  </pic:nvPicPr>
+                  <pic:blipFill>
+                    <a:blip r:embed="rId11" cstate="print">
+                      <a:extLst>
+                        <a:ext uri="{28A0092B-C50C-407E-A947-70E740481C1C}">
+                          <a14:useLocalDpi xmlns:a14="http://schemas.microsoft.com/office/drawing/2010/main" val="0"/>
+                        </a:ext>
+                      </a:extLst>
+                    </a:blip>
+                    <a:stretch>
+                      <a:fillRect/>
+                    </a:stretch>
+                  </pic:blipFill>
+                  <pic:spPr>
+                    <a:xfrm>
+                      <a:off x="0" y="0"/>
+                      <a:ext cx="2871216" cy="1987221"/>
+                    </a:xfrm>
+                    <a:prstGeom prst="rect">
+                      <a:avLst/>
+                    </a:prstGeom>
+                  </pic:spPr>
+                </pic:pic>
+              </a:graphicData>
+            </a:graphic>
+          </wp:inline>
+        </w:drawing>
+      </w:r>
+    </w:p>
+    <w:p>
+      <w:pPr>
+        <w:contextualSpacing w:val="0"/>
+        <w:jc w:val="center"/>
+        <w:rPr>
+          <w:rFonts w:ascii="Times New Roman" w:hAnsi="Times New Roman" w:cs="Times New Roman"/>
+          <w:sz w:val="24"/>
+          <w:szCs w:val="24"/>
+        </w:rPr>
+      </w:pPr>
+      <w:r>
+        <w:rPr>
+          <w:rFonts w:ascii="Times New Roman" w:hAnsi="Times New Roman" w:cs="Times New Roman"/>
+          <w:sz w:val="24"/>
+          <w:szCs w:val="24"/>
+        </w:rPr>
+        <w:t xml:space="preserve">Gambar </w:t>
+      </w:r>
+      <w:r>
+        <w:rPr>
+          <w:rFonts w:ascii="Times New Roman" w:hAnsi="Times New Roman" w:cs="Times New Roman"/>
+          <w:sz w:val="24"/>
+          <w:szCs w:val="24"/>
+        </w:rPr>
+        <w:t>4</w:t>
+      </w:r>
+      <w:r>
+        <w:rPr>
+          <w:rFonts w:ascii="Times New Roman" w:hAnsi="Times New Roman" w:cs="Times New Roman"/>
+          <w:sz w:val="24"/>
+          <w:szCs w:val="24"/>
+        </w:rPr>
+        <w:t>. Commit pada branch</w:t>
+      </w:r>
+    </w:p>
+    <w:p>
+      <w:pPr>
+        <w:contextualSpacing w:val="0"/>
+        <w:jc w:val="center"/>
+        <w:rPr>
+          <w:rFonts w:ascii="Times New Roman" w:hAnsi="Times New Roman" w:cs="Times New Roman"/>
+          <w:sz w:val="24"/>
+          <w:szCs w:val="24"/>
+        </w:rPr>
+      </w:pPr>
+    </w:p>
+    <w:p>
+      <w:pPr>
+        <w:contextualSpacing w:val="0"/>
+        <w:jc w:val="center"/>
+        <w:rPr>
+          <w:rFonts w:ascii="Times New Roman" w:hAnsi="Times New Roman" w:cs="Times New Roman"/>
+          <w:b/>
+          <w:bCs/>
+          <w:sz w:val="28"/>
+          <w:szCs w:val="28"/>
+        </w:rPr>
+      </w:pPr>
+      <w:r>
+        <w:rPr>
+          <w:rFonts w:ascii="Times New Roman" w:hAnsi="Times New Roman" w:cs="Times New Roman"/>
+          <w:b/>
+          <w:bCs/>
+          <w:noProof/>
+          <w:sz w:val="28"/>
+          <w:szCs w:val="28"/>
+        </w:rPr>
+        <w:lastRenderedPageBreak/>
+        <w:drawing>
+          <wp:inline distT="0" distB="0" distL="0" distR="0" wp14:anchorId="22CD1AEB" wp14:editId="21662054">
+            <wp:extent cx="2871216" cy="1211568"/>
+            <wp:effectExtent l="0" t="0" r="5715" b="8255"/>
+            <wp:docPr id="4" name="Picture 4"/>
+            <wp:cNvGraphicFramePr>
+              <a:graphicFrameLocks xmlns:a="http://schemas.openxmlformats.org/drawingml/2006/main" noChangeAspect="1"/>
+            </wp:cNvGraphicFramePr>
+            <a:graphic xmlns:a="http://schemas.openxmlformats.org/drawingml/2006/main">
+              <a:graphicData uri="http://schemas.openxmlformats.org/drawingml/2006/picture">
+                <pic:pic xmlns:pic="http://schemas.openxmlformats.org/drawingml/2006/picture">
+                  <pic:nvPicPr>
+                    <pic:cNvPr id="4" name="Picture 4"/>
+                    <pic:cNvPicPr/>
+                  </pic:nvPicPr>
+                  <pic:blipFill>
+                    <a:blip r:embed="rId12" cstate="print">
+                      <a:extLst>
+                        <a:ext uri="{28A0092B-C50C-407E-A947-70E740481C1C}">
+                          <a14:useLocalDpi xmlns:a14="http://schemas.microsoft.com/office/drawing/2010/main" val="0"/>
+                        </a:ext>
+                      </a:extLst>
+                    </a:blip>
+                    <a:stretch>
+                      <a:fillRect/>
+                    </a:stretch>
+                  </pic:blipFill>
+                  <pic:spPr>
+                    <a:xfrm>
+                      <a:off x="0" y="0"/>
+                      <a:ext cx="2871216" cy="1211568"/>
+                    </a:xfrm>
+                    <a:prstGeom prst="rect">
+                      <a:avLst/>
+                    </a:prstGeom>
+                  </pic:spPr>
+                </pic:pic>
+              </a:graphicData>
+            </a:graphic>
+          </wp:inline>
+        </w:drawing>
+      </w:r>
+    </w:p>
+    <w:p>
+      <w:pPr>
+        <w:contextualSpacing w:val="0"/>
+        <w:jc w:val="center"/>
+        <w:rPr>
+          <w:rFonts w:ascii="Times New Roman" w:hAnsi="Times New Roman" w:cs="Times New Roman"/>
+          <w:sz w:val="24"/>
+          <w:szCs w:val="24"/>
+        </w:rPr>
+      </w:pPr>
+      <w:r>
+        <w:rPr>
+          <w:rFonts w:ascii="Times New Roman" w:hAnsi="Times New Roman" w:cs="Times New Roman"/>
+          <w:sz w:val="24"/>
+          <w:szCs w:val="24"/>
+        </w:rPr>
+        <w:t xml:space="preserve">Gambar </w:t>
+      </w:r>
+      <w:r>
+        <w:rPr>
+          <w:rFonts w:ascii="Times New Roman" w:hAnsi="Times New Roman" w:cs="Times New Roman"/>
+          <w:sz w:val="24"/>
+          <w:szCs w:val="24"/>
+        </w:rPr>
+        <w:t>5</w:t>
+      </w:r>
+      <w:r>
+        <w:rPr>
+          <w:rFonts w:ascii="Times New Roman" w:hAnsi="Times New Roman" w:cs="Times New Roman"/>
+          <w:sz w:val="24"/>
+          <w:szCs w:val="24"/>
+        </w:rPr>
+        <w:t>. Commit pada branch lain</w:t>
+      </w:r>
+    </w:p>
+    <w:p>
+      <w:pPr>
+        <w:contextualSpacing w:val="0"/>
+        <w:rPr>
+          <w:rFonts w:ascii="Times New Roman" w:hAnsi="Times New Roman" w:cs="Times New Roman"/>
+          <w:b/>
+          <w:bCs/>
+          <w:sz w:val="28"/>
+          <w:szCs w:val="28"/>
+        </w:rPr>
+      </w:pPr>
+    </w:p>
+    <w:p>
+      <w:pPr>
+        <w:contextualSpacing w:val="0"/>
+        <w:rPr>
+          <w:rFonts w:ascii="Times New Roman" w:hAnsi="Times New Roman" w:cs="Times New Roman"/>
+          <w:b/>
+          <w:bCs/>
+          <w:sz w:val="28"/>
+          <w:szCs w:val="28"/>
+        </w:rPr>
+      </w:pPr>
+    </w:p>
+    <w:p>
+      <w:pPr>
+        <w:contextualSpacing w:val="0"/>
+        <w:rPr>
+          <w:rFonts w:ascii="Times New Roman" w:hAnsi="Times New Roman" w:cs="Times New Roman"/>
+          <w:b/>
+          <w:bCs/>
+          <w:sz w:val="28"/>
+          <w:szCs w:val="28"/>
+        </w:rPr>
+      </w:pPr>
+    </w:p>
+    <w:p>
+      <w:pPr>
+        <w:pStyle w:val="ListParagraph"/>
+        <w:numPr>
+          <w:ilvl w:val="0"/>
+          <w:numId w:val="44"/>
+        </w:numPr>
+        <w:ind w:left="630"/>
+        <w:contextualSpacing w:val="0"/>
+        <w:rPr>
+          <w:rFonts w:ascii="Times New Roman" w:hAnsi="Times New Roman" w:cs="Times New Roman"/>
+          <w:b/>
+          <w:bCs/>
+          <w:sz w:val="28"/>
+          <w:szCs w:val="28"/>
+        </w:rPr>
+      </w:pPr>
+      <w:r>
+        <w:rPr>
+          <w:rFonts w:ascii="Times New Roman" w:hAnsi="Times New Roman" w:cs="Times New Roman"/>
+          <w:b/>
+          <w:bCs/>
+          <w:sz w:val="28"/>
+          <w:szCs w:val="28"/>
+        </w:rPr>
+        <w:t>Jenis Merge</w:t>
+      </w:r>
+    </w:p>
+    <w:p>
+      <w:pPr>
+        <w:pStyle w:val="ListParagraph"/>
+        <w:numPr>
+          <w:ilvl w:val="0"/>
+          <w:numId w:val="45"/>
+        </w:numPr>
+        <w:ind w:left="1260"/>
+        <w:contextualSpacing w:val="0"/>
+        <w:rPr>
+          <w:rFonts w:ascii="Times New Roman" w:hAnsi="Times New Roman" w:cs="Times New Roman"/>
+          <w:b/>
+          <w:bCs/>
+          <w:sz w:val="28"/>
+          <w:szCs w:val="28"/>
+        </w:rPr>
+      </w:pPr>
+      <w:r>
+        <w:rPr>
+          <w:rFonts w:ascii="Times New Roman" w:hAnsi="Times New Roman" w:cs="Times New Roman"/>
+          <w:sz w:val="28"/>
+          <w:szCs w:val="28"/>
+        </w:rPr>
+        <w:t>Fast Forward</w:t>
+      </w:r>
+    </w:p>
+    <w:p>
+      <w:pPr>
+        <w:pStyle w:val="ListParagraph"/>
+        <w:spacing w:after="120"/>
+        <w:ind w:left="1260"/>
+        <w:contextualSpacing w:val="0"/>
+        <w:rPr>
+          <w:rFonts w:ascii="Times New Roman" w:hAnsi="Times New Roman" w:cs="Times New Roman"/>
+          <w:sz w:val="28"/>
+          <w:szCs w:val="28"/>
+        </w:rPr>
+      </w:pPr>
+      <w:r>
+        <w:rPr>
+          <w:rFonts w:ascii="Times New Roman" w:hAnsi="Times New Roman" w:cs="Times New Roman"/>
+          <w:sz w:val="28"/>
+          <w:szCs w:val="28"/>
+        </w:rPr>
+        <w:t>Ketika kedua branch yang akan di merge terhubung secara langsung</w:t>
+      </w:r>
+    </w:p>
+    <w:p>
+      <w:pPr>
+        <w:pStyle w:val="ListParagraph"/>
+        <w:spacing w:after="120"/>
+        <w:ind w:left="1260"/>
+        <w:contextualSpacing w:val="0"/>
+        <w:jc w:val="center"/>
+        <w:rPr>
+          <w:rFonts w:ascii="Times New Roman" w:hAnsi="Times New Roman" w:cs="Times New Roman"/>
+          <w:b/>
+          <w:bCs/>
+          <w:sz w:val="28"/>
+          <w:szCs w:val="28"/>
+        </w:rPr>
+      </w:pPr>
+      <w:r>
+        <w:rPr>
+          <w:rFonts w:ascii="Times New Roman" w:hAnsi="Times New Roman" w:cs="Times New Roman"/>
+          <w:b/>
+          <w:bCs/>
+          <w:noProof/>
+          <w:sz w:val="28"/>
+          <w:szCs w:val="28"/>
+        </w:rPr>
+        <w:drawing>
+          <wp:inline distT="0" distB="0" distL="0" distR="0" wp14:anchorId="43E6D896" wp14:editId="6D31F453">
+            <wp:extent cx="2871216" cy="1604769"/>
+            <wp:effectExtent l="0" t="0" r="5715" b="0"/>
+            <wp:docPr id="5" name="Picture 5"/>
+            <wp:cNvGraphicFramePr>
+              <a:graphicFrameLocks xmlns:a="http://schemas.openxmlformats.org/drawingml/2006/main" noChangeAspect="1"/>
+            </wp:cNvGraphicFramePr>
+            <a:graphic xmlns:a="http://schemas.openxmlformats.org/drawingml/2006/main">
+              <a:graphicData uri="http://schemas.openxmlformats.org/drawingml/2006/picture">
+                <pic:pic xmlns:pic="http://schemas.openxmlformats.org/drawingml/2006/picture">
+                  <pic:nvPicPr>
+                    <pic:cNvPr id="5" name="Picture 5"/>
+                    <pic:cNvPicPr/>
+                  </pic:nvPicPr>
+                  <pic:blipFill>
+                    <a:blip r:embed="rId13" cstate="print">
+                      <a:extLst>
+                        <a:ext uri="{28A0092B-C50C-407E-A947-70E740481C1C}">
+                          <a14:useLocalDpi xmlns:a14="http://schemas.microsoft.com/office/drawing/2010/main" val="0"/>
+                        </a:ext>
+                      </a:extLst>
+                    </a:blip>
+                    <a:stretch>
+                      <a:fillRect/>
+                    </a:stretch>
+                  </pic:blipFill>
+                  <pic:spPr>
+                    <a:xfrm>
+                      <a:off x="0" y="0"/>
+                      <a:ext cx="2871216" cy="1604769"/>
+                    </a:xfrm>
+                    <a:prstGeom prst="rect">
+                      <a:avLst/>
+                    </a:prstGeom>
+                  </pic:spPr>
+                </pic:pic>
+              </a:graphicData>
+            </a:graphic>
+          </wp:inline>
+        </w:drawing>
+      </w:r>
+    </w:p>
+    <w:p>
+      <w:pPr>
+        <w:pStyle w:val="ListParagraph"/>
+        <w:spacing w:after="120"/>
+        <w:ind w:left="1260"/>
+        <w:contextualSpacing w:val="0"/>
+        <w:jc w:val="center"/>
+        <w:rPr>
+          <w:rFonts w:ascii="Times New Roman" w:hAnsi="Times New Roman" w:cs="Times New Roman"/>
+          <w:sz w:val="24"/>
+          <w:szCs w:val="24"/>
+        </w:rPr>
+      </w:pPr>
+      <w:r>
+        <w:rPr>
+          <w:rFonts w:ascii="Times New Roman" w:hAnsi="Times New Roman" w:cs="Times New Roman"/>
+          <w:sz w:val="24"/>
+          <w:szCs w:val="24"/>
+        </w:rPr>
+        <w:t xml:space="preserve">Gambar </w:t>
+      </w:r>
+      <w:r>
+        <w:rPr>
+          <w:rFonts w:ascii="Times New Roman" w:hAnsi="Times New Roman" w:cs="Times New Roman"/>
+          <w:sz w:val="24"/>
+          <w:szCs w:val="24"/>
+        </w:rPr>
+        <w:t>6</w:t>
+      </w:r>
+      <w:r>
+        <w:rPr>
+          <w:rFonts w:ascii="Times New Roman" w:hAnsi="Times New Roman" w:cs="Times New Roman"/>
+          <w:sz w:val="24"/>
+          <w:szCs w:val="24"/>
+        </w:rPr>
+        <w:t>. Direct path</w:t>
+      </w:r>
+    </w:p>
+    <w:p>
+      <w:pPr>
+        <w:pStyle w:val="ListParagraph"/>
+        <w:spacing w:after="120"/>
+        <w:ind w:left="1260"/>
+        <w:contextualSpacing w:val="0"/>
+        <w:jc w:val="center"/>
+        <w:rPr>
+          <w:rFonts w:ascii="Times New Roman" w:hAnsi="Times New Roman" w:cs="Times New Roman"/>
+          <w:sz w:val="24"/>
+          <w:szCs w:val="24"/>
+        </w:rPr>
+      </w:pPr>
+    </w:p>
+    <w:p>
+      <w:pPr>
+        <w:pStyle w:val="ListParagraph"/>
+        <w:spacing w:after="120"/>
+        <w:ind w:left="1260"/>
+        <w:contextualSpacing w:val="0"/>
+        <w:jc w:val="center"/>
+        <w:rPr>
+          <w:rFonts w:ascii="Times New Roman" w:hAnsi="Times New Roman" w:cs="Times New Roman"/>
+          <w:sz w:val="24"/>
+          <w:szCs w:val="24"/>
+        </w:rPr>
+      </w:pPr>
+      <w:r>
+        <w:rPr>
+          <w:rFonts w:ascii="Times New Roman" w:hAnsi="Times New Roman" w:cs="Times New Roman"/>
+          <w:noProof/>
+          <w:sz w:val="24"/>
+          <w:szCs w:val="24"/>
+        </w:rPr>
+        <w:drawing>
+          <wp:inline distT="0" distB="0" distL="0" distR="0" wp14:anchorId="5A8928E6" wp14:editId="32291646">
+            <wp:extent cx="4613509" cy="2018581"/>
+            <wp:effectExtent l="0" t="0" r="0" b="1270"/>
+            <wp:docPr id="6" name="Picture 6"/>
+            <wp:cNvGraphicFramePr>
+              <a:graphicFrameLocks xmlns:a="http://schemas.openxmlformats.org/drawingml/2006/main" noChangeAspect="1"/>
+            </wp:cNvGraphicFramePr>
+            <a:graphic xmlns:a="http://schemas.openxmlformats.org/drawingml/2006/main">
+              <a:graphicData uri="http://schemas.openxmlformats.org/drawingml/2006/picture">
+                <pic:pic xmlns:pic="http://schemas.openxmlformats.org/drawingml/2006/picture">
+                  <pic:nvPicPr>
+                    <pic:cNvPr id="6" name="Picture 6"/>
+                    <pic:cNvPicPr/>
+                  </pic:nvPicPr>
+                  <pic:blipFill>
+                    <a:blip r:embed="rId14">
+                      <a:extLst>
+                        <a:ext uri="{28A0092B-C50C-407E-A947-70E740481C1C}">
+                          <a14:useLocalDpi xmlns:a14="http://schemas.microsoft.com/office/drawing/2010/main" val="0"/>
+                        </a:ext>
+                      </a:extLst>
+                    </a:blip>
+                    <a:stretch>
+                      <a:fillRect/>
+                    </a:stretch>
+                  </pic:blipFill>
+                  <pic:spPr>
+                    <a:xfrm>
+                      <a:off x="0" y="0"/>
+                      <a:ext cx="4668070" cy="2042454"/>
+                    </a:xfrm>
+                    <a:prstGeom prst="rect">
+                      <a:avLst/>
+                    </a:prstGeom>
+                  </pic:spPr>
+                </pic:pic>
+              </a:graphicData>
+            </a:graphic>
+          </wp:inline>
+        </w:drawing>
+      </w:r>
+    </w:p>
+    <w:p>
+      <w:pPr>
+        <w:pStyle w:val="ListParagraph"/>
+        <w:spacing w:after="120"/>
+        <w:ind w:left="1260"/>
+        <w:contextualSpacing w:val="0"/>
+        <w:jc w:val="center"/>
+        <w:rPr>
+          <w:rFonts w:ascii="Times New Roman" w:hAnsi="Times New Roman" w:cs="Times New Roman"/>
+          <w:sz w:val="24"/>
+          <w:szCs w:val="24"/>
+        </w:rPr>
+      </w:pPr>
+      <w:r>
+        <w:rPr>
+          <w:rFonts w:ascii="Times New Roman" w:hAnsi="Times New Roman" w:cs="Times New Roman"/>
+          <w:sz w:val="24"/>
+          <w:szCs w:val="24"/>
+        </w:rPr>
+        <w:t xml:space="preserve">Gambar </w:t>
+      </w:r>
+      <w:r>
+        <w:rPr>
+          <w:rFonts w:ascii="Times New Roman" w:hAnsi="Times New Roman" w:cs="Times New Roman"/>
+          <w:sz w:val="24"/>
+          <w:szCs w:val="24"/>
+        </w:rPr>
+        <w:t>7</w:t>
+      </w:r>
+      <w:r>
+        <w:rPr>
+          <w:rFonts w:ascii="Times New Roman" w:hAnsi="Times New Roman" w:cs="Times New Roman"/>
+          <w:sz w:val="24"/>
+          <w:szCs w:val="24"/>
+        </w:rPr>
+        <w:t>. Hasil fast forward merge</w:t>
+      </w:r>
+    </w:p>
+    <w:p>
+      <w:pPr>
+        <w:pStyle w:val="ListParagraph"/>
+        <w:spacing w:after="120"/>
+        <w:ind w:left="1260"/>
+        <w:contextualSpacing w:val="0"/>
+        <w:jc w:val="center"/>
+        <w:rPr>
+          <w:rFonts w:ascii="Times New Roman" w:hAnsi="Times New Roman" w:cs="Times New Roman"/>
+          <w:sz w:val="24"/>
+          <w:szCs w:val="24"/>
+        </w:rPr>
+      </w:pPr>
+    </w:p>
+    <w:p>
+      <w:pPr>
+        <w:pStyle w:val="ListParagraph"/>
+        <w:spacing w:after="120"/>
+        <w:ind w:left="1260"/>
+        <w:contextualSpacing w:val="0"/>
+        <w:jc w:val="center"/>
+        <w:rPr>
+          <w:rFonts w:ascii="Times New Roman" w:hAnsi="Times New Roman" w:cs="Times New Roman"/>
+          <w:sz w:val="24"/>
+          <w:szCs w:val="24"/>
+        </w:rPr>
+      </w:pPr>
+    </w:p>
+    <w:p>
+      <w:pPr>
+        <w:pStyle w:val="ListParagraph"/>
+        <w:spacing w:after="120"/>
+        <w:ind w:left="1260"/>
+        <w:contextualSpacing w:val="0"/>
+        <w:jc w:val="center"/>
+        <w:rPr>
+          <w:rFonts w:ascii="Times New Roman" w:hAnsi="Times New Roman" w:cs="Times New Roman"/>
+          <w:sz w:val="24"/>
+          <w:szCs w:val="24"/>
+        </w:rPr>
+      </w:pPr>
+    </w:p>
+    <w:p>
+      <w:pPr>
+        <w:pStyle w:val="ListParagraph"/>
+        <w:spacing w:after="120"/>
+        <w:ind w:left="1260"/>
+        <w:contextualSpacing w:val="0"/>
+        <w:jc w:val="center"/>
+        <w:rPr>
+          <w:rFonts w:ascii="Times New Roman" w:hAnsi="Times New Roman" w:cs="Times New Roman"/>
+          <w:sz w:val="24"/>
+          <w:szCs w:val="24"/>
+        </w:rPr>
+      </w:pPr>
+    </w:p>
+    <w:p>
+      <w:pPr>
+        <w:pStyle w:val="ListParagraph"/>
+        <w:spacing w:after="120"/>
+        <w:ind w:left="1260"/>
+        <w:contextualSpacing w:val="0"/>
+        <w:jc w:val="center"/>
+        <w:rPr>
+          <w:rFonts w:ascii="Times New Roman" w:hAnsi="Times New Roman" w:cs="Times New Roman"/>
+          <w:sz w:val="24"/>
+          <w:szCs w:val="24"/>
+        </w:rPr>
+      </w:pPr>
+    </w:p>
+    <w:p>
+      <w:pPr>
+        <w:pStyle w:val="ListParagraph"/>
+        <w:spacing w:after="120"/>
+        <w:ind w:left="1260"/>
+        <w:contextualSpacing w:val="0"/>
+        <w:jc w:val="center"/>
+        <w:rPr>
+          <w:rFonts w:ascii="Times New Roman" w:hAnsi="Times New Roman" w:cs="Times New Roman"/>
+          <w:sz w:val="24"/>
+          <w:szCs w:val="24"/>
+        </w:rPr>
+      </w:pPr>
+    </w:p>
+    <w:p>
+      <w:pPr>
+        <w:pStyle w:val="ListParagraph"/>
+        <w:spacing w:after="120"/>
+        <w:ind w:left="1260"/>
+        <w:contextualSpacing w:val="0"/>
+        <w:jc w:val="center"/>
+        <w:rPr>
+          <w:rFonts w:ascii="Times New Roman" w:hAnsi="Times New Roman" w:cs="Times New Roman"/>
+          <w:sz w:val="24"/>
+          <w:szCs w:val="24"/>
+        </w:rPr>
+      </w:pPr>
+    </w:p>
+    <w:p>
+      <w:pPr>
+        <w:pStyle w:val="ListParagraph"/>
+        <w:numPr>
+          <w:ilvl w:val="0"/>
+          <w:numId w:val="45"/>
+        </w:numPr>
+        <w:ind w:left="1260"/>
+        <w:contextualSpacing w:val="0"/>
+        <w:rPr>
+          <w:rFonts w:ascii="Times New Roman" w:hAnsi="Times New Roman" w:cs="Times New Roman"/>
+          <w:b/>
+          <w:bCs/>
+          <w:sz w:val="28"/>
+          <w:szCs w:val="28"/>
+        </w:rPr>
+      </w:pPr>
+      <w:r>
+        <w:rPr>
+          <w:rFonts w:ascii="Times New Roman" w:hAnsi="Times New Roman" w:cs="Times New Roman"/>
+          <w:sz w:val="28"/>
+          <w:szCs w:val="28"/>
+        </w:rPr>
+        <w:lastRenderedPageBreak/>
+        <w:t>Three-way Merge (Merge-Commit)</w:t>
+      </w:r>
+    </w:p>
+    <w:p>
+      <w:pPr>
+        <w:pStyle w:val="ListParagraph"/>
+        <w:ind w:left="1260"/>
+        <w:contextualSpacing w:val="0"/>
+        <w:rPr>
+          <w:rFonts w:ascii="Times New Roman" w:hAnsi="Times New Roman" w:cs="Times New Roman"/>
+          <w:sz w:val="28"/>
+          <w:szCs w:val="28"/>
+        </w:rPr>
+      </w:pPr>
+      <w:r>
+        <w:rPr>
+          <w:rFonts w:ascii="Times New Roman" w:hAnsi="Times New Roman" w:cs="Times New Roman"/>
+          <w:sz w:val="28"/>
+          <w:szCs w:val="28"/>
+        </w:rPr>
+        <w:t>Dilakukan ketika tidak ada direct path antara dua commit branch yang akan d merge</w:t>
+      </w:r>
+    </w:p>
+    <w:p>
+      <w:pPr>
+        <w:pStyle w:val="ListParagraph"/>
+        <w:ind w:left="1260"/>
+        <w:contextualSpacing w:val="0"/>
+        <w:jc w:val="center"/>
+        <w:rPr>
+          <w:rFonts w:ascii="Times New Roman" w:hAnsi="Times New Roman" w:cs="Times New Roman"/>
+          <w:b/>
+          <w:bCs/>
+          <w:sz w:val="28"/>
+          <w:szCs w:val="28"/>
+        </w:rPr>
+      </w:pPr>
+      <w:r>
+        <w:rPr>
+          <w:rFonts w:ascii="Times New Roman" w:hAnsi="Times New Roman" w:cs="Times New Roman"/>
+          <w:b/>
+          <w:bCs/>
+          <w:noProof/>
+          <w:sz w:val="28"/>
+          <w:szCs w:val="28"/>
+        </w:rPr>
+        <w:drawing>
+          <wp:inline distT="0" distB="0" distL="0" distR="0" wp14:anchorId="7089B2CD" wp14:editId="395A2895">
+            <wp:extent cx="4886021" cy="2700068"/>
+            <wp:effectExtent l="0" t="0" r="0" b="5080"/>
+            <wp:docPr id="7" name="Picture 7"/>
+            <wp:cNvGraphicFramePr>
+              <a:graphicFrameLocks xmlns:a="http://schemas.openxmlformats.org/drawingml/2006/main" noChangeAspect="1"/>
+            </wp:cNvGraphicFramePr>
+            <a:graphic xmlns:a="http://schemas.openxmlformats.org/drawingml/2006/main">
+              <a:graphicData uri="http://schemas.openxmlformats.org/drawingml/2006/picture">
+                <pic:pic xmlns:pic="http://schemas.openxmlformats.org/drawingml/2006/picture">
+                  <pic:nvPicPr>
+                    <pic:cNvPr id="7" name="Picture 7"/>
+                    <pic:cNvPicPr/>
+                  </pic:nvPicPr>
+                  <pic:blipFill>
+                    <a:blip r:embed="rId15">
+                      <a:extLst>
+                        <a:ext uri="{28A0092B-C50C-407E-A947-70E740481C1C}">
+                          <a14:useLocalDpi xmlns:a14="http://schemas.microsoft.com/office/drawing/2010/main" val="0"/>
+                        </a:ext>
+                      </a:extLst>
+                    </a:blip>
+                    <a:stretch>
+                      <a:fillRect/>
+                    </a:stretch>
+                  </pic:blipFill>
+                  <pic:spPr>
+                    <a:xfrm>
+                      <a:off x="0" y="0"/>
+                      <a:ext cx="4961249" cy="2741640"/>
+                    </a:xfrm>
+                    <a:prstGeom prst="rect">
+                      <a:avLst/>
+                    </a:prstGeom>
+                  </pic:spPr>
+                </pic:pic>
+              </a:graphicData>
+            </a:graphic>
+          </wp:inline>
+        </w:drawing>
+      </w:r>
+    </w:p>
+    <w:p>
+      <w:pPr>
+        <w:pStyle w:val="ListParagraph"/>
+        <w:ind w:left="1260"/>
+        <w:contextualSpacing w:val="0"/>
+        <w:jc w:val="center"/>
+        <w:rPr>
+          <w:rFonts w:ascii="Times New Roman" w:hAnsi="Times New Roman" w:cs="Times New Roman"/>
+          <w:sz w:val="24"/>
+          <w:szCs w:val="24"/>
+        </w:rPr>
+      </w:pPr>
+      <w:r>
+        <w:rPr>
+          <w:rFonts w:ascii="Times New Roman" w:hAnsi="Times New Roman" w:cs="Times New Roman"/>
+          <w:sz w:val="24"/>
+          <w:szCs w:val="24"/>
+        </w:rPr>
+        <w:t xml:space="preserve">Gambar </w:t>
+      </w:r>
+      <w:r>
+        <w:rPr>
+          <w:rFonts w:ascii="Times New Roman" w:hAnsi="Times New Roman" w:cs="Times New Roman"/>
+          <w:sz w:val="24"/>
+          <w:szCs w:val="24"/>
+        </w:rPr>
+        <w:t>8</w:t>
+      </w:r>
+      <w:r>
+        <w:rPr>
+          <w:rFonts w:ascii="Times New Roman" w:hAnsi="Times New Roman" w:cs="Times New Roman"/>
+          <w:sz w:val="24"/>
+          <w:szCs w:val="24"/>
+        </w:rPr>
+        <w:t>. Tidak ada jalur langsung</w:t>
+      </w:r>
+    </w:p>
+    <w:p>
+      <w:pPr>
+        <w:pStyle w:val="ListParagraph"/>
+        <w:ind w:left="1260"/>
+        <w:contextualSpacing w:val="0"/>
+        <w:jc w:val="center"/>
+        <w:rPr>
+          <w:rFonts w:ascii="Times New Roman" w:hAnsi="Times New Roman" w:cs="Times New Roman"/>
+          <w:sz w:val="24"/>
+          <w:szCs w:val="24"/>
+        </w:rPr>
+      </w:pPr>
+      <w:r>
+        <w:rPr>
+          <w:rFonts w:ascii="Times New Roman" w:hAnsi="Times New Roman" w:cs="Times New Roman"/>
+          <w:noProof/>
+          <w:sz w:val="24"/>
+          <w:szCs w:val="24"/>
+        </w:rPr>
+        <w:drawing>
+          <wp:inline distT="0" distB="0" distL="0" distR="0" wp14:anchorId="7E313B3D" wp14:editId="3E17D6FE">
+            <wp:extent cx="4477479" cy="2889849"/>
+            <wp:effectExtent l="0" t="0" r="0" b="6350"/>
+            <wp:docPr id="8" name="Picture 8"/>
+            <wp:cNvGraphicFramePr>
+              <a:graphicFrameLocks xmlns:a="http://schemas.openxmlformats.org/drawingml/2006/main" noChangeAspect="1"/>
+            </wp:cNvGraphicFramePr>
+            <a:graphic xmlns:a="http://schemas.openxmlformats.org/drawingml/2006/main">
+              <a:graphicData uri="http://schemas.openxmlformats.org/drawingml/2006/picture">
+                <pic:pic xmlns:pic="http://schemas.openxmlformats.org/drawingml/2006/picture">
+                  <pic:nvPicPr>
+                    <pic:cNvPr id="8" name="Picture 8"/>
+                    <pic:cNvPicPr/>
+                  </pic:nvPicPr>
+                  <pic:blipFill>
+                    <a:blip r:embed="rId16" cstate="print">
+                      <a:extLst>
+                        <a:ext uri="{28A0092B-C50C-407E-A947-70E740481C1C}">
+                          <a14:useLocalDpi xmlns:a14="http://schemas.microsoft.com/office/drawing/2010/main" val="0"/>
+                        </a:ext>
+                      </a:extLst>
+                    </a:blip>
+                    <a:stretch>
+                      <a:fillRect/>
+                    </a:stretch>
+                  </pic:blipFill>
+                  <pic:spPr>
+                    <a:xfrm>
+                      <a:off x="0" y="0"/>
+                      <a:ext cx="4511216" cy="2911624"/>
+                    </a:xfrm>
+                    <a:prstGeom prst="rect">
+                      <a:avLst/>
+                    </a:prstGeom>
+                  </pic:spPr>
+                </pic:pic>
+              </a:graphicData>
+            </a:graphic>
+          </wp:inline>
+        </w:drawing>
+      </w:r>
+    </w:p>
+    <w:p>
+      <w:pPr>
+        <w:pStyle w:val="ListParagraph"/>
+        <w:ind w:left="1260"/>
+        <w:contextualSpacing w:val="0"/>
+        <w:jc w:val="center"/>
+        <w:rPr>
+          <w:rFonts w:ascii="Times New Roman" w:hAnsi="Times New Roman" w:cs="Times New Roman"/>
+          <w:sz w:val="24"/>
+          <w:szCs w:val="24"/>
+        </w:rPr>
+      </w:pPr>
+      <w:r>
+        <w:rPr>
+          <w:rFonts w:ascii="Times New Roman" w:hAnsi="Times New Roman" w:cs="Times New Roman"/>
+          <w:sz w:val="24"/>
+          <w:szCs w:val="24"/>
+        </w:rPr>
+        <w:t xml:space="preserve">Gambar </w:t>
+      </w:r>
+      <w:r>
+        <w:rPr>
+          <w:rFonts w:ascii="Times New Roman" w:hAnsi="Times New Roman" w:cs="Times New Roman"/>
+          <w:sz w:val="24"/>
+          <w:szCs w:val="24"/>
+        </w:rPr>
+        <w:t>9</w:t>
+      </w:r>
+      <w:r>
+        <w:rPr>
+          <w:rFonts w:ascii="Times New Roman" w:hAnsi="Times New Roman" w:cs="Times New Roman"/>
+          <w:sz w:val="24"/>
+          <w:szCs w:val="24"/>
+        </w:rPr>
+        <w:t>. Iluatrasi hasil three-way merge</w:t>
+      </w:r>
+    </w:p>
+    <w:p>
+      <w:pPr>
+        <w:pStyle w:val="ListParagraph"/>
+        <w:ind w:left="1260"/>
+        <w:contextualSpacing w:val="0"/>
+        <w:jc w:val="center"/>
+        <w:rPr>
+          <w:rFonts w:ascii="Times New Roman" w:hAnsi="Times New Roman" w:cs="Times New Roman"/>
+          <w:sz w:val="24"/>
+          <w:szCs w:val="24"/>
+        </w:rPr>
+      </w:pPr>
+    </w:p>
+    <w:p>
+      <w:pPr>
+        <w:pStyle w:val="ListParagraph"/>
+        <w:ind w:left="1260"/>
+        <w:contextualSpacing w:val="0"/>
+        <w:jc w:val="center"/>
+        <w:rPr>
+          <w:rFonts w:ascii="Times New Roman" w:hAnsi="Times New Roman" w:cs="Times New Roman"/>
+          <w:sz w:val="24"/>
+          <w:szCs w:val="24"/>
+        </w:rPr>
+      </w:pPr>
+      <w:r>
+        <w:rPr>
+          <w:rFonts w:ascii="Times New Roman" w:hAnsi="Times New Roman" w:cs="Times New Roman"/>
+          <w:noProof/>
+          <w:sz w:val="24"/>
+          <w:szCs w:val="24"/>
+        </w:rPr>
+        <w:drawing>
+          <wp:inline distT="0" distB="0" distL="0" distR="0" wp14:anchorId="68A32CF7" wp14:editId="66F8460E">
+            <wp:extent cx="4094922" cy="2045847"/>
+            <wp:effectExtent l="0" t="0" r="1270" b="0"/>
+            <wp:docPr id="9" name="Picture 9"/>
+            <wp:cNvGraphicFramePr>
+              <a:graphicFrameLocks xmlns:a="http://schemas.openxmlformats.org/drawingml/2006/main" noChangeAspect="1"/>
+            </wp:cNvGraphicFramePr>
+            <a:graphic xmlns:a="http://schemas.openxmlformats.org/drawingml/2006/main">
+              <a:graphicData uri="http://schemas.openxmlformats.org/drawingml/2006/picture">
+                <pic:pic xmlns:pic="http://schemas.openxmlformats.org/drawingml/2006/picture">
+                  <pic:nvPicPr>
+                    <pic:cNvPr id="9" name="Picture 9"/>
+                    <pic:cNvPicPr/>
+                  </pic:nvPicPr>
+                  <pic:blipFill>
+                    <a:blip r:embed="rId17" cstate="print">
+                      <a:extLst>
+                        <a:ext uri="{28A0092B-C50C-407E-A947-70E740481C1C}">
+                          <a14:useLocalDpi xmlns:a14="http://schemas.microsoft.com/office/drawing/2010/main" val="0"/>
+                        </a:ext>
+                      </a:extLst>
+                    </a:blip>
+                    <a:stretch>
+                      <a:fillRect/>
+                    </a:stretch>
+                  </pic:blipFill>
+                  <pic:spPr>
+                    <a:xfrm>
+                      <a:off x="0" y="0"/>
+                      <a:ext cx="4155843" cy="2076284"/>
+                    </a:xfrm>
+                    <a:prstGeom prst="rect">
+                      <a:avLst/>
+                    </a:prstGeom>
+                  </pic:spPr>
+                </pic:pic>
+              </a:graphicData>
+            </a:graphic>
+          </wp:inline>
+        </w:drawing>
+      </w:r>
+    </w:p>
+    <w:p>
+      <w:pPr>
+        <w:pStyle w:val="ListParagraph"/>
+        <w:ind w:left="1260"/>
+        <w:contextualSpacing w:val="0"/>
+        <w:jc w:val="center"/>
+        <w:rPr>
+          <w:rFonts w:ascii="Times New Roman" w:hAnsi="Times New Roman" w:cs="Times New Roman"/>
+          <w:sz w:val="24"/>
+          <w:szCs w:val="24"/>
+        </w:rPr>
+      </w:pPr>
+      <w:r>
+        <w:rPr>
+          <w:rFonts w:ascii="Times New Roman" w:hAnsi="Times New Roman" w:cs="Times New Roman"/>
+          <w:sz w:val="24"/>
+          <w:szCs w:val="24"/>
+        </w:rPr>
+        <w:t xml:space="preserve">Gambar </w:t>
+      </w:r>
+      <w:r>
+        <w:rPr>
+          <w:rFonts w:ascii="Times New Roman" w:hAnsi="Times New Roman" w:cs="Times New Roman"/>
+          <w:sz w:val="24"/>
+          <w:szCs w:val="24"/>
+        </w:rPr>
+        <w:t>10</w:t>
+      </w:r>
+      <w:r>
+        <w:rPr>
+          <w:rFonts w:ascii="Times New Roman" w:hAnsi="Times New Roman" w:cs="Times New Roman"/>
+          <w:sz w:val="24"/>
+          <w:szCs w:val="24"/>
+        </w:rPr>
+        <w:t xml:space="preserve">. </w:t>
+      </w:r>
+      <w:r>
+        <w:rPr>
+          <w:rFonts w:ascii="Times New Roman" w:hAnsi="Times New Roman" w:cs="Times New Roman"/>
+          <w:sz w:val="24"/>
+          <w:szCs w:val="24"/>
+        </w:rPr>
+        <w:t>H</w:t>
+      </w:r>
+      <w:r>
+        <w:rPr>
+          <w:rFonts w:ascii="Times New Roman" w:hAnsi="Times New Roman" w:cs="Times New Roman"/>
+          <w:sz w:val="24"/>
+          <w:szCs w:val="24"/>
+        </w:rPr>
+        <w:t xml:space="preserve">asil </w:t>
+      </w:r>
+      <w:r>
+        <w:rPr>
+          <w:rFonts w:ascii="Times New Roman" w:hAnsi="Times New Roman" w:cs="Times New Roman"/>
+          <w:sz w:val="24"/>
+          <w:szCs w:val="24"/>
+        </w:rPr>
+        <w:t>t</w:t>
+      </w:r>
+      <w:r>
+        <w:rPr>
+          <w:rFonts w:ascii="Times New Roman" w:hAnsi="Times New Roman" w:cs="Times New Roman"/>
+          <w:sz w:val="24"/>
+          <w:szCs w:val="24"/>
+        </w:rPr>
+        <w:t xml:space="preserve">hree-way </w:t>
+      </w:r>
+      <w:r>
+        <w:rPr>
+          <w:rFonts w:ascii="Times New Roman" w:hAnsi="Times New Roman" w:cs="Times New Roman"/>
+          <w:sz w:val="24"/>
+          <w:szCs w:val="24"/>
+        </w:rPr>
+        <w:t>m</w:t>
+      </w:r>
+      <w:r>
+        <w:rPr>
+          <w:rFonts w:ascii="Times New Roman" w:hAnsi="Times New Roman" w:cs="Times New Roman"/>
+          <w:sz w:val="24"/>
+          <w:szCs w:val="24"/>
+        </w:rPr>
+        <w:t>erge</w:t>
+      </w:r>
+      <w:r>
+        <w:rPr>
+          <w:rFonts w:ascii="Times New Roman" w:hAnsi="Times New Roman" w:cs="Times New Roman"/>
+          <w:sz w:val="24"/>
+          <w:szCs w:val="24"/>
+        </w:rPr>
+        <w:t xml:space="preserve"> pada tampilan git bash</w:t>
+      </w:r>
+    </w:p>
+    <w:p>
+      <w:pPr>
+        <w:pStyle w:val="ListParagraph"/>
+        <w:ind w:left="1260"/>
+        <w:contextualSpacing w:val="0"/>
+        <w:jc w:val="center"/>
+        <w:rPr>
+          <w:rFonts w:ascii="Times New Roman" w:hAnsi="Times New Roman" w:cs="Times New Roman"/>
+          <w:sz w:val="24"/>
+          <w:szCs w:val="24"/>
+        </w:rPr>
+      </w:pPr>
+    </w:p>
     <w:sectPr>
-      <w:headerReference w:type="default" r:id="rId8"/>
-      <w:footerReference w:type="default" r:id="rId9"/>
+      <w:headerReference w:type="default" r:id="rId18"/>
+      <w:footerReference w:type="default" r:id="rId19"/>
       <w:pgSz w:w="11906" w:h="16838" w:code="9"/>
       <w:pgMar w:top="1440" w:right="878" w:bottom="878" w:left="878" w:header="720" w:footer="720" w:gutter="0"/>
       <w:cols w:space="720"/>
@@ -919,14 +2507,14 @@
         <v:path o:extrusionok="f" gradientshapeok="t" o:connecttype="rect"/>
         <o:lock v:ext="edit" aspectratio="t"/>
       </v:shapetype>
-      <v:shape id="_x0000_i1178" type="#_x0000_t75" style="width:36pt;height:12.9pt;visibility:visible" o:bullet="t">
+      <v:shape id="_x0000_i1267" type="#_x0000_t75" style="width:36.3pt;height:13.15pt;visibility:visible" o:bullet="t">
         <v:imagedata r:id="rId1" o:title=""/>
       </v:shape>
     </w:pict>
   </w:numPicBullet>
   <w:numPicBullet w:numPicBulletId="1">
     <w:pict>
-      <v:shape id="_x0000_i1179" type="#_x0000_t75" style="width:21.05pt;height:22.4pt;visibility:visible" o:bullet="t">
+      <v:shape id="_x0000_i1268" type="#_x0000_t75" style="width:21.3pt;height:22.55pt;visibility:visible" o:bullet="t">
         <v:imagedata r:id="rId2" o:title=""/>
       </v:shape>
     </w:pict>
@@ -1140,6 +2728,119 @@
     </w:lvl>
   </w:abstractNum>
   <w:abstractNum w:abstractNumId="2" w15:restartNumberingAfterBreak="0">
+    <w:nsid w:val="03E356BE"/>
+    <w:multiLevelType w:val="hybridMultilevel"/>
+    <w:tmpl w:val="44FE38D0"/>
+    <w:lvl w:ilvl="0" w:tplc="04090003">
+      <w:start w:val="1"/>
+      <w:numFmt w:val="bullet"/>
+      <w:lvlText w:val="o"/>
+      <w:lvlJc w:val="left"/>
+      <w:pPr>
+        <w:ind w:left="1080" w:hanging="360"/>
+      </w:pPr>
+      <w:rPr>
+        <w:rFonts w:ascii="Courier New" w:hAnsi="Courier New" w:cs="Courier New" w:hint="default"/>
+      </w:rPr>
+    </w:lvl>
+    <w:lvl w:ilvl="1" w:tplc="04090003" w:tentative="1">
+      <w:start w:val="1"/>
+      <w:numFmt w:val="bullet"/>
+      <w:lvlText w:val="o"/>
+      <w:lvlJc w:val="left"/>
+      <w:pPr>
+        <w:ind w:left="1800" w:hanging="360"/>
+      </w:pPr>
+      <w:rPr>
+        <w:rFonts w:ascii="Courier New" w:hAnsi="Courier New" w:cs="Courier New" w:hint="default"/>
+      </w:rPr>
+    </w:lvl>
+    <w:lvl w:ilvl="2" w:tplc="04090005" w:tentative="1">
+      <w:start w:val="1"/>
+      <w:numFmt w:val="bullet"/>
+      <w:lvlText w:val=""/>
+      <w:lvlJc w:val="left"/>
+      <w:pPr>
+        <w:ind w:left="2520" w:hanging="360"/>
+      </w:pPr>
+      <w:rPr>
+        <w:rFonts w:ascii="Wingdings" w:hAnsi="Wingdings" w:hint="default"/>
+      </w:rPr>
+    </w:lvl>
+    <w:lvl w:ilvl="3" w:tplc="04090001" w:tentative="1">
+      <w:start w:val="1"/>
+      <w:numFmt w:val="bullet"/>
+      <w:lvlText w:val=""/>
+      <w:lvlJc w:val="left"/>
+      <w:pPr>
+        <w:ind w:left="3240" w:hanging="360"/>
+      </w:pPr>
+      <w:rPr>
+        <w:rFonts w:ascii="Symbol" w:hAnsi="Symbol" w:hint="default"/>
+      </w:rPr>
+    </w:lvl>
+    <w:lvl w:ilvl="4" w:tplc="04090003" w:tentative="1">
+      <w:start w:val="1"/>
+      <w:numFmt w:val="bullet"/>
+      <w:lvlText w:val="o"/>
+      <w:lvlJc w:val="left"/>
+      <w:pPr>
+        <w:ind w:left="3960" w:hanging="360"/>
+      </w:pPr>
+      <w:rPr>
+        <w:rFonts w:ascii="Courier New" w:hAnsi="Courier New" w:cs="Courier New" w:hint="default"/>
+      </w:rPr>
+    </w:lvl>
+    <w:lvl w:ilvl="5" w:tplc="04090005" w:tentative="1">
+      <w:start w:val="1"/>
+      <w:numFmt w:val="bullet"/>
+      <w:lvlText w:val=""/>
+      <w:lvlJc w:val="left"/>
+      <w:pPr>
+        <w:ind w:left="4680" w:hanging="360"/>
+      </w:pPr>
+      <w:rPr>
+        <w:rFonts w:ascii="Wingdings" w:hAnsi="Wingdings" w:hint="default"/>
+      </w:rPr>
+    </w:lvl>
+    <w:lvl w:ilvl="6" w:tplc="04090001" w:tentative="1">
+      <w:start w:val="1"/>
+      <w:numFmt w:val="bullet"/>
+      <w:lvlText w:val=""/>
+      <w:lvlJc w:val="left"/>
+      <w:pPr>
+        <w:ind w:left="5400" w:hanging="360"/>
+      </w:pPr>
+      <w:rPr>
+        <w:rFonts w:ascii="Symbol" w:hAnsi="Symbol" w:hint="default"/>
+      </w:rPr>
+    </w:lvl>
+    <w:lvl w:ilvl="7" w:tplc="04090003" w:tentative="1">
+      <w:start w:val="1"/>
+      <w:numFmt w:val="bullet"/>
+      <w:lvlText w:val="o"/>
+      <w:lvlJc w:val="left"/>
+      <w:pPr>
+        <w:ind w:left="6120" w:hanging="360"/>
+      </w:pPr>
+      <w:rPr>
+        <w:rFonts w:ascii="Courier New" w:hAnsi="Courier New" w:cs="Courier New" w:hint="default"/>
+      </w:rPr>
+    </w:lvl>
+    <w:lvl w:ilvl="8" w:tplc="04090005" w:tentative="1">
+      <w:start w:val="1"/>
+      <w:numFmt w:val="bullet"/>
+      <w:lvlText w:val=""/>
+      <w:lvlJc w:val="left"/>
+      <w:pPr>
+        <w:ind w:left="6840" w:hanging="360"/>
+      </w:pPr>
+      <w:rPr>
+        <w:rFonts w:ascii="Wingdings" w:hAnsi="Wingdings" w:hint="default"/>
+      </w:rPr>
+    </w:lvl>
+  </w:abstractNum>
+  <w:abstractNum w:abstractNumId="3" w15:restartNumberingAfterBreak="0">
     <w:nsid w:val="094E374D"/>
     <w:multiLevelType w:val="hybridMultilevel"/>
     <w:tmpl w:val="FDCE8EDA"/>
@@ -1228,7 +2929,7 @@
       </w:pPr>
     </w:lvl>
   </w:abstractNum>
-  <w:abstractNum w:abstractNumId="3" w15:restartNumberingAfterBreak="0">
+  <w:abstractNum w:abstractNumId="4" w15:restartNumberingAfterBreak="0">
     <w:nsid w:val="0BD174AA"/>
     <w:multiLevelType w:val="hybridMultilevel"/>
     <w:tmpl w:val="C324AECE"/>
@@ -1317,7 +3018,7 @@
       </w:pPr>
     </w:lvl>
   </w:abstractNum>
-  <w:abstractNum w:abstractNumId="4" w15:restartNumberingAfterBreak="0">
+  <w:abstractNum w:abstractNumId="5" w15:restartNumberingAfterBreak="0">
     <w:nsid w:val="0C2D4DED"/>
     <w:multiLevelType w:val="hybridMultilevel"/>
     <w:tmpl w:val="9B12A5D2"/>
@@ -1406,7 +3107,7 @@
       </w:pPr>
     </w:lvl>
   </w:abstractNum>
-  <w:abstractNum w:abstractNumId="5" w15:restartNumberingAfterBreak="0">
+  <w:abstractNum w:abstractNumId="6" w15:restartNumberingAfterBreak="0">
     <w:nsid w:val="0FB66460"/>
     <w:multiLevelType w:val="hybridMultilevel"/>
     <w:tmpl w:val="6BFC01FC"/>
@@ -1492,7 +3193,7 @@
       </w:pPr>
     </w:lvl>
   </w:abstractNum>
-  <w:abstractNum w:abstractNumId="6" w15:restartNumberingAfterBreak="0">
+  <w:abstractNum w:abstractNumId="7" w15:restartNumberingAfterBreak="0">
     <w:nsid w:val="110B766A"/>
     <w:multiLevelType w:val="multilevel"/>
     <w:tmpl w:val="57B409B0"/>
@@ -1610,7 +3311,7 @@
       </w:rPr>
     </w:lvl>
   </w:abstractNum>
-  <w:abstractNum w:abstractNumId="7" w15:restartNumberingAfterBreak="0">
+  <w:abstractNum w:abstractNumId="8" w15:restartNumberingAfterBreak="0">
     <w:nsid w:val="16295E53"/>
     <w:multiLevelType w:val="hybridMultilevel"/>
     <w:tmpl w:val="DFF0A46A"/>
@@ -1696,7 +3397,7 @@
       </w:pPr>
     </w:lvl>
   </w:abstractNum>
-  <w:abstractNum w:abstractNumId="8" w15:restartNumberingAfterBreak="0">
+  <w:abstractNum w:abstractNumId="9" w15:restartNumberingAfterBreak="0">
     <w:nsid w:val="17776975"/>
     <w:multiLevelType w:val="hybridMultilevel"/>
     <w:tmpl w:val="043E17D8"/>
@@ -1785,7 +3486,7 @@
       </w:pPr>
     </w:lvl>
   </w:abstractNum>
-  <w:abstractNum w:abstractNumId="9" w15:restartNumberingAfterBreak="0">
+  <w:abstractNum w:abstractNumId="10" w15:restartNumberingAfterBreak="0">
     <w:nsid w:val="1CC319D9"/>
     <w:multiLevelType w:val="hybridMultilevel"/>
     <w:tmpl w:val="7C289D78"/>
@@ -1871,7 +3572,7 @@
       </w:pPr>
     </w:lvl>
   </w:abstractNum>
-  <w:abstractNum w:abstractNumId="10" w15:restartNumberingAfterBreak="0">
+  <w:abstractNum w:abstractNumId="11" w15:restartNumberingAfterBreak="0">
     <w:nsid w:val="239F4C44"/>
     <w:multiLevelType w:val="multilevel"/>
     <w:tmpl w:val="2E82883E"/>
@@ -1997,7 +3698,120 @@
       </w:rPr>
     </w:lvl>
   </w:abstractNum>
-  <w:abstractNum w:abstractNumId="11" w15:restartNumberingAfterBreak="0">
+  <w:abstractNum w:abstractNumId="12" w15:restartNumberingAfterBreak="0">
+    <w:nsid w:val="26676BE6"/>
+    <w:multiLevelType w:val="hybridMultilevel"/>
+    <w:tmpl w:val="3A48597A"/>
+    <w:lvl w:ilvl="0" w:tplc="0409000B">
+      <w:start w:val="1"/>
+      <w:numFmt w:val="bullet"/>
+      <w:lvlText w:val=""/>
+      <w:lvlJc w:val="left"/>
+      <w:pPr>
+        <w:ind w:left="1080" w:hanging="360"/>
+      </w:pPr>
+      <w:rPr>
+        <w:rFonts w:ascii="Wingdings" w:hAnsi="Wingdings" w:hint="default"/>
+      </w:rPr>
+    </w:lvl>
+    <w:lvl w:ilvl="1" w:tplc="04090003" w:tentative="1">
+      <w:start w:val="1"/>
+      <w:numFmt w:val="bullet"/>
+      <w:lvlText w:val="o"/>
+      <w:lvlJc w:val="left"/>
+      <w:pPr>
+        <w:ind w:left="1800" w:hanging="360"/>
+      </w:pPr>
+      <w:rPr>
+        <w:rFonts w:ascii="Courier New" w:hAnsi="Courier New" w:cs="Courier New" w:hint="default"/>
+      </w:rPr>
+    </w:lvl>
+    <w:lvl w:ilvl="2" w:tplc="04090005" w:tentative="1">
+      <w:start w:val="1"/>
+      <w:numFmt w:val="bullet"/>
+      <w:lvlText w:val=""/>
+      <w:lvlJc w:val="left"/>
+      <w:pPr>
+        <w:ind w:left="2520" w:hanging="360"/>
+      </w:pPr>
+      <w:rPr>
+        <w:rFonts w:ascii="Wingdings" w:hAnsi="Wingdings" w:hint="default"/>
+      </w:rPr>
+    </w:lvl>
+    <w:lvl w:ilvl="3" w:tplc="04090001" w:tentative="1">
+      <w:start w:val="1"/>
+      <w:numFmt w:val="bullet"/>
+      <w:lvlText w:val=""/>
+      <w:lvlJc w:val="left"/>
+      <w:pPr>
+        <w:ind w:left="3240" w:hanging="360"/>
+      </w:pPr>
+      <w:rPr>
+        <w:rFonts w:ascii="Symbol" w:hAnsi="Symbol" w:hint="default"/>
+      </w:rPr>
+    </w:lvl>
+    <w:lvl w:ilvl="4" w:tplc="04090003" w:tentative="1">
+      <w:start w:val="1"/>
+      <w:numFmt w:val="bullet"/>
+      <w:lvlText w:val="o"/>
+      <w:lvlJc w:val="left"/>
+      <w:pPr>
+        <w:ind w:left="3960" w:hanging="360"/>
+      </w:pPr>
+      <w:rPr>
+        <w:rFonts w:ascii="Courier New" w:hAnsi="Courier New" w:cs="Courier New" w:hint="default"/>
+      </w:rPr>
+    </w:lvl>
+    <w:lvl w:ilvl="5" w:tplc="04090005" w:tentative="1">
+      <w:start w:val="1"/>
+      <w:numFmt w:val="bullet"/>
+      <w:lvlText w:val=""/>
+      <w:lvlJc w:val="left"/>
+      <w:pPr>
+        <w:ind w:left="4680" w:hanging="360"/>
+      </w:pPr>
+      <w:rPr>
+        <w:rFonts w:ascii="Wingdings" w:hAnsi="Wingdings" w:hint="default"/>
+      </w:rPr>
+    </w:lvl>
+    <w:lvl w:ilvl="6" w:tplc="04090001" w:tentative="1">
+      <w:start w:val="1"/>
+      <w:numFmt w:val="bullet"/>
+      <w:lvlText w:val=""/>
+      <w:lvlJc w:val="left"/>
+      <w:pPr>
+        <w:ind w:left="5400" w:hanging="360"/>
+      </w:pPr>
+      <w:rPr>
+        <w:rFonts w:ascii="Symbol" w:hAnsi="Symbol" w:hint="default"/>
+      </w:rPr>
+    </w:lvl>
+    <w:lvl w:ilvl="7" w:tplc="04090003" w:tentative="1">
+      <w:start w:val="1"/>
+      <w:numFmt w:val="bullet"/>
+      <w:lvlText w:val="o"/>
+      <w:lvlJc w:val="left"/>
+      <w:pPr>
+        <w:ind w:left="6120" w:hanging="360"/>
+      </w:pPr>
+      <w:rPr>
+        <w:rFonts w:ascii="Courier New" w:hAnsi="Courier New" w:cs="Courier New" w:hint="default"/>
+      </w:rPr>
+    </w:lvl>
+    <w:lvl w:ilvl="8" w:tplc="04090005" w:tentative="1">
+      <w:start w:val="1"/>
+      <w:numFmt w:val="bullet"/>
+      <w:lvlText w:val=""/>
+      <w:lvlJc w:val="left"/>
+      <w:pPr>
+        <w:ind w:left="6840" w:hanging="360"/>
+      </w:pPr>
+      <w:rPr>
+        <w:rFonts w:ascii="Wingdings" w:hAnsi="Wingdings" w:hint="default"/>
+      </w:rPr>
+    </w:lvl>
+  </w:abstractNum>
+  <w:abstractNum w:abstractNumId="13" w15:restartNumberingAfterBreak="0">
     <w:nsid w:val="29DA4135"/>
     <w:multiLevelType w:val="multilevel"/>
     <w:tmpl w:val="468A9F74"/>
@@ -2121,7 +3935,120 @@
       </w:rPr>
     </w:lvl>
   </w:abstractNum>
-  <w:abstractNum w:abstractNumId="12" w15:restartNumberingAfterBreak="0">
+  <w:abstractNum w:abstractNumId="14" w15:restartNumberingAfterBreak="0">
+    <w:nsid w:val="2A8F5F69"/>
+    <w:multiLevelType w:val="hybridMultilevel"/>
+    <w:tmpl w:val="2E8C2384"/>
+    <w:lvl w:ilvl="0" w:tplc="04090009">
+      <w:start w:val="1"/>
+      <w:numFmt w:val="bullet"/>
+      <w:lvlText w:val=""/>
+      <w:lvlJc w:val="left"/>
+      <w:pPr>
+        <w:ind w:left="720" w:hanging="360"/>
+      </w:pPr>
+      <w:rPr>
+        <w:rFonts w:ascii="Wingdings" w:hAnsi="Wingdings" w:hint="default"/>
+      </w:rPr>
+    </w:lvl>
+    <w:lvl w:ilvl="1" w:tplc="04090003" w:tentative="1">
+      <w:start w:val="1"/>
+      <w:numFmt w:val="bullet"/>
+      <w:lvlText w:val="o"/>
+      <w:lvlJc w:val="left"/>
+      <w:pPr>
+        <w:ind w:left="1440" w:hanging="360"/>
+      </w:pPr>
+      <w:rPr>
+        <w:rFonts w:ascii="Courier New" w:hAnsi="Courier New" w:cs="Courier New" w:hint="default"/>
+      </w:rPr>
+    </w:lvl>
+    <w:lvl w:ilvl="2" w:tplc="04090005" w:tentative="1">
+      <w:start w:val="1"/>
+      <w:numFmt w:val="bullet"/>
+      <w:lvlText w:val=""/>
+      <w:lvlJc w:val="left"/>
+      <w:pPr>
+        <w:ind w:left="2160" w:hanging="360"/>
+      </w:pPr>
+      <w:rPr>
+        <w:rFonts w:ascii="Wingdings" w:hAnsi="Wingdings" w:hint="default"/>
+      </w:rPr>
+    </w:lvl>
+    <w:lvl w:ilvl="3" w:tplc="04090001" w:tentative="1">
+      <w:start w:val="1"/>
+      <w:numFmt w:val="bullet"/>
+      <w:lvlText w:val=""/>
+      <w:lvlJc w:val="left"/>
+      <w:pPr>
+        <w:ind w:left="2880" w:hanging="360"/>
+      </w:pPr>
+      <w:rPr>
+        <w:rFonts w:ascii="Symbol" w:hAnsi="Symbol" w:hint="default"/>
+      </w:rPr>
+    </w:lvl>
+    <w:lvl w:ilvl="4" w:tplc="04090003" w:tentative="1">
+      <w:start w:val="1"/>
+      <w:numFmt w:val="bullet"/>
+      <w:lvlText w:val="o"/>
+      <w:lvlJc w:val="left"/>
+      <w:pPr>
+        <w:ind w:left="3600" w:hanging="360"/>
+      </w:pPr>
+      <w:rPr>
+        <w:rFonts w:ascii="Courier New" w:hAnsi="Courier New" w:cs="Courier New" w:hint="default"/>
+      </w:rPr>
+    </w:lvl>
+    <w:lvl w:ilvl="5" w:tplc="04090005" w:tentative="1">
+      <w:start w:val="1"/>
+      <w:numFmt w:val="bullet"/>
+      <w:lvlText w:val=""/>
+      <w:lvlJc w:val="left"/>
+      <w:pPr>
+        <w:ind w:left="4320" w:hanging="360"/>
+      </w:pPr>
+      <w:rPr>
+        <w:rFonts w:ascii="Wingdings" w:hAnsi="Wingdings" w:hint="default"/>
+      </w:rPr>
+    </w:lvl>
+    <w:lvl w:ilvl="6" w:tplc="04090001" w:tentative="1">
+      <w:start w:val="1"/>
+      <w:numFmt w:val="bullet"/>
+      <w:lvlText w:val=""/>
+      <w:lvlJc w:val="left"/>
+      <w:pPr>
+        <w:ind w:left="5040" w:hanging="360"/>
+      </w:pPr>
+      <w:rPr>
+        <w:rFonts w:ascii="Symbol" w:hAnsi="Symbol" w:hint="default"/>
+      </w:rPr>
+    </w:lvl>
+    <w:lvl w:ilvl="7" w:tplc="04090003" w:tentative="1">
+      <w:start w:val="1"/>
+      <w:numFmt w:val="bullet"/>
+      <w:lvlText w:val="o"/>
+      <w:lvlJc w:val="left"/>
+      <w:pPr>
+        <w:ind w:left="5760" w:hanging="360"/>
+      </w:pPr>
+      <w:rPr>
+        <w:rFonts w:ascii="Courier New" w:hAnsi="Courier New" w:cs="Courier New" w:hint="default"/>
+      </w:rPr>
+    </w:lvl>
+    <w:lvl w:ilvl="8" w:tplc="04090005" w:tentative="1">
+      <w:start w:val="1"/>
+      <w:numFmt w:val="bullet"/>
+      <w:lvlText w:val=""/>
+      <w:lvlJc w:val="left"/>
+      <w:pPr>
+        <w:ind w:left="6480" w:hanging="360"/>
+      </w:pPr>
+      <w:rPr>
+        <w:rFonts w:ascii="Wingdings" w:hAnsi="Wingdings" w:hint="default"/>
+      </w:rPr>
+    </w:lvl>
+  </w:abstractNum>
+  <w:abstractNum w:abstractNumId="15" w15:restartNumberingAfterBreak="0">
     <w:nsid w:val="2BA46EE4"/>
     <w:multiLevelType w:val="hybridMultilevel"/>
     <w:tmpl w:val="C1D83168"/>
@@ -2212,7 +4139,7 @@
       </w:pPr>
     </w:lvl>
   </w:abstractNum>
-  <w:abstractNum w:abstractNumId="13" w15:restartNumberingAfterBreak="0">
+  <w:abstractNum w:abstractNumId="16" w15:restartNumberingAfterBreak="0">
     <w:nsid w:val="2E4F4CBE"/>
     <w:multiLevelType w:val="hybridMultilevel"/>
     <w:tmpl w:val="B2BEC8AE"/>
@@ -2301,7 +4228,7 @@
       </w:pPr>
     </w:lvl>
   </w:abstractNum>
-  <w:abstractNum w:abstractNumId="14" w15:restartNumberingAfterBreak="0">
+  <w:abstractNum w:abstractNumId="17" w15:restartNumberingAfterBreak="0">
     <w:nsid w:val="2E5C3CBC"/>
     <w:multiLevelType w:val="multilevel"/>
     <w:tmpl w:val="E4C02160"/>
@@ -2416,7 +4343,7 @@
       </w:rPr>
     </w:lvl>
   </w:abstractNum>
-  <w:abstractNum w:abstractNumId="15" w15:restartNumberingAfterBreak="0">
+  <w:abstractNum w:abstractNumId="18" w15:restartNumberingAfterBreak="0">
     <w:nsid w:val="30200567"/>
     <w:multiLevelType w:val="hybridMultilevel"/>
     <w:tmpl w:val="795EA1B8"/>
@@ -2502,7 +4429,7 @@
       </w:pPr>
     </w:lvl>
   </w:abstractNum>
-  <w:abstractNum w:abstractNumId="16" w15:restartNumberingAfterBreak="0">
+  <w:abstractNum w:abstractNumId="19" w15:restartNumberingAfterBreak="0">
     <w:nsid w:val="348E73C2"/>
     <w:multiLevelType w:val="hybridMultilevel"/>
     <w:tmpl w:val="F8DEDE54"/>
@@ -2591,7 +4518,7 @@
       </w:pPr>
     </w:lvl>
   </w:abstractNum>
-  <w:abstractNum w:abstractNumId="17" w15:restartNumberingAfterBreak="0">
+  <w:abstractNum w:abstractNumId="20" w15:restartNumberingAfterBreak="0">
     <w:nsid w:val="3874724D"/>
     <w:multiLevelType w:val="hybridMultilevel"/>
     <w:tmpl w:val="9D7AC942"/>
@@ -2680,7 +4607,7 @@
       </w:pPr>
     </w:lvl>
   </w:abstractNum>
-  <w:abstractNum w:abstractNumId="18" w15:restartNumberingAfterBreak="0">
+  <w:abstractNum w:abstractNumId="21" w15:restartNumberingAfterBreak="0">
     <w:nsid w:val="421138E0"/>
     <w:multiLevelType w:val="multilevel"/>
     <w:tmpl w:val="2152B8A4"/>
@@ -2800,7 +4727,7 @@
       </w:rPr>
     </w:lvl>
   </w:abstractNum>
-  <w:abstractNum w:abstractNumId="19" w15:restartNumberingAfterBreak="0">
+  <w:abstractNum w:abstractNumId="22" w15:restartNumberingAfterBreak="0">
     <w:nsid w:val="42630BB9"/>
     <w:multiLevelType w:val="multilevel"/>
     <w:tmpl w:val="9FD645AE"/>
@@ -2921,7 +4848,7 @@
       </w:rPr>
     </w:lvl>
   </w:abstractNum>
-  <w:abstractNum w:abstractNumId="20" w15:restartNumberingAfterBreak="0">
+  <w:abstractNum w:abstractNumId="23" w15:restartNumberingAfterBreak="0">
     <w:nsid w:val="479609C4"/>
     <w:multiLevelType w:val="multilevel"/>
     <w:tmpl w:val="A4749BE8"/>
@@ -3034,7 +4961,7 @@
       </w:rPr>
     </w:lvl>
   </w:abstractNum>
-  <w:abstractNum w:abstractNumId="21" w15:restartNumberingAfterBreak="0">
+  <w:abstractNum w:abstractNumId="24" w15:restartNumberingAfterBreak="0">
     <w:nsid w:val="48813102"/>
     <w:multiLevelType w:val="hybridMultilevel"/>
     <w:tmpl w:val="94D8AC94"/>
@@ -3120,7 +5047,7 @@
       </w:pPr>
     </w:lvl>
   </w:abstractNum>
-  <w:abstractNum w:abstractNumId="22" w15:restartNumberingAfterBreak="0">
+  <w:abstractNum w:abstractNumId="25" w15:restartNumberingAfterBreak="0">
     <w:nsid w:val="4CC26FB8"/>
     <w:multiLevelType w:val="multilevel"/>
     <w:tmpl w:val="51D8358C"/>
@@ -3238,7 +5165,7 @@
       </w:rPr>
     </w:lvl>
   </w:abstractNum>
-  <w:abstractNum w:abstractNumId="23" w15:restartNumberingAfterBreak="0">
+  <w:abstractNum w:abstractNumId="26" w15:restartNumberingAfterBreak="0">
     <w:nsid w:val="4D7846DB"/>
     <w:multiLevelType w:val="hybridMultilevel"/>
     <w:tmpl w:val="1FFC58E6"/>
@@ -3324,7 +5251,7 @@
       </w:pPr>
     </w:lvl>
   </w:abstractNum>
-  <w:abstractNum w:abstractNumId="24" w15:restartNumberingAfterBreak="0">
+  <w:abstractNum w:abstractNumId="27" w15:restartNumberingAfterBreak="0">
     <w:nsid w:val="4F164852"/>
     <w:multiLevelType w:val="multilevel"/>
     <w:tmpl w:val="25F44A8A"/>
@@ -3446,7 +5373,7 @@
       </w:rPr>
     </w:lvl>
   </w:abstractNum>
-  <w:abstractNum w:abstractNumId="25" w15:restartNumberingAfterBreak="0">
+  <w:abstractNum w:abstractNumId="28" w15:restartNumberingAfterBreak="0">
     <w:nsid w:val="4F651727"/>
     <w:multiLevelType w:val="hybridMultilevel"/>
     <w:tmpl w:val="D36432C6"/>
@@ -3559,7 +5486,7 @@
       </w:rPr>
     </w:lvl>
   </w:abstractNum>
-  <w:abstractNum w:abstractNumId="26" w15:restartNumberingAfterBreak="0">
+  <w:abstractNum w:abstractNumId="29" w15:restartNumberingAfterBreak="0">
     <w:nsid w:val="4FD13800"/>
     <w:multiLevelType w:val="hybridMultilevel"/>
     <w:tmpl w:val="1ABAA8DE"/>
@@ -3672,7 +5599,7 @@
       </w:rPr>
     </w:lvl>
   </w:abstractNum>
-  <w:abstractNum w:abstractNumId="27" w15:restartNumberingAfterBreak="0">
+  <w:abstractNum w:abstractNumId="30" w15:restartNumberingAfterBreak="0">
     <w:nsid w:val="517E1AA2"/>
     <w:multiLevelType w:val="hybridMultilevel"/>
     <w:tmpl w:val="E96689DC"/>
@@ -3758,7 +5685,7 @@
       </w:pPr>
     </w:lvl>
   </w:abstractNum>
-  <w:abstractNum w:abstractNumId="28" w15:restartNumberingAfterBreak="0">
+  <w:abstractNum w:abstractNumId="31" w15:restartNumberingAfterBreak="0">
     <w:nsid w:val="52FA7E30"/>
     <w:multiLevelType w:val="hybridMultilevel"/>
     <w:tmpl w:val="B11C2F60"/>
@@ -3844,7 +5771,7 @@
       </w:pPr>
     </w:lvl>
   </w:abstractNum>
-  <w:abstractNum w:abstractNumId="29" w15:restartNumberingAfterBreak="0">
+  <w:abstractNum w:abstractNumId="32" w15:restartNumberingAfterBreak="0">
     <w:nsid w:val="563B6EF3"/>
     <w:multiLevelType w:val="hybridMultilevel"/>
     <w:tmpl w:val="D3B42A74"/>
@@ -3933,7 +5860,7 @@
       </w:pPr>
     </w:lvl>
   </w:abstractNum>
-  <w:abstractNum w:abstractNumId="30" w15:restartNumberingAfterBreak="0">
+  <w:abstractNum w:abstractNumId="33" w15:restartNumberingAfterBreak="0">
     <w:nsid w:val="5A280900"/>
     <w:multiLevelType w:val="hybridMultilevel"/>
     <w:tmpl w:val="CF4898AC"/>
@@ -4022,7 +5949,7 @@
       </w:pPr>
     </w:lvl>
   </w:abstractNum>
-  <w:abstractNum w:abstractNumId="31" w15:restartNumberingAfterBreak="0">
+  <w:abstractNum w:abstractNumId="34" w15:restartNumberingAfterBreak="0">
     <w:nsid w:val="5BB91822"/>
     <w:multiLevelType w:val="multilevel"/>
     <w:tmpl w:val="61B85A9E"/>
@@ -4140,7 +6067,7 @@
       </w:rPr>
     </w:lvl>
   </w:abstractNum>
-  <w:abstractNum w:abstractNumId="32" w15:restartNumberingAfterBreak="0">
+  <w:abstractNum w:abstractNumId="35" w15:restartNumberingAfterBreak="0">
     <w:nsid w:val="5D024E3D"/>
     <w:multiLevelType w:val="multilevel"/>
     <w:tmpl w:val="9462EEE2"/>
@@ -4269,7 +6196,7 @@
       </w:rPr>
     </w:lvl>
   </w:abstractNum>
-  <w:abstractNum w:abstractNumId="33" w15:restartNumberingAfterBreak="0">
+  <w:abstractNum w:abstractNumId="36" w15:restartNumberingAfterBreak="0">
     <w:nsid w:val="5D9B4CA8"/>
     <w:multiLevelType w:val="multilevel"/>
     <w:tmpl w:val="A4749BE8"/>
@@ -4382,7 +6309,7 @@
       </w:rPr>
     </w:lvl>
   </w:abstractNum>
-  <w:abstractNum w:abstractNumId="34" w15:restartNumberingAfterBreak="0">
+  <w:abstractNum w:abstractNumId="37" w15:restartNumberingAfterBreak="0">
     <w:nsid w:val="61542262"/>
     <w:multiLevelType w:val="multilevel"/>
     <w:tmpl w:val="94C60C9E"/>
@@ -4495,7 +6422,7 @@
       </w:rPr>
     </w:lvl>
   </w:abstractNum>
-  <w:abstractNum w:abstractNumId="35" w15:restartNumberingAfterBreak="0">
+  <w:abstractNum w:abstractNumId="38" w15:restartNumberingAfterBreak="0">
     <w:nsid w:val="64A42C37"/>
     <w:multiLevelType w:val="hybridMultilevel"/>
     <w:tmpl w:val="01D483A4"/>
@@ -4584,7 +6511,7 @@
       </w:pPr>
     </w:lvl>
   </w:abstractNum>
-  <w:abstractNum w:abstractNumId="36" w15:restartNumberingAfterBreak="0">
+  <w:abstractNum w:abstractNumId="39" w15:restartNumberingAfterBreak="0">
     <w:nsid w:val="6AFA384E"/>
     <w:multiLevelType w:val="hybridMultilevel"/>
     <w:tmpl w:val="7B54E3A4"/>
@@ -4675,7 +6602,7 @@
       </w:pPr>
     </w:lvl>
   </w:abstractNum>
-  <w:abstractNum w:abstractNumId="37" w15:restartNumberingAfterBreak="0">
+  <w:abstractNum w:abstractNumId="40" w15:restartNumberingAfterBreak="0">
     <w:nsid w:val="72906039"/>
     <w:multiLevelType w:val="multilevel"/>
     <w:tmpl w:val="90209A94"/>
@@ -4797,7 +6724,7 @@
       </w:rPr>
     </w:lvl>
   </w:abstractNum>
-  <w:abstractNum w:abstractNumId="38" w15:restartNumberingAfterBreak="0">
+  <w:abstractNum w:abstractNumId="41" w15:restartNumberingAfterBreak="0">
     <w:nsid w:val="76097EA7"/>
     <w:multiLevelType w:val="multilevel"/>
     <w:tmpl w:val="2746FC4E"/>
@@ -4912,7 +6839,7 @@
       </w:rPr>
     </w:lvl>
   </w:abstractNum>
-  <w:abstractNum w:abstractNumId="39" w15:restartNumberingAfterBreak="0">
+  <w:abstractNum w:abstractNumId="42" w15:restartNumberingAfterBreak="0">
     <w:nsid w:val="762125F4"/>
     <w:multiLevelType w:val="hybridMultilevel"/>
     <w:tmpl w:val="6F64C3AE"/>
@@ -4998,7 +6925,7 @@
       </w:pPr>
     </w:lvl>
   </w:abstractNum>
-  <w:abstractNum w:abstractNumId="40" w15:restartNumberingAfterBreak="0">
+  <w:abstractNum w:abstractNumId="43" w15:restartNumberingAfterBreak="0">
     <w:nsid w:val="7BC50135"/>
     <w:multiLevelType w:val="hybridMultilevel"/>
     <w:tmpl w:val="D4C2CD6A"/>
@@ -5087,7 +7014,7 @@
       </w:pPr>
     </w:lvl>
   </w:abstractNum>
-  <w:abstractNum w:abstractNumId="41" w15:restartNumberingAfterBreak="0">
+  <w:abstractNum w:abstractNumId="44" w15:restartNumberingAfterBreak="0">
     <w:nsid w:val="7D6C5A5E"/>
     <w:multiLevelType w:val="hybridMultilevel"/>
     <w:tmpl w:val="2452D64C"/>
@@ -5176,7 +7103,7 @@
       </w:pPr>
     </w:lvl>
   </w:abstractNum>
-  <w:abstractNum w:abstractNumId="42" w15:restartNumberingAfterBreak="0">
+  <w:abstractNum w:abstractNumId="45" w15:restartNumberingAfterBreak="0">
     <w:nsid w:val="7E1079A5"/>
     <w:multiLevelType w:val="hybridMultilevel"/>
     <w:tmpl w:val="AFE4537E"/>
@@ -5266,133 +7193,142 @@
     </w:lvl>
   </w:abstractNum>
   <w:num w:numId="1" w16cid:durableId="684593205">
-    <w:abstractNumId w:val="6"/>
+    <w:abstractNumId w:val="7"/>
   </w:num>
   <w:num w:numId="2" w16cid:durableId="162016660">
-    <w:abstractNumId w:val="20"/>
+    <w:abstractNumId w:val="23"/>
   </w:num>
   <w:num w:numId="3" w16cid:durableId="1934975806">
-    <w:abstractNumId w:val="33"/>
+    <w:abstractNumId w:val="36"/>
   </w:num>
   <w:num w:numId="4" w16cid:durableId="600260969">
-    <w:abstractNumId w:val="38"/>
+    <w:abstractNumId w:val="41"/>
   </w:num>
   <w:num w:numId="5" w16cid:durableId="524095170">
-    <w:abstractNumId w:val="23"/>
+    <w:abstractNumId w:val="26"/>
   </w:num>
   <w:num w:numId="6" w16cid:durableId="2024356098">
-    <w:abstractNumId w:val="31"/>
+    <w:abstractNumId w:val="34"/>
   </w:num>
   <w:num w:numId="7" w16cid:durableId="429161589">
-    <w:abstractNumId w:val="24"/>
+    <w:abstractNumId w:val="27"/>
   </w:num>
   <w:num w:numId="8" w16cid:durableId="1975208001">
     <w:abstractNumId w:val="1"/>
   </w:num>
   <w:num w:numId="9" w16cid:durableId="423458442">
+    <w:abstractNumId w:val="40"/>
+  </w:num>
+  <w:num w:numId="10" w16cid:durableId="1573857105">
+    <w:abstractNumId w:val="30"/>
+  </w:num>
+  <w:num w:numId="11" w16cid:durableId="1369377126">
+    <w:abstractNumId w:val="22"/>
+  </w:num>
+  <w:num w:numId="12" w16cid:durableId="1424494774">
+    <w:abstractNumId w:val="19"/>
+  </w:num>
+  <w:num w:numId="13" w16cid:durableId="325666700">
+    <w:abstractNumId w:val="44"/>
+  </w:num>
+  <w:num w:numId="14" w16cid:durableId="1002898008">
+    <w:abstractNumId w:val="21"/>
+  </w:num>
+  <w:num w:numId="15" w16cid:durableId="1121918063">
+    <w:abstractNumId w:val="24"/>
+  </w:num>
+  <w:num w:numId="16" w16cid:durableId="84806028">
+    <w:abstractNumId w:val="20"/>
+  </w:num>
+  <w:num w:numId="17" w16cid:durableId="184637569">
+    <w:abstractNumId w:val="6"/>
+  </w:num>
+  <w:num w:numId="18" w16cid:durableId="328754268">
+    <w:abstractNumId w:val="17"/>
+  </w:num>
+  <w:num w:numId="19" w16cid:durableId="129175268">
+    <w:abstractNumId w:val="13"/>
+  </w:num>
+  <w:num w:numId="20" w16cid:durableId="51857477">
+    <w:abstractNumId w:val="11"/>
+  </w:num>
+  <w:num w:numId="21" w16cid:durableId="160195718">
+    <w:abstractNumId w:val="35"/>
+  </w:num>
+  <w:num w:numId="22" w16cid:durableId="1796018937">
+    <w:abstractNumId w:val="4"/>
+  </w:num>
+  <w:num w:numId="23" w16cid:durableId="896477258">
     <w:abstractNumId w:val="37"/>
   </w:num>
-  <w:num w:numId="10" w16cid:durableId="1573857105">
-    <w:abstractNumId w:val="27"/>
+  <w:num w:numId="24" w16cid:durableId="478956528">
+    <w:abstractNumId w:val="39"/>
   </w:num>
-  <w:num w:numId="11" w16cid:durableId="1369377126">
-    <w:abstractNumId w:val="19"/>
+  <w:num w:numId="25" w16cid:durableId="1341002926">
+    <w:abstractNumId w:val="9"/>
   </w:num>
-  <w:num w:numId="12" w16cid:durableId="1424494774">
+  <w:num w:numId="26" w16cid:durableId="1286817381">
+    <w:abstractNumId w:val="38"/>
+  </w:num>
+  <w:num w:numId="27" w16cid:durableId="981151167">
     <w:abstractNumId w:val="16"/>
   </w:num>
-  <w:num w:numId="13" w16cid:durableId="325666700">
-    <w:abstractNumId w:val="41"/>
-  </w:num>
-  <w:num w:numId="14" w16cid:durableId="1002898008">
-    <w:abstractNumId w:val="18"/>
-  </w:num>
-  <w:num w:numId="15" w16cid:durableId="1121918063">
-    <w:abstractNumId w:val="21"/>
-  </w:num>
-  <w:num w:numId="16" w16cid:durableId="84806028">
-    <w:abstractNumId w:val="17"/>
-  </w:num>
-  <w:num w:numId="17" w16cid:durableId="184637569">
-    <w:abstractNumId w:val="5"/>
-  </w:num>
-  <w:num w:numId="18" w16cid:durableId="328754268">
-    <w:abstractNumId w:val="14"/>
-  </w:num>
-  <w:num w:numId="19" w16cid:durableId="129175268">
-    <w:abstractNumId w:val="11"/>
-  </w:num>
-  <w:num w:numId="20" w16cid:durableId="51857477">
-    <w:abstractNumId w:val="10"/>
-  </w:num>
-  <w:num w:numId="21" w16cid:durableId="160195718">
-    <w:abstractNumId w:val="32"/>
-  </w:num>
-  <w:num w:numId="22" w16cid:durableId="1796018937">
-    <w:abstractNumId w:val="3"/>
-  </w:num>
-  <w:num w:numId="23" w16cid:durableId="896477258">
-    <w:abstractNumId w:val="34"/>
-  </w:num>
-  <w:num w:numId="24" w16cid:durableId="478956528">
-    <w:abstractNumId w:val="36"/>
-  </w:num>
-  <w:num w:numId="25" w16cid:durableId="1341002926">
-    <w:abstractNumId w:val="8"/>
-  </w:num>
-  <w:num w:numId="26" w16cid:durableId="1286817381">
-    <w:abstractNumId w:val="35"/>
-  </w:num>
-  <w:num w:numId="27" w16cid:durableId="981151167">
-    <w:abstractNumId w:val="13"/>
-  </w:num>
   <w:num w:numId="28" w16cid:durableId="1089888425">
-    <w:abstractNumId w:val="22"/>
+    <w:abstractNumId w:val="25"/>
   </w:num>
   <w:num w:numId="29" w16cid:durableId="1015621200">
     <w:abstractNumId w:val="0"/>
   </w:num>
   <w:num w:numId="30" w16cid:durableId="935599531">
-    <w:abstractNumId w:val="30"/>
+    <w:abstractNumId w:val="33"/>
   </w:num>
   <w:num w:numId="31" w16cid:durableId="1205679094">
+    <w:abstractNumId w:val="45"/>
+  </w:num>
+  <w:num w:numId="32" w16cid:durableId="1600485781">
+    <w:abstractNumId w:val="32"/>
+  </w:num>
+  <w:num w:numId="33" w16cid:durableId="73480733">
+    <w:abstractNumId w:val="10"/>
+  </w:num>
+  <w:num w:numId="34" w16cid:durableId="1487744069">
+    <w:abstractNumId w:val="43"/>
+  </w:num>
+  <w:num w:numId="35" w16cid:durableId="329259806">
     <w:abstractNumId w:val="42"/>
   </w:num>
-  <w:num w:numId="32" w16cid:durableId="1600485781">
+  <w:num w:numId="36" w16cid:durableId="628784620">
+    <w:abstractNumId w:val="8"/>
+  </w:num>
+  <w:num w:numId="37" w16cid:durableId="547450970">
+    <w:abstractNumId w:val="3"/>
+  </w:num>
+  <w:num w:numId="38" w16cid:durableId="912472234">
+    <w:abstractNumId w:val="5"/>
+  </w:num>
+  <w:num w:numId="39" w16cid:durableId="1593732614">
+    <w:abstractNumId w:val="15"/>
+  </w:num>
+  <w:num w:numId="40" w16cid:durableId="1428963656">
+    <w:abstractNumId w:val="18"/>
+  </w:num>
+  <w:num w:numId="41" w16cid:durableId="1518039056">
+    <w:abstractNumId w:val="31"/>
+  </w:num>
+  <w:num w:numId="42" w16cid:durableId="449125045">
     <w:abstractNumId w:val="29"/>
   </w:num>
-  <w:num w:numId="33" w16cid:durableId="73480733">
-    <w:abstractNumId w:val="9"/>
+  <w:num w:numId="43" w16cid:durableId="115612308">
+    <w:abstractNumId w:val="28"/>
   </w:num>
-  <w:num w:numId="34" w16cid:durableId="1487744069">
-    <w:abstractNumId w:val="40"/>
+  <w:num w:numId="44" w16cid:durableId="339896724">
+    <w:abstractNumId w:val="14"/>
   </w:num>
-  <w:num w:numId="35" w16cid:durableId="329259806">
-    <w:abstractNumId w:val="39"/>
-  </w:num>
-  <w:num w:numId="36" w16cid:durableId="628784620">
-    <w:abstractNumId w:val="7"/>
-  </w:num>
-  <w:num w:numId="37" w16cid:durableId="547450970">
-    <w:abstractNumId w:val="2"/>
-  </w:num>
-  <w:num w:numId="38" w16cid:durableId="912472234">
-    <w:abstractNumId w:val="4"/>
-  </w:num>
-  <w:num w:numId="39" w16cid:durableId="1593732614">
+  <w:num w:numId="45" w16cid:durableId="1436093174">
     <w:abstractNumId w:val="12"/>
   </w:num>
-  <w:num w:numId="40" w16cid:durableId="1428963656">
-    <w:abstractNumId w:val="15"/>
-  </w:num>
-  <w:num w:numId="41" w16cid:durableId="1518039056">
-    <w:abstractNumId w:val="28"/>
-  </w:num>
-  <w:num w:numId="42" w16cid:durableId="449125045">
-    <w:abstractNumId w:val="26"/>
-  </w:num>
-  <w:num w:numId="43" w16cid:durableId="115612308">
-    <w:abstractNumId w:val="25"/>
+  <w:num w:numId="46" w16cid:durableId="122239523">
+    <w:abstractNumId w:val="2"/>
   </w:num>
 </w:numbering>
 </file>

</xml_diff>

<commit_message>
menambahkan folder gambar #13 GitRebase dan mengedit file catatan
</commit_message>
<xml_diff>
--- a/Catatan.docx
+++ b/Catatan.docx
@@ -4,67 +4,25 @@
   <w:body>
     <w:p>
       <w:pPr>
-        <w:jc w:val="center"/>
-        <w:rPr>
-          <w:rFonts w:ascii="Times New Roman" w:hAnsi="Times New Roman" w:cs="Times New Roman"/>
-          <w:b/>
-          <w:bCs/>
-          <w:sz w:val="36"/>
-          <w:szCs w:val="36"/>
-        </w:rPr>
-      </w:pPr>
-      <w:proofErr w:type="spellStart"/>
-      <w:r>
-        <w:rPr>
-          <w:rFonts w:ascii="Times New Roman" w:hAnsi="Times New Roman" w:cs="Times New Roman"/>
-          <w:b/>
-          <w:bCs/>
-          <w:sz w:val="36"/>
-          <w:szCs w:val="36"/>
-        </w:rPr>
+        <w:pStyle w:val="Heading2"/>
+      </w:pPr>
+      <w:proofErr w:type="spellStart"/>
+      <w:r>
         <w:t>Catatan</w:t>
       </w:r>
       <w:proofErr w:type="spellEnd"/>
       <w:r>
-        <w:rPr>
-          <w:rFonts w:ascii="Times New Roman" w:hAnsi="Times New Roman" w:cs="Times New Roman"/>
-          <w:b/>
-          <w:bCs/>
-          <w:sz w:val="36"/>
-          <w:szCs w:val="36"/>
-        </w:rPr>
-        <w:t xml:space="preserve"> </w:t>
-      </w:r>
-      <w:proofErr w:type="spellStart"/>
-      <w:r>
-        <w:rPr>
-          <w:rFonts w:ascii="Times New Roman" w:hAnsi="Times New Roman" w:cs="Times New Roman"/>
-          <w:b/>
-          <w:bCs/>
-          <w:sz w:val="36"/>
-          <w:szCs w:val="36"/>
-        </w:rPr>
+        <w:t xml:space="preserve"> </w:t>
+      </w:r>
+      <w:proofErr w:type="spellStart"/>
+      <w:r>
         <w:t>Belajar</w:t>
       </w:r>
       <w:proofErr w:type="spellEnd"/>
       <w:r>
-        <w:rPr>
-          <w:rFonts w:ascii="Times New Roman" w:hAnsi="Times New Roman" w:cs="Times New Roman"/>
-          <w:b/>
-          <w:bCs/>
-          <w:sz w:val="36"/>
-          <w:szCs w:val="36"/>
-        </w:rPr>
         <w:t xml:space="preserve"> Git</w:t>
       </w:r>
       <w:r>
-        <w:rPr>
-          <w:rFonts w:ascii="Times New Roman" w:hAnsi="Times New Roman" w:cs="Times New Roman"/>
-          <w:b/>
-          <w:bCs/>
-          <w:sz w:val="36"/>
-          <w:szCs w:val="36"/>
-        </w:rPr>
         <w:t xml:space="preserve"> WPU</w:t>
       </w:r>
     </w:p>
@@ -469,7 +427,6 @@
           <w:szCs w:val="28"/>
         </w:rPr>
       </w:pPr>
-      <w:proofErr w:type="gramStart"/>
       <w:r>
         <w:rPr>
           <w:rFonts w:ascii="Times New Roman" w:hAnsi="Times New Roman" w:cs="Times New Roman"/>
@@ -478,7 +435,6 @@
         </w:rPr>
         <w:t>..</w:t>
       </w:r>
-      <w:proofErr w:type="gramEnd"/>
       <w:r>
         <w:rPr>
           <w:rFonts w:ascii="Times New Roman" w:hAnsi="Times New Roman" w:cs="Times New Roman"/>
@@ -2435,18 +2391,8 @@
           <w:sz w:val="28"/>
           <w:szCs w:val="28"/>
         </w:rPr>
-        <w:t>cd</w:t>
-      </w:r>
-      <w:proofErr w:type="gramStart"/>
-      <w:r>
-        <w:rPr>
-          <w:rFonts w:ascii="Times New Roman" w:hAnsi="Times New Roman" w:cs="Times New Roman"/>
-          <w:sz w:val="28"/>
-          <w:szCs w:val="28"/>
-        </w:rPr>
-        <w:t xml:space="preserve"> ..</w:t>
-      </w:r>
-      <w:proofErr w:type="gramEnd"/>
+        <w:t>cd ..</w:t>
+      </w:r>
       <w:r>
         <w:rPr>
           <w:rFonts w:ascii="Times New Roman" w:hAnsi="Times New Roman" w:cs="Times New Roman"/>
@@ -2552,7 +2498,6 @@
         </w:rPr>
         <w:t xml:space="preserve"> </w:t>
       </w:r>
-      <w:proofErr w:type="gramStart"/>
       <w:r>
         <w:rPr>
           <w:rFonts w:ascii="Times New Roman" w:hAnsi="Times New Roman" w:cs="Times New Roman"/>
@@ -2585,7 +2530,6 @@
         </w:rPr>
         <w:t>command</w:t>
       </w:r>
-      <w:proofErr w:type="gramEnd"/>
       <w:r>
         <w:rPr>
           <w:rFonts w:ascii="Times New Roman" w:hAnsi="Times New Roman" w:cs="Times New Roman"/>
@@ -7226,20 +7170,22 @@
     </w:p>
     <w:p>
       <w:pPr>
-        <w:spacing w:line="276" w:lineRule="auto"/>
-        <w:contextualSpacing w:val="0"/>
         <w:jc w:val="both"/>
         <w:rPr>
           <w:rFonts w:ascii="Times New Roman" w:hAnsi="Times New Roman" w:cs="Times New Roman"/>
-          <w:sz w:val="28"/>
-          <w:szCs w:val="28"/>
-        </w:rPr>
-      </w:pPr>
-      <w:r>
-        <w:rPr>
-          <w:rFonts w:ascii="Times New Roman" w:hAnsi="Times New Roman" w:cs="Times New Roman"/>
-          <w:sz w:val="28"/>
-          <w:szCs w:val="28"/>
+          <w:b/>
+          <w:bCs/>
+          <w:sz w:val="32"/>
+          <w:szCs w:val="32"/>
+        </w:rPr>
+      </w:pPr>
+      <w:r>
+        <w:rPr>
+          <w:rFonts w:ascii="Times New Roman" w:hAnsi="Times New Roman" w:cs="Times New Roman"/>
+          <w:b/>
+          <w:bCs/>
+          <w:sz w:val="32"/>
+          <w:szCs w:val="32"/>
         </w:rPr>
         <w:t>#10 Multiple Remotes</w:t>
       </w:r>
@@ -8564,6 +8510,40 @@
     </w:p>
     <w:p>
       <w:pPr>
+        <w:jc w:val="both"/>
+        <w:rPr>
+          <w:rFonts w:ascii="Times New Roman" w:hAnsi="Times New Roman" w:cs="Times New Roman"/>
+          <w:b/>
+          <w:bCs/>
+          <w:sz w:val="32"/>
+          <w:szCs w:val="32"/>
+        </w:rPr>
+      </w:pPr>
+      <w:r>
+        <w:rPr>
+          <w:rFonts w:ascii="Times New Roman" w:hAnsi="Times New Roman" w:cs="Times New Roman"/>
+          <w:b/>
+          <w:bCs/>
+          <w:sz w:val="32"/>
+          <w:szCs w:val="32"/>
+        </w:rPr>
+        <w:t xml:space="preserve">#12 </w:t>
+      </w:r>
+      <w:proofErr w:type="spellStart"/>
+      <w:r>
+        <w:rPr>
+          <w:rFonts w:ascii="Times New Roman" w:hAnsi="Times New Roman" w:cs="Times New Roman"/>
+          <w:b/>
+          <w:bCs/>
+          <w:sz w:val="32"/>
+          <w:szCs w:val="32"/>
+        </w:rPr>
+        <w:t>Gitignore</w:t>
+      </w:r>
+      <w:proofErr w:type="spellEnd"/>
+    </w:p>
+    <w:p>
+      <w:pPr>
         <w:spacing w:line="276" w:lineRule="auto"/>
         <w:contextualSpacing w:val="0"/>
         <w:jc w:val="both"/>
@@ -8573,14 +8553,6 @@
           <w:szCs w:val="28"/>
         </w:rPr>
       </w:pPr>
-      <w:r>
-        <w:rPr>
-          <w:rFonts w:ascii="Times New Roman" w:hAnsi="Times New Roman" w:cs="Times New Roman"/>
-          <w:sz w:val="28"/>
-          <w:szCs w:val="28"/>
-        </w:rPr>
-        <w:t xml:space="preserve">#12 </w:t>
-      </w:r>
       <w:proofErr w:type="spellStart"/>
       <w:r>
         <w:rPr>
@@ -8591,28 +8563,6 @@
         <w:t>Gitignore</w:t>
       </w:r>
       <w:proofErr w:type="spellEnd"/>
-    </w:p>
-    <w:p>
-      <w:pPr>
-        <w:spacing w:line="276" w:lineRule="auto"/>
-        <w:contextualSpacing w:val="0"/>
-        <w:jc w:val="both"/>
-        <w:rPr>
-          <w:rFonts w:ascii="Times New Roman" w:hAnsi="Times New Roman" w:cs="Times New Roman"/>
-          <w:sz w:val="28"/>
-          <w:szCs w:val="28"/>
-        </w:rPr>
-      </w:pPr>
-      <w:proofErr w:type="spellStart"/>
-      <w:r>
-        <w:rPr>
-          <w:rFonts w:ascii="Times New Roman" w:hAnsi="Times New Roman" w:cs="Times New Roman"/>
-          <w:sz w:val="28"/>
-          <w:szCs w:val="28"/>
-        </w:rPr>
-        <w:t>Gitignore</w:t>
-      </w:r>
-      <w:proofErr w:type="spellEnd"/>
       <w:r>
         <w:rPr>
           <w:rFonts w:ascii="Times New Roman" w:hAnsi="Times New Roman" w:cs="Times New Roman"/>
@@ -8799,16 +8749,16 @@
           <w:sz w:val="28"/>
           <w:szCs w:val="28"/>
         </w:rPr>
-        <w:t xml:space="preserve"> file2 a</w:t>
-      </w:r>
-      <w:proofErr w:type="spellStart"/>
-      <w:r>
-        <w:rPr>
-          <w:rFonts w:ascii="Times New Roman" w:hAnsi="Times New Roman" w:cs="Times New Roman"/>
-          <w:sz w:val="28"/>
-          <w:szCs w:val="28"/>
-        </w:rPr>
-        <w:t>tau</w:t>
+        <w:t xml:space="preserve"> file2 </w:t>
+      </w:r>
+      <w:proofErr w:type="spellStart"/>
+      <w:r>
+        <w:rPr>
+          <w:rFonts w:ascii="Times New Roman" w:hAnsi="Times New Roman" w:cs="Times New Roman"/>
+          <w:sz w:val="28"/>
+          <w:szCs w:val="28"/>
+        </w:rPr>
+        <w:t>atau</w:t>
       </w:r>
       <w:proofErr w:type="spellEnd"/>
       <w:r>
@@ -9081,9 +9031,8 @@
           <w:sz w:val="28"/>
           <w:szCs w:val="28"/>
         </w:rPr>
-        <w:t xml:space="preserve">(git </w:t>
-      </w:r>
-      <w:proofErr w:type="gramStart"/>
+        <w:t>(git add</w:t>
+      </w:r>
       <w:r>
         <w:rPr>
           <w:rFonts w:ascii="Times New Roman" w:hAnsi="Times New Roman" w:cs="Times New Roman"/>
@@ -9092,19 +9041,8 @@
           <w:sz w:val="28"/>
           <w:szCs w:val="28"/>
         </w:rPr>
-        <w:t>add</w:t>
-      </w:r>
-      <w:r>
-        <w:rPr>
-          <w:rFonts w:ascii="Times New Roman" w:hAnsi="Times New Roman" w:cs="Times New Roman"/>
-          <w:b/>
-          <w:bCs/>
-          <w:sz w:val="28"/>
-          <w:szCs w:val="28"/>
-        </w:rPr>
         <w:t xml:space="preserve"> .</w:t>
       </w:r>
-      <w:proofErr w:type="gramEnd"/>
       <w:r>
         <w:rPr>
           <w:rFonts w:ascii="Times New Roman" w:hAnsi="Times New Roman" w:cs="Times New Roman"/>
@@ -9393,7 +9331,6 @@
         <w:t xml:space="preserve"> </w:t>
       </w:r>
       <w:proofErr w:type="spellStart"/>
-      <w:proofErr w:type="gramStart"/>
       <w:r>
         <w:rPr>
           <w:rFonts w:ascii="Times New Roman" w:hAnsi="Times New Roman" w:cs="Times New Roman"/>
@@ -9421,7 +9358,6 @@
         <w:t>gitignore</w:t>
       </w:r>
       <w:proofErr w:type="spellEnd"/>
-      <w:proofErr w:type="gramEnd"/>
       <w:r>
         <w:rPr>
           <w:rFonts w:ascii="Times New Roman" w:hAnsi="Times New Roman" w:cs="Times New Roman"/>
@@ -9603,25 +9539,7 @@
           <w:sz w:val="28"/>
           <w:szCs w:val="28"/>
         </w:rPr>
-        <w:t xml:space="preserve"> </w:t>
-      </w:r>
-      <w:proofErr w:type="gramStart"/>
-      <w:r>
-        <w:rPr>
-          <w:rFonts w:ascii="Times New Roman" w:hAnsi="Times New Roman" w:cs="Times New Roman"/>
-          <w:sz w:val="28"/>
-          <w:szCs w:val="28"/>
-        </w:rPr>
-        <w:t>*.[</w:t>
-      </w:r>
-      <w:proofErr w:type="gramEnd"/>
-      <w:r>
-        <w:rPr>
-          <w:rFonts w:ascii="Times New Roman" w:hAnsi="Times New Roman" w:cs="Times New Roman"/>
-          <w:sz w:val="28"/>
-          <w:szCs w:val="28"/>
-        </w:rPr>
-        <w:t>format file]</w:t>
+        <w:t xml:space="preserve"> *.[format file]</w:t>
       </w:r>
     </w:p>
     <w:p>
@@ -9647,6 +9565,24 @@
           <w:szCs w:val="28"/>
         </w:rPr>
       </w:pPr>
+      <w:r>
+        <w:rPr>
+          <w:rFonts w:ascii="Times New Roman" w:hAnsi="Times New Roman" w:cs="Times New Roman"/>
+          <w:sz w:val="28"/>
+          <w:szCs w:val="28"/>
+        </w:rPr>
+        <w:t xml:space="preserve">#13 </w:t>
+      </w:r>
+      <w:proofErr w:type="spellStart"/>
+      <w:r>
+        <w:rPr>
+          <w:rFonts w:ascii="Times New Roman" w:hAnsi="Times New Roman" w:cs="Times New Roman"/>
+          <w:sz w:val="28"/>
+          <w:szCs w:val="28"/>
+        </w:rPr>
+        <w:t>GitRebase</w:t>
+      </w:r>
+      <w:proofErr w:type="spellEnd"/>
     </w:p>
     <w:p>
       <w:pPr>
@@ -9659,6 +9595,561 @@
           <w:szCs w:val="28"/>
         </w:rPr>
       </w:pPr>
+      <w:r>
+        <w:rPr>
+          <w:rFonts w:ascii="Times New Roman" w:hAnsi="Times New Roman" w:cs="Times New Roman"/>
+          <w:sz w:val="28"/>
+          <w:szCs w:val="28"/>
+        </w:rPr>
+        <w:t xml:space="preserve">Git Rebase </w:t>
+      </w:r>
+      <w:proofErr w:type="spellStart"/>
+      <w:r>
+        <w:rPr>
+          <w:rFonts w:ascii="Times New Roman" w:hAnsi="Times New Roman" w:cs="Times New Roman"/>
+          <w:sz w:val="28"/>
+          <w:szCs w:val="28"/>
+        </w:rPr>
+        <w:t>adalah</w:t>
+      </w:r>
+      <w:proofErr w:type="spellEnd"/>
+      <w:r>
+        <w:rPr>
+          <w:rFonts w:ascii="Times New Roman" w:hAnsi="Times New Roman" w:cs="Times New Roman"/>
+          <w:sz w:val="28"/>
+          <w:szCs w:val="28"/>
+        </w:rPr>
+        <w:t xml:space="preserve"> salah </w:t>
+      </w:r>
+      <w:proofErr w:type="spellStart"/>
+      <w:r>
+        <w:rPr>
+          <w:rFonts w:ascii="Times New Roman" w:hAnsi="Times New Roman" w:cs="Times New Roman"/>
+          <w:sz w:val="28"/>
+          <w:szCs w:val="28"/>
+        </w:rPr>
+        <w:t>satu</w:t>
+      </w:r>
+      <w:proofErr w:type="spellEnd"/>
+      <w:r>
+        <w:rPr>
+          <w:rFonts w:ascii="Times New Roman" w:hAnsi="Times New Roman" w:cs="Times New Roman"/>
+          <w:sz w:val="28"/>
+          <w:szCs w:val="28"/>
+        </w:rPr>
+        <w:t xml:space="preserve"> workflow </w:t>
+      </w:r>
+      <w:proofErr w:type="spellStart"/>
+      <w:r>
+        <w:rPr>
+          <w:rFonts w:ascii="Times New Roman" w:hAnsi="Times New Roman" w:cs="Times New Roman"/>
+          <w:sz w:val="28"/>
+          <w:szCs w:val="28"/>
+        </w:rPr>
+        <w:t>selain</w:t>
+      </w:r>
+      <w:proofErr w:type="spellEnd"/>
+      <w:r>
+        <w:rPr>
+          <w:rFonts w:ascii="Times New Roman" w:hAnsi="Times New Roman" w:cs="Times New Roman"/>
+          <w:sz w:val="28"/>
+          <w:szCs w:val="28"/>
+        </w:rPr>
+        <w:t xml:space="preserve"> merge </w:t>
+      </w:r>
+      <w:proofErr w:type="spellStart"/>
+      <w:r>
+        <w:rPr>
+          <w:rFonts w:ascii="Times New Roman" w:hAnsi="Times New Roman" w:cs="Times New Roman"/>
+          <w:sz w:val="28"/>
+          <w:szCs w:val="28"/>
+        </w:rPr>
+        <w:t>dimana</w:t>
+      </w:r>
+      <w:proofErr w:type="spellEnd"/>
+      <w:r>
+        <w:rPr>
+          <w:rFonts w:ascii="Times New Roman" w:hAnsi="Times New Roman" w:cs="Times New Roman"/>
+          <w:sz w:val="28"/>
+          <w:szCs w:val="28"/>
+        </w:rPr>
+        <w:t xml:space="preserve"> rebase </w:t>
+      </w:r>
+      <w:proofErr w:type="spellStart"/>
+      <w:r>
+        <w:rPr>
+          <w:rFonts w:ascii="Times New Roman" w:hAnsi="Times New Roman" w:cs="Times New Roman"/>
+          <w:sz w:val="28"/>
+          <w:szCs w:val="28"/>
+        </w:rPr>
+        <w:t>akan</w:t>
+      </w:r>
+      <w:proofErr w:type="spellEnd"/>
+      <w:r>
+        <w:rPr>
+          <w:rFonts w:ascii="Times New Roman" w:hAnsi="Times New Roman" w:cs="Times New Roman"/>
+          <w:sz w:val="28"/>
+          <w:szCs w:val="28"/>
+        </w:rPr>
+        <w:t xml:space="preserve"> </w:t>
+      </w:r>
+      <w:proofErr w:type="spellStart"/>
+      <w:r>
+        <w:rPr>
+          <w:rFonts w:ascii="Times New Roman" w:hAnsi="Times New Roman" w:cs="Times New Roman"/>
+          <w:sz w:val="28"/>
+          <w:szCs w:val="28"/>
+        </w:rPr>
+        <w:t>memajukan</w:t>
+      </w:r>
+      <w:proofErr w:type="spellEnd"/>
+      <w:r>
+        <w:rPr>
+          <w:rFonts w:ascii="Times New Roman" w:hAnsi="Times New Roman" w:cs="Times New Roman"/>
+          <w:sz w:val="28"/>
+          <w:szCs w:val="28"/>
+        </w:rPr>
+        <w:t xml:space="preserve"> commit </w:t>
+      </w:r>
+      <w:proofErr w:type="spellStart"/>
+      <w:r>
+        <w:rPr>
+          <w:rFonts w:ascii="Times New Roman" w:hAnsi="Times New Roman" w:cs="Times New Roman"/>
+          <w:sz w:val="28"/>
+          <w:szCs w:val="28"/>
+        </w:rPr>
+        <w:t>dari</w:t>
+      </w:r>
+      <w:proofErr w:type="spellEnd"/>
+      <w:r>
+        <w:rPr>
+          <w:rFonts w:ascii="Times New Roman" w:hAnsi="Times New Roman" w:cs="Times New Roman"/>
+          <w:sz w:val="28"/>
+          <w:szCs w:val="28"/>
+        </w:rPr>
+        <w:t xml:space="preserve"> branch yang </w:t>
+      </w:r>
+      <w:proofErr w:type="spellStart"/>
+      <w:r>
+        <w:rPr>
+          <w:rFonts w:ascii="Times New Roman" w:hAnsi="Times New Roman" w:cs="Times New Roman"/>
+          <w:sz w:val="28"/>
+          <w:szCs w:val="28"/>
+        </w:rPr>
+        <w:t>tidak</w:t>
+      </w:r>
+      <w:proofErr w:type="spellEnd"/>
+      <w:r>
+        <w:rPr>
+          <w:rFonts w:ascii="Times New Roman" w:hAnsi="Times New Roman" w:cs="Times New Roman"/>
+          <w:sz w:val="28"/>
+          <w:szCs w:val="28"/>
+        </w:rPr>
+        <w:t xml:space="preserve"> </w:t>
+      </w:r>
+      <w:proofErr w:type="spellStart"/>
+      <w:r>
+        <w:rPr>
+          <w:rFonts w:ascii="Times New Roman" w:hAnsi="Times New Roman" w:cs="Times New Roman"/>
+          <w:sz w:val="28"/>
+          <w:szCs w:val="28"/>
+        </w:rPr>
+        <w:t>memliliki</w:t>
+      </w:r>
+      <w:proofErr w:type="spellEnd"/>
+      <w:r>
+        <w:rPr>
+          <w:rFonts w:ascii="Times New Roman" w:hAnsi="Times New Roman" w:cs="Times New Roman"/>
+          <w:sz w:val="28"/>
+          <w:szCs w:val="28"/>
+        </w:rPr>
+        <w:t xml:space="preserve"> direct path </w:t>
+      </w:r>
+      <w:proofErr w:type="spellStart"/>
+      <w:r>
+        <w:rPr>
+          <w:rFonts w:ascii="Times New Roman" w:hAnsi="Times New Roman" w:cs="Times New Roman"/>
+          <w:sz w:val="28"/>
+          <w:szCs w:val="28"/>
+        </w:rPr>
+        <w:t>dengan</w:t>
+      </w:r>
+      <w:proofErr w:type="spellEnd"/>
+      <w:r>
+        <w:rPr>
+          <w:rFonts w:ascii="Times New Roman" w:hAnsi="Times New Roman" w:cs="Times New Roman"/>
+          <w:sz w:val="28"/>
+          <w:szCs w:val="28"/>
+        </w:rPr>
+        <w:t xml:space="preserve"> branch lain yang </w:t>
+      </w:r>
+      <w:proofErr w:type="spellStart"/>
+      <w:r>
+        <w:rPr>
+          <w:rFonts w:ascii="Times New Roman" w:hAnsi="Times New Roman" w:cs="Times New Roman"/>
+          <w:sz w:val="28"/>
+          <w:szCs w:val="28"/>
+        </w:rPr>
+        <w:t>akan</w:t>
+      </w:r>
+      <w:proofErr w:type="spellEnd"/>
+      <w:r>
+        <w:rPr>
+          <w:rFonts w:ascii="Times New Roman" w:hAnsi="Times New Roman" w:cs="Times New Roman"/>
+          <w:sz w:val="28"/>
+          <w:szCs w:val="28"/>
+        </w:rPr>
+        <w:t xml:space="preserve"> </w:t>
+      </w:r>
+      <w:proofErr w:type="spellStart"/>
+      <w:r>
+        <w:rPr>
+          <w:rFonts w:ascii="Times New Roman" w:hAnsi="Times New Roman" w:cs="Times New Roman"/>
+          <w:sz w:val="28"/>
+          <w:szCs w:val="28"/>
+        </w:rPr>
+        <w:t>dilakukan</w:t>
+      </w:r>
+      <w:proofErr w:type="spellEnd"/>
+      <w:r>
+        <w:rPr>
+          <w:rFonts w:ascii="Times New Roman" w:hAnsi="Times New Roman" w:cs="Times New Roman"/>
+          <w:sz w:val="28"/>
+          <w:szCs w:val="28"/>
+        </w:rPr>
+        <w:t xml:space="preserve"> merge </w:t>
+      </w:r>
+      <w:proofErr w:type="spellStart"/>
+      <w:r>
+        <w:rPr>
+          <w:rFonts w:ascii="Times New Roman" w:hAnsi="Times New Roman" w:cs="Times New Roman"/>
+          <w:sz w:val="28"/>
+          <w:szCs w:val="28"/>
+        </w:rPr>
+        <w:t>sehingga</w:t>
+      </w:r>
+      <w:proofErr w:type="spellEnd"/>
+      <w:r>
+        <w:rPr>
+          <w:rFonts w:ascii="Times New Roman" w:hAnsi="Times New Roman" w:cs="Times New Roman"/>
+          <w:sz w:val="28"/>
+          <w:szCs w:val="28"/>
+        </w:rPr>
+        <w:t xml:space="preserve"> </w:t>
+      </w:r>
+      <w:proofErr w:type="spellStart"/>
+      <w:r>
+        <w:rPr>
+          <w:rFonts w:ascii="Times New Roman" w:hAnsi="Times New Roman" w:cs="Times New Roman"/>
+          <w:sz w:val="28"/>
+          <w:szCs w:val="28"/>
+        </w:rPr>
+        <w:t>akan</w:t>
+      </w:r>
+      <w:proofErr w:type="spellEnd"/>
+      <w:r>
+        <w:rPr>
+          <w:rFonts w:ascii="Times New Roman" w:hAnsi="Times New Roman" w:cs="Times New Roman"/>
+          <w:sz w:val="28"/>
+          <w:szCs w:val="28"/>
+        </w:rPr>
+        <w:t xml:space="preserve"> </w:t>
+      </w:r>
+      <w:proofErr w:type="spellStart"/>
+      <w:r>
+        <w:rPr>
+          <w:rFonts w:ascii="Times New Roman" w:hAnsi="Times New Roman" w:cs="Times New Roman"/>
+          <w:sz w:val="28"/>
+          <w:szCs w:val="28"/>
+        </w:rPr>
+        <w:t>masuk</w:t>
+      </w:r>
+      <w:proofErr w:type="spellEnd"/>
+      <w:r>
+        <w:rPr>
+          <w:rFonts w:ascii="Times New Roman" w:hAnsi="Times New Roman" w:cs="Times New Roman"/>
+          <w:sz w:val="28"/>
+          <w:szCs w:val="28"/>
+        </w:rPr>
+        <w:t xml:space="preserve"> </w:t>
+      </w:r>
+      <w:proofErr w:type="spellStart"/>
+      <w:r>
+        <w:rPr>
+          <w:rFonts w:ascii="Times New Roman" w:hAnsi="Times New Roman" w:cs="Times New Roman"/>
+          <w:sz w:val="28"/>
+          <w:szCs w:val="28"/>
+        </w:rPr>
+        <w:t>ke</w:t>
+      </w:r>
+      <w:proofErr w:type="spellEnd"/>
+      <w:r>
+        <w:rPr>
+          <w:rFonts w:ascii="Times New Roman" w:hAnsi="Times New Roman" w:cs="Times New Roman"/>
+          <w:sz w:val="28"/>
+          <w:szCs w:val="28"/>
+        </w:rPr>
+        <w:t xml:space="preserve"> </w:t>
+      </w:r>
+      <w:proofErr w:type="spellStart"/>
+      <w:r>
+        <w:rPr>
+          <w:rFonts w:ascii="Times New Roman" w:hAnsi="Times New Roman" w:cs="Times New Roman"/>
+          <w:sz w:val="28"/>
+          <w:szCs w:val="28"/>
+        </w:rPr>
+        <w:t>jalur</w:t>
+      </w:r>
+      <w:proofErr w:type="spellEnd"/>
+      <w:r>
+        <w:rPr>
+          <w:rFonts w:ascii="Times New Roman" w:hAnsi="Times New Roman" w:cs="Times New Roman"/>
+          <w:sz w:val="28"/>
+          <w:szCs w:val="28"/>
+        </w:rPr>
+        <w:t xml:space="preserve"> branch yang </w:t>
+      </w:r>
+      <w:proofErr w:type="spellStart"/>
+      <w:r>
+        <w:rPr>
+          <w:rFonts w:ascii="Times New Roman" w:hAnsi="Times New Roman" w:cs="Times New Roman"/>
+          <w:sz w:val="28"/>
+          <w:szCs w:val="28"/>
+        </w:rPr>
+        <w:t>ingin</w:t>
+      </w:r>
+      <w:proofErr w:type="spellEnd"/>
+      <w:r>
+        <w:rPr>
+          <w:rFonts w:ascii="Times New Roman" w:hAnsi="Times New Roman" w:cs="Times New Roman"/>
+          <w:sz w:val="28"/>
+          <w:szCs w:val="28"/>
+        </w:rPr>
+        <w:t xml:space="preserve"> </w:t>
+      </w:r>
+      <w:proofErr w:type="spellStart"/>
+      <w:r>
+        <w:rPr>
+          <w:rFonts w:ascii="Times New Roman" w:hAnsi="Times New Roman" w:cs="Times New Roman"/>
+          <w:sz w:val="28"/>
+          <w:szCs w:val="28"/>
+        </w:rPr>
+        <w:t>dimasukkan</w:t>
+      </w:r>
+      <w:proofErr w:type="spellEnd"/>
+      <w:r>
+        <w:rPr>
+          <w:rFonts w:ascii="Times New Roman" w:hAnsi="Times New Roman" w:cs="Times New Roman"/>
+          <w:sz w:val="28"/>
+          <w:szCs w:val="28"/>
+        </w:rPr>
+        <w:t xml:space="preserve"> </w:t>
+      </w:r>
+      <w:proofErr w:type="spellStart"/>
+      <w:r>
+        <w:rPr>
+          <w:rFonts w:ascii="Times New Roman" w:hAnsi="Times New Roman" w:cs="Times New Roman"/>
+          <w:sz w:val="28"/>
+          <w:szCs w:val="28"/>
+        </w:rPr>
+        <w:t>kedalamnya</w:t>
+      </w:r>
+      <w:proofErr w:type="spellEnd"/>
+      <w:r>
+        <w:rPr>
+          <w:rFonts w:ascii="Times New Roman" w:hAnsi="Times New Roman" w:cs="Times New Roman"/>
+          <w:sz w:val="28"/>
+          <w:szCs w:val="28"/>
+        </w:rPr>
+        <w:t>.</w:t>
+      </w:r>
+    </w:p>
+    <w:p>
+      <w:pPr>
+        <w:pStyle w:val="ListParagraph"/>
+        <w:numPr>
+          <w:ilvl w:val="0"/>
+          <w:numId w:val="17"/>
+        </w:numPr>
+        <w:spacing w:after="240" w:line="276" w:lineRule="auto"/>
+        <w:contextualSpacing w:val="0"/>
+        <w:jc w:val="both"/>
+        <w:rPr>
+          <w:rFonts w:ascii="Times New Roman" w:hAnsi="Times New Roman" w:cs="Times New Roman"/>
+          <w:sz w:val="28"/>
+          <w:szCs w:val="28"/>
+        </w:rPr>
+      </w:pPr>
+      <w:r>
+        <w:rPr>
+          <w:rFonts w:ascii="Times New Roman" w:hAnsi="Times New Roman" w:cs="Times New Roman"/>
+          <w:sz w:val="28"/>
+          <w:szCs w:val="28"/>
+        </w:rPr>
+        <w:t xml:space="preserve">Git rebase </w:t>
+      </w:r>
+      <w:proofErr w:type="spellStart"/>
+      <w:r>
+        <w:rPr>
+          <w:rFonts w:ascii="Times New Roman" w:hAnsi="Times New Roman" w:cs="Times New Roman"/>
+          <w:sz w:val="28"/>
+          <w:szCs w:val="28"/>
+        </w:rPr>
+        <w:t>memudahkan</w:t>
+      </w:r>
+      <w:proofErr w:type="spellEnd"/>
+      <w:r>
+        <w:rPr>
+          <w:rFonts w:ascii="Times New Roman" w:hAnsi="Times New Roman" w:cs="Times New Roman"/>
+          <w:sz w:val="28"/>
+          <w:szCs w:val="28"/>
+        </w:rPr>
+        <w:t xml:space="preserve"> </w:t>
+      </w:r>
+      <w:proofErr w:type="spellStart"/>
+      <w:r>
+        <w:rPr>
+          <w:rFonts w:ascii="Times New Roman" w:hAnsi="Times New Roman" w:cs="Times New Roman"/>
+          <w:sz w:val="28"/>
+          <w:szCs w:val="28"/>
+        </w:rPr>
+        <w:t>dalam</w:t>
+      </w:r>
+      <w:proofErr w:type="spellEnd"/>
+      <w:r>
+        <w:rPr>
+          <w:rFonts w:ascii="Times New Roman" w:hAnsi="Times New Roman" w:cs="Times New Roman"/>
+          <w:sz w:val="28"/>
+          <w:szCs w:val="28"/>
+        </w:rPr>
+        <w:t xml:space="preserve"> </w:t>
+      </w:r>
+      <w:proofErr w:type="spellStart"/>
+      <w:r>
+        <w:rPr>
+          <w:rFonts w:ascii="Times New Roman" w:hAnsi="Times New Roman" w:cs="Times New Roman"/>
+          <w:sz w:val="28"/>
+          <w:szCs w:val="28"/>
+        </w:rPr>
+        <w:t>melakukan</w:t>
+      </w:r>
+      <w:proofErr w:type="spellEnd"/>
+      <w:r>
+        <w:rPr>
+          <w:rFonts w:ascii="Times New Roman" w:hAnsi="Times New Roman" w:cs="Times New Roman"/>
+          <w:sz w:val="28"/>
+          <w:szCs w:val="28"/>
+        </w:rPr>
+        <w:t xml:space="preserve"> tracking </w:t>
+      </w:r>
+      <w:proofErr w:type="spellStart"/>
+      <w:r>
+        <w:rPr>
+          <w:rFonts w:ascii="Times New Roman" w:hAnsi="Times New Roman" w:cs="Times New Roman"/>
+          <w:sz w:val="28"/>
+          <w:szCs w:val="28"/>
+        </w:rPr>
+        <w:t>karena</w:t>
+      </w:r>
+      <w:proofErr w:type="spellEnd"/>
+      <w:r>
+        <w:rPr>
+          <w:rFonts w:ascii="Times New Roman" w:hAnsi="Times New Roman" w:cs="Times New Roman"/>
+          <w:sz w:val="28"/>
+          <w:szCs w:val="28"/>
+        </w:rPr>
+        <w:t xml:space="preserve"> </w:t>
+      </w:r>
+      <w:proofErr w:type="spellStart"/>
+      <w:r>
+        <w:rPr>
+          <w:rFonts w:ascii="Times New Roman" w:hAnsi="Times New Roman" w:cs="Times New Roman"/>
+          <w:sz w:val="28"/>
+          <w:szCs w:val="28"/>
+        </w:rPr>
+        <w:t>tidak</w:t>
+      </w:r>
+      <w:proofErr w:type="spellEnd"/>
+      <w:r>
+        <w:rPr>
+          <w:rFonts w:ascii="Times New Roman" w:hAnsi="Times New Roman" w:cs="Times New Roman"/>
+          <w:sz w:val="28"/>
+          <w:szCs w:val="28"/>
+        </w:rPr>
+        <w:t xml:space="preserve"> </w:t>
+      </w:r>
+      <w:proofErr w:type="spellStart"/>
+      <w:r>
+        <w:rPr>
+          <w:rFonts w:ascii="Times New Roman" w:hAnsi="Times New Roman" w:cs="Times New Roman"/>
+          <w:sz w:val="28"/>
+          <w:szCs w:val="28"/>
+        </w:rPr>
+        <w:t>melakukan</w:t>
+      </w:r>
+      <w:proofErr w:type="spellEnd"/>
+      <w:r>
+        <w:rPr>
+          <w:rFonts w:ascii="Times New Roman" w:hAnsi="Times New Roman" w:cs="Times New Roman"/>
+          <w:sz w:val="28"/>
+          <w:szCs w:val="28"/>
+        </w:rPr>
+        <w:t xml:space="preserve"> proses three-way merge </w:t>
+      </w:r>
+      <w:proofErr w:type="spellStart"/>
+      <w:r>
+        <w:rPr>
+          <w:rFonts w:ascii="Times New Roman" w:hAnsi="Times New Roman" w:cs="Times New Roman"/>
+          <w:sz w:val="28"/>
+          <w:szCs w:val="28"/>
+        </w:rPr>
+        <w:t>atau</w:t>
+      </w:r>
+      <w:proofErr w:type="spellEnd"/>
+      <w:r>
+        <w:rPr>
+          <w:rFonts w:ascii="Times New Roman" w:hAnsi="Times New Roman" w:cs="Times New Roman"/>
+          <w:sz w:val="28"/>
+          <w:szCs w:val="28"/>
+        </w:rPr>
+        <w:t xml:space="preserve"> merge commit</w:t>
+      </w:r>
+    </w:p>
+    <w:p>
+      <w:pPr>
+        <w:spacing w:after="240" w:line="276" w:lineRule="auto"/>
+        <w:contextualSpacing w:val="0"/>
+        <w:jc w:val="both"/>
+        <w:rPr>
+          <w:rFonts w:ascii="Times New Roman" w:hAnsi="Times New Roman" w:cs="Times New Roman"/>
+          <w:sz w:val="28"/>
+          <w:szCs w:val="28"/>
+        </w:rPr>
+      </w:pPr>
+    </w:p>
+    <w:p>
+      <w:pPr>
+        <w:spacing w:after="240" w:line="276" w:lineRule="auto"/>
+        <w:contextualSpacing w:val="0"/>
+        <w:jc w:val="both"/>
+        <w:rPr>
+          <w:rFonts w:ascii="Times New Roman" w:hAnsi="Times New Roman" w:cs="Times New Roman"/>
+          <w:sz w:val="28"/>
+          <w:szCs w:val="28"/>
+        </w:rPr>
+      </w:pPr>
+    </w:p>
+    <w:p>
+      <w:pPr>
+        <w:spacing w:after="240" w:line="276" w:lineRule="auto"/>
+        <w:contextualSpacing w:val="0"/>
+        <w:jc w:val="both"/>
+        <w:rPr>
+          <w:rFonts w:ascii="Times New Roman" w:hAnsi="Times New Roman" w:cs="Times New Roman"/>
+          <w:sz w:val="28"/>
+          <w:szCs w:val="28"/>
+        </w:rPr>
+      </w:pPr>
     </w:p>
     <w:p>
       <w:pPr>
@@ -9667,14 +10158,422 @@
         <w:jc w:val="both"/>
         <w:rPr>
           <w:rFonts w:ascii="Times New Roman" w:hAnsi="Times New Roman" w:cs="Times New Roman"/>
-          <w:sz w:val="28"/>
-          <w:szCs w:val="28"/>
-        </w:rPr>
-      </w:pPr>
+          <w:b/>
+          <w:bCs/>
+          <w:sz w:val="28"/>
+          <w:szCs w:val="28"/>
+        </w:rPr>
+      </w:pPr>
+      <w:proofErr w:type="spellStart"/>
+      <w:r>
+        <w:rPr>
+          <w:rFonts w:ascii="Times New Roman" w:hAnsi="Times New Roman" w:cs="Times New Roman"/>
+          <w:b/>
+          <w:bCs/>
+          <w:sz w:val="28"/>
+          <w:szCs w:val="28"/>
+        </w:rPr>
+        <w:lastRenderedPageBreak/>
+        <w:t>Ilustrasi</w:t>
+      </w:r>
+      <w:proofErr w:type="spellEnd"/>
+      <w:r>
+        <w:rPr>
+          <w:rFonts w:ascii="Times New Roman" w:hAnsi="Times New Roman" w:cs="Times New Roman"/>
+          <w:b/>
+          <w:bCs/>
+          <w:sz w:val="28"/>
+          <w:szCs w:val="28"/>
+        </w:rPr>
+        <w:t xml:space="preserve"> </w:t>
+      </w:r>
+      <w:proofErr w:type="spellStart"/>
+      <w:r>
+        <w:rPr>
+          <w:rFonts w:ascii="Times New Roman" w:hAnsi="Times New Roman" w:cs="Times New Roman"/>
+          <w:b/>
+          <w:bCs/>
+          <w:sz w:val="28"/>
+          <w:szCs w:val="28"/>
+        </w:rPr>
+        <w:t>GitRebase</w:t>
+      </w:r>
+      <w:proofErr w:type="spellEnd"/>
+    </w:p>
+    <w:p>
+      <w:pPr>
+        <w:spacing w:line="276" w:lineRule="auto"/>
+        <w:contextualSpacing w:val="0"/>
+        <w:jc w:val="center"/>
+        <w:rPr>
+          <w:rFonts w:ascii="Times New Roman" w:hAnsi="Times New Roman" w:cs="Times New Roman"/>
+          <w:b/>
+          <w:bCs/>
+          <w:sz w:val="28"/>
+          <w:szCs w:val="28"/>
+        </w:rPr>
+      </w:pPr>
+    </w:p>
+    <w:p>
+      <w:pPr>
+        <w:spacing w:line="276" w:lineRule="auto"/>
+        <w:contextualSpacing w:val="0"/>
+        <w:jc w:val="both"/>
+        <w:rPr>
+          <w:rFonts w:ascii="Times New Roman" w:hAnsi="Times New Roman" w:cs="Times New Roman"/>
+          <w:b/>
+          <w:bCs/>
+          <w:sz w:val="28"/>
+          <w:szCs w:val="28"/>
+        </w:rPr>
+      </w:pPr>
+      <w:r>
+        <w:rPr>
+          <w:rFonts w:ascii="Times New Roman" w:hAnsi="Times New Roman" w:cs="Times New Roman"/>
+          <w:b/>
+          <w:bCs/>
+          <w:noProof/>
+          <w:sz w:val="28"/>
+          <w:szCs w:val="28"/>
+        </w:rPr>
+        <mc:AlternateContent>
+          <mc:Choice Requires="wpc">
+            <w:drawing>
+              <wp:inline distT="0" distB="0" distL="0" distR="0" wp14:anchorId="5E9EF81F" wp14:editId="5179A8A9">
+                <wp:extent cx="6381750" cy="3722688"/>
+                <wp:effectExtent l="0" t="0" r="0" b="0"/>
+                <wp:docPr id="12" name="Canvas 12"/>
+                <wp:cNvGraphicFramePr>
+                  <a:graphicFrameLocks xmlns:a="http://schemas.openxmlformats.org/drawingml/2006/main" noChangeAspect="1"/>
+                </wp:cNvGraphicFramePr>
+                <a:graphic xmlns:a="http://schemas.openxmlformats.org/drawingml/2006/main">
+                  <a:graphicData uri="http://schemas.microsoft.com/office/word/2010/wordprocessingCanvas">
+                    <wpc:wpc>
+                      <wpc:bg>
+                        <a:solidFill>
+                          <a:prstClr val="white"/>
+                        </a:solidFill>
+                      </wpc:bg>
+                      <wpc:whole/>
+                      <pic:pic xmlns:pic="http://schemas.openxmlformats.org/drawingml/2006/picture">
+                        <pic:nvPicPr>
+                          <pic:cNvPr id="14" name="Picture 14"/>
+                          <pic:cNvPicPr>
+                            <a:picLocks noChangeAspect="1"/>
+                          </pic:cNvPicPr>
+                        </pic:nvPicPr>
+                        <pic:blipFill>
+                          <a:blip r:embed="rId21">
+                            <a:extLst>
+                              <a:ext uri="{28A0092B-C50C-407E-A947-70E740481C1C}">
+                                <a14:useLocalDpi xmlns:a14="http://schemas.microsoft.com/office/drawing/2010/main" val="0"/>
+                              </a:ext>
+                            </a:extLst>
+                          </a:blip>
+                          <a:stretch>
+                            <a:fillRect/>
+                          </a:stretch>
+                        </pic:blipFill>
+                        <pic:spPr>
+                          <a:xfrm>
+                            <a:off x="133350" y="184684"/>
+                            <a:ext cx="2243197" cy="1205966"/>
+                          </a:xfrm>
+                          <a:prstGeom prst="rect">
+                            <a:avLst/>
+                          </a:prstGeom>
+                        </pic:spPr>
+                      </pic:pic>
+                      <pic:pic xmlns:pic="http://schemas.openxmlformats.org/drawingml/2006/picture">
+                        <pic:nvPicPr>
+                          <pic:cNvPr id="15" name="Picture 15"/>
+                          <pic:cNvPicPr>
+                            <a:picLocks noChangeAspect="1"/>
+                          </pic:cNvPicPr>
+                        </pic:nvPicPr>
+                        <pic:blipFill>
+                          <a:blip r:embed="rId22" cstate="print">
+                            <a:extLst>
+                              <a:ext uri="{28A0092B-C50C-407E-A947-70E740481C1C}">
+                                <a14:useLocalDpi xmlns:a14="http://schemas.microsoft.com/office/drawing/2010/main" val="0"/>
+                              </a:ext>
+                            </a:extLst>
+                          </a:blip>
+                          <a:stretch>
+                            <a:fillRect/>
+                          </a:stretch>
+                        </pic:blipFill>
+                        <pic:spPr>
+                          <a:xfrm>
+                            <a:off x="2865326" y="184683"/>
+                            <a:ext cx="2811573" cy="3360247"/>
+                          </a:xfrm>
+                          <a:prstGeom prst="rect">
+                            <a:avLst/>
+                          </a:prstGeom>
+                        </pic:spPr>
+                      </pic:pic>
+                    </wpc:wpc>
+                  </a:graphicData>
+                </a:graphic>
+              </wp:inline>
+            </w:drawing>
+          </mc:Choice>
+          <mc:Fallback>
+            <w:pict>
+              <v:group w14:anchorId="19A25D90" id="Canvas 12" o:spid="_x0000_s1026" editas="canvas" style="width:502.5pt;height:293.15pt;mso-position-horizontal-relative:char;mso-position-vertical-relative:line" coordsize="63817,37223" o:gfxdata="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">
+                <v:shapetype id="_x0000_t75" coordsize="21600,21600" o:spt="75" o:preferrelative="t" path="m@4@5l@4@11@9@11@9@5xe" filled="f" stroked="f">
+                  <v:stroke joinstyle="miter"/>
+                  <v:formulas>
+                    <v:f eqn="if lineDrawn pixelLineWidth 0"/>
+                    <v:f eqn="sum @0 1 0"/>
+                    <v:f eqn="sum 0 0 @1"/>
+                    <v:f eqn="prod @2 1 2"/>
+                    <v:f eqn="prod @3 21600 pixelWidth"/>
+                    <v:f eqn="prod @3 21600 pixelHeight"/>
+                    <v:f eqn="sum @0 0 1"/>
+                    <v:f eqn="prod @6 1 2"/>
+                    <v:f eqn="prod @7 21600 pixelWidth"/>
+                    <v:f eqn="sum @8 21600 0"/>
+                    <v:f eqn="prod @7 21600 pixelHeight"/>
+                    <v:f eqn="sum @10 21600 0"/>
+                  </v:formulas>
+                  <v:path o:extrusionok="f" gradientshapeok="t" o:connecttype="rect"/>
+                  <o:lock v:ext="edit" aspectratio="t"/>
+                </v:shapetype>
+                <v:shape id="_x0000_s1027" type="#_x0000_t75" style="position:absolute;width:63817;height:37223;visibility:visible;mso-wrap-style:square" filled="t">
+                  <v:fill o:detectmouseclick="t"/>
+                  <v:path o:connecttype="none"/>
+                </v:shape>
+                <v:shape id="Picture 14" o:spid="_x0000_s1028" type="#_x0000_t75" style="position:absolute;left:1333;top:1846;width:22432;height:12060;visibility:visible;mso-wrap-style:square" o:gfxdata="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">
+                  <v:imagedata r:id="rId23" o:title=""/>
+                </v:shape>
+                <v:shape id="Picture 15" o:spid="_x0000_s1029" type="#_x0000_t75" style="position:absolute;left:28653;top:1846;width:28115;height:33603;visibility:visible;mso-wrap-style:square" o:gfxdata="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">
+                  <v:imagedata r:id="rId24" o:title=""/>
+                </v:shape>
+                <w10:anchorlock/>
+              </v:group>
+            </w:pict>
+          </mc:Fallback>
+        </mc:AlternateContent>
+      </w:r>
+    </w:p>
+    <w:p>
+      <w:pPr>
+        <w:spacing w:line="276" w:lineRule="auto"/>
+        <w:contextualSpacing w:val="0"/>
+        <w:jc w:val="center"/>
+        <w:rPr>
+          <w:rFonts w:ascii="Times New Roman" w:hAnsi="Times New Roman" w:cs="Times New Roman"/>
+          <w:sz w:val="28"/>
+          <w:szCs w:val="28"/>
+        </w:rPr>
+      </w:pPr>
+      <w:r>
+        <w:rPr>
+          <w:rFonts w:ascii="Times New Roman" w:hAnsi="Times New Roman" w:cs="Times New Roman"/>
+          <w:sz w:val="28"/>
+          <w:szCs w:val="28"/>
+        </w:rPr>
+        <w:t xml:space="preserve">Gambar 11. </w:t>
+      </w:r>
+      <w:r>
+        <w:rPr>
+          <w:rFonts w:ascii="Times New Roman" w:hAnsi="Times New Roman" w:cs="Times New Roman"/>
+          <w:sz w:val="28"/>
+          <w:szCs w:val="28"/>
+        </w:rPr>
+        <w:t>Merge Workflow</w:t>
+      </w:r>
+    </w:p>
+    <w:p>
+      <w:pPr>
+        <w:spacing w:line="276" w:lineRule="auto"/>
+        <w:contextualSpacing w:val="0"/>
+        <w:jc w:val="center"/>
+        <w:rPr>
+          <w:rFonts w:ascii="Times New Roman" w:hAnsi="Times New Roman" w:cs="Times New Roman"/>
+          <w:sz w:val="28"/>
+          <w:szCs w:val="28"/>
+        </w:rPr>
+      </w:pPr>
+    </w:p>
+    <w:p>
+      <w:pPr>
+        <w:spacing w:line="276" w:lineRule="auto"/>
+        <w:contextualSpacing w:val="0"/>
+        <w:jc w:val="center"/>
+        <w:rPr>
+          <w:rFonts w:ascii="Times New Roman" w:hAnsi="Times New Roman" w:cs="Times New Roman"/>
+          <w:sz w:val="28"/>
+          <w:szCs w:val="28"/>
+        </w:rPr>
+      </w:pPr>
+      <w:r>
+        <w:rPr>
+          <w:rFonts w:ascii="Times New Roman" w:hAnsi="Times New Roman" w:cs="Times New Roman"/>
+          <w:noProof/>
+          <w:sz w:val="28"/>
+          <w:szCs w:val="28"/>
+        </w:rPr>
+        <mc:AlternateContent>
+          <mc:Choice Requires="wpc">
+            <w:drawing>
+              <wp:inline distT="0" distB="0" distL="0" distR="0" wp14:anchorId="69736244" wp14:editId="59087218">
+                <wp:extent cx="5486400" cy="1524000"/>
+                <wp:effectExtent l="0" t="0" r="0" b="0"/>
+                <wp:docPr id="16" name="Canvas 16"/>
+                <wp:cNvGraphicFramePr>
+                  <a:graphicFrameLocks xmlns:a="http://schemas.openxmlformats.org/drawingml/2006/main" noChangeAspect="1"/>
+                </wp:cNvGraphicFramePr>
+                <a:graphic xmlns:a="http://schemas.openxmlformats.org/drawingml/2006/main">
+                  <a:graphicData uri="http://schemas.microsoft.com/office/word/2010/wordprocessingCanvas">
+                    <wpc:wpc>
+                      <wpc:bg>
+                        <a:solidFill>
+                          <a:prstClr val="white"/>
+                        </a:solidFill>
+                      </wpc:bg>
+                      <wpc:whole/>
+                      <pic:pic xmlns:pic="http://schemas.openxmlformats.org/drawingml/2006/picture">
+                        <pic:nvPicPr>
+                          <pic:cNvPr id="17" name="Picture 17"/>
+                          <pic:cNvPicPr>
+                            <a:picLocks noChangeAspect="1"/>
+                          </pic:cNvPicPr>
+                        </pic:nvPicPr>
+                        <pic:blipFill>
+                          <a:blip r:embed="rId25">
+                            <a:extLst>
+                              <a:ext uri="{28A0092B-C50C-407E-A947-70E740481C1C}">
+                                <a14:useLocalDpi xmlns:a14="http://schemas.microsoft.com/office/drawing/2010/main" val="0"/>
+                              </a:ext>
+                            </a:extLst>
+                          </a:blip>
+                          <a:stretch>
+                            <a:fillRect/>
+                          </a:stretch>
+                        </pic:blipFill>
+                        <pic:spPr>
+                          <a:xfrm>
+                            <a:off x="0" y="0"/>
+                            <a:ext cx="1737360" cy="1409641"/>
+                          </a:xfrm>
+                          <a:prstGeom prst="rect">
+                            <a:avLst/>
+                          </a:prstGeom>
+                        </pic:spPr>
+                      </pic:pic>
+                      <pic:pic xmlns:pic="http://schemas.openxmlformats.org/drawingml/2006/picture">
+                        <pic:nvPicPr>
+                          <pic:cNvPr id="18" name="Picture 18"/>
+                          <pic:cNvPicPr>
+                            <a:picLocks noChangeAspect="1"/>
+                          </pic:cNvPicPr>
+                        </pic:nvPicPr>
+                        <pic:blipFill>
+                          <a:blip r:embed="rId26" cstate="print">
+                            <a:extLst>
+                              <a:ext uri="{28A0092B-C50C-407E-A947-70E740481C1C}">
+                                <a14:useLocalDpi xmlns:a14="http://schemas.microsoft.com/office/drawing/2010/main" val="0"/>
+                              </a:ext>
+                            </a:extLst>
+                          </a:blip>
+                          <a:stretch>
+                            <a:fillRect/>
+                          </a:stretch>
+                        </pic:blipFill>
+                        <pic:spPr>
+                          <a:xfrm>
+                            <a:off x="1803520" y="9525"/>
+                            <a:ext cx="1746009" cy="1066800"/>
+                          </a:xfrm>
+                          <a:prstGeom prst="rect">
+                            <a:avLst/>
+                          </a:prstGeom>
+                        </pic:spPr>
+                      </pic:pic>
+                      <pic:pic xmlns:pic="http://schemas.openxmlformats.org/drawingml/2006/picture">
+                        <pic:nvPicPr>
+                          <pic:cNvPr id="19" name="Picture 19"/>
+                          <pic:cNvPicPr>
+                            <a:picLocks noChangeAspect="1"/>
+                          </pic:cNvPicPr>
+                        </pic:nvPicPr>
+                        <pic:blipFill>
+                          <a:blip r:embed="rId27" cstate="print">
+                            <a:extLst>
+                              <a:ext uri="{28A0092B-C50C-407E-A947-70E740481C1C}">
+                                <a14:useLocalDpi xmlns:a14="http://schemas.microsoft.com/office/drawing/2010/main" val="0"/>
+                              </a:ext>
+                            </a:extLst>
+                          </a:blip>
+                          <a:stretch>
+                            <a:fillRect/>
+                          </a:stretch>
+                        </pic:blipFill>
+                        <pic:spPr>
+                          <a:xfrm>
+                            <a:off x="3749040" y="0"/>
+                            <a:ext cx="1737360" cy="1178538"/>
+                          </a:xfrm>
+                          <a:prstGeom prst="rect">
+                            <a:avLst/>
+                          </a:prstGeom>
+                        </pic:spPr>
+                      </pic:pic>
+                    </wpc:wpc>
+                  </a:graphicData>
+                </a:graphic>
+              </wp:inline>
+            </w:drawing>
+          </mc:Choice>
+          <mc:Fallback>
+            <w:pict>
+              <v:group w14:anchorId="4314764C" id="Canvas 16" o:spid="_x0000_s1026" editas="canvas" style="width:6in;height:120pt;mso-position-horizontal-relative:char;mso-position-vertical-relative:line" coordsize="54864,15240" o:gfxdata="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">
+                <v:shape id="_x0000_s1027" type="#_x0000_t75" style="position:absolute;width:54864;height:15240;visibility:visible;mso-wrap-style:square" filled="t">
+                  <v:fill o:detectmouseclick="t"/>
+                  <v:path o:connecttype="none"/>
+                </v:shape>
+                <v:shape id="Picture 17" o:spid="_x0000_s1028" type="#_x0000_t75" style="position:absolute;width:17373;height:14096;visibility:visible;mso-wrap-style:square" o:gfxdata="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">
+                  <v:imagedata r:id="rId28" o:title=""/>
+                </v:shape>
+                <v:shape id="Picture 18" o:spid="_x0000_s1029" type="#_x0000_t75" style="position:absolute;left:18035;top:95;width:17460;height:10668;visibility:visible;mso-wrap-style:square" o:gfxdata="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">
+                  <v:imagedata r:id="rId29" o:title=""/>
+                </v:shape>
+                <v:shape id="Picture 19" o:spid="_x0000_s1030" type="#_x0000_t75" style="position:absolute;left:37490;width:17374;height:11785;visibility:visible;mso-wrap-style:square" o:gfxdata="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">
+                  <v:imagedata r:id="rId30" o:title=""/>
+                </v:shape>
+                <w10:anchorlock/>
+              </v:group>
+            </w:pict>
+          </mc:Fallback>
+        </mc:AlternateContent>
+      </w:r>
+    </w:p>
+    <w:p>
+      <w:pPr>
+        <w:spacing w:line="276" w:lineRule="auto"/>
+        <w:contextualSpacing w:val="0"/>
+        <w:jc w:val="center"/>
+        <w:rPr>
+          <w:rFonts w:ascii="Times New Roman" w:hAnsi="Times New Roman" w:cs="Times New Roman"/>
+          <w:sz w:val="28"/>
+          <w:szCs w:val="28"/>
+        </w:rPr>
+      </w:pPr>
+      <w:r>
+        <w:rPr>
+          <w:rFonts w:ascii="Times New Roman" w:hAnsi="Times New Roman" w:cs="Times New Roman"/>
+          <w:sz w:val="28"/>
+          <w:szCs w:val="28"/>
+        </w:rPr>
+        <w:t>Gambar 12 Rebase Workflow</w:t>
+      </w:r>
     </w:p>
     <w:sectPr>
-      <w:headerReference w:type="default" r:id="rId21"/>
-      <w:footerReference w:type="default" r:id="rId22"/>
+      <w:headerReference w:type="default" r:id="rId31"/>
+      <w:footerReference w:type="default" r:id="rId32"/>
       <w:pgSz w:w="11906" w:h="16838" w:code="9"/>
       <w:pgMar w:top="1440" w:right="878" w:bottom="878" w:left="878" w:header="720" w:footer="720" w:gutter="0"/>
       <w:cols w:space="720"/>
@@ -10445,6 +11344,232 @@
     </w:lvl>
   </w:abstractNum>
   <w:abstractNum w:abstractNumId="6" w15:restartNumberingAfterBreak="0">
+    <w:nsid w:val="37D35F09"/>
+    <w:multiLevelType w:val="hybridMultilevel"/>
+    <w:tmpl w:val="6722EC8C"/>
+    <w:lvl w:ilvl="0" w:tplc="04090001">
+      <w:start w:val="1"/>
+      <w:numFmt w:val="bullet"/>
+      <w:lvlText w:val=""/>
+      <w:lvlJc w:val="left"/>
+      <w:pPr>
+        <w:ind w:left="720" w:hanging="360"/>
+      </w:pPr>
+      <w:rPr>
+        <w:rFonts w:ascii="Symbol" w:hAnsi="Symbol" w:hint="default"/>
+      </w:rPr>
+    </w:lvl>
+    <w:lvl w:ilvl="1" w:tplc="04090003" w:tentative="1">
+      <w:start w:val="1"/>
+      <w:numFmt w:val="bullet"/>
+      <w:lvlText w:val="o"/>
+      <w:lvlJc w:val="left"/>
+      <w:pPr>
+        <w:ind w:left="1440" w:hanging="360"/>
+      </w:pPr>
+      <w:rPr>
+        <w:rFonts w:ascii="Courier New" w:hAnsi="Courier New" w:cs="Courier New" w:hint="default"/>
+      </w:rPr>
+    </w:lvl>
+    <w:lvl w:ilvl="2" w:tplc="04090005" w:tentative="1">
+      <w:start w:val="1"/>
+      <w:numFmt w:val="bullet"/>
+      <w:lvlText w:val=""/>
+      <w:lvlJc w:val="left"/>
+      <w:pPr>
+        <w:ind w:left="2160" w:hanging="360"/>
+      </w:pPr>
+      <w:rPr>
+        <w:rFonts w:ascii="Wingdings" w:hAnsi="Wingdings" w:hint="default"/>
+      </w:rPr>
+    </w:lvl>
+    <w:lvl w:ilvl="3" w:tplc="04090001" w:tentative="1">
+      <w:start w:val="1"/>
+      <w:numFmt w:val="bullet"/>
+      <w:lvlText w:val=""/>
+      <w:lvlJc w:val="left"/>
+      <w:pPr>
+        <w:ind w:left="2880" w:hanging="360"/>
+      </w:pPr>
+      <w:rPr>
+        <w:rFonts w:ascii="Symbol" w:hAnsi="Symbol" w:hint="default"/>
+      </w:rPr>
+    </w:lvl>
+    <w:lvl w:ilvl="4" w:tplc="04090003" w:tentative="1">
+      <w:start w:val="1"/>
+      <w:numFmt w:val="bullet"/>
+      <w:lvlText w:val="o"/>
+      <w:lvlJc w:val="left"/>
+      <w:pPr>
+        <w:ind w:left="3600" w:hanging="360"/>
+      </w:pPr>
+      <w:rPr>
+        <w:rFonts w:ascii="Courier New" w:hAnsi="Courier New" w:cs="Courier New" w:hint="default"/>
+      </w:rPr>
+    </w:lvl>
+    <w:lvl w:ilvl="5" w:tplc="04090005" w:tentative="1">
+      <w:start w:val="1"/>
+      <w:numFmt w:val="bullet"/>
+      <w:lvlText w:val=""/>
+      <w:lvlJc w:val="left"/>
+      <w:pPr>
+        <w:ind w:left="4320" w:hanging="360"/>
+      </w:pPr>
+      <w:rPr>
+        <w:rFonts w:ascii="Wingdings" w:hAnsi="Wingdings" w:hint="default"/>
+      </w:rPr>
+    </w:lvl>
+    <w:lvl w:ilvl="6" w:tplc="04090001" w:tentative="1">
+      <w:start w:val="1"/>
+      <w:numFmt w:val="bullet"/>
+      <w:lvlText w:val=""/>
+      <w:lvlJc w:val="left"/>
+      <w:pPr>
+        <w:ind w:left="5040" w:hanging="360"/>
+      </w:pPr>
+      <w:rPr>
+        <w:rFonts w:ascii="Symbol" w:hAnsi="Symbol" w:hint="default"/>
+      </w:rPr>
+    </w:lvl>
+    <w:lvl w:ilvl="7" w:tplc="04090003" w:tentative="1">
+      <w:start w:val="1"/>
+      <w:numFmt w:val="bullet"/>
+      <w:lvlText w:val="o"/>
+      <w:lvlJc w:val="left"/>
+      <w:pPr>
+        <w:ind w:left="5760" w:hanging="360"/>
+      </w:pPr>
+      <w:rPr>
+        <w:rFonts w:ascii="Courier New" w:hAnsi="Courier New" w:cs="Courier New" w:hint="default"/>
+      </w:rPr>
+    </w:lvl>
+    <w:lvl w:ilvl="8" w:tplc="04090005" w:tentative="1">
+      <w:start w:val="1"/>
+      <w:numFmt w:val="bullet"/>
+      <w:lvlText w:val=""/>
+      <w:lvlJc w:val="left"/>
+      <w:pPr>
+        <w:ind w:left="6480" w:hanging="360"/>
+      </w:pPr>
+      <w:rPr>
+        <w:rFonts w:ascii="Wingdings" w:hAnsi="Wingdings" w:hint="default"/>
+      </w:rPr>
+    </w:lvl>
+  </w:abstractNum>
+  <w:abstractNum w:abstractNumId="7" w15:restartNumberingAfterBreak="0">
+    <w:nsid w:val="38CD4C21"/>
+    <w:multiLevelType w:val="hybridMultilevel"/>
+    <w:tmpl w:val="AF1AE906"/>
+    <w:lvl w:ilvl="0" w:tplc="04090001">
+      <w:start w:val="1"/>
+      <w:numFmt w:val="bullet"/>
+      <w:lvlText w:val=""/>
+      <w:lvlJc w:val="left"/>
+      <w:pPr>
+        <w:ind w:left="720" w:hanging="360"/>
+      </w:pPr>
+      <w:rPr>
+        <w:rFonts w:ascii="Symbol" w:hAnsi="Symbol" w:hint="default"/>
+      </w:rPr>
+    </w:lvl>
+    <w:lvl w:ilvl="1" w:tplc="04090003" w:tentative="1">
+      <w:start w:val="1"/>
+      <w:numFmt w:val="bullet"/>
+      <w:lvlText w:val="o"/>
+      <w:lvlJc w:val="left"/>
+      <w:pPr>
+        <w:ind w:left="1440" w:hanging="360"/>
+      </w:pPr>
+      <w:rPr>
+        <w:rFonts w:ascii="Courier New" w:hAnsi="Courier New" w:cs="Courier New" w:hint="default"/>
+      </w:rPr>
+    </w:lvl>
+    <w:lvl w:ilvl="2" w:tplc="04090005" w:tentative="1">
+      <w:start w:val="1"/>
+      <w:numFmt w:val="bullet"/>
+      <w:lvlText w:val=""/>
+      <w:lvlJc w:val="left"/>
+      <w:pPr>
+        <w:ind w:left="2160" w:hanging="360"/>
+      </w:pPr>
+      <w:rPr>
+        <w:rFonts w:ascii="Wingdings" w:hAnsi="Wingdings" w:hint="default"/>
+      </w:rPr>
+    </w:lvl>
+    <w:lvl w:ilvl="3" w:tplc="04090001" w:tentative="1">
+      <w:start w:val="1"/>
+      <w:numFmt w:val="bullet"/>
+      <w:lvlText w:val=""/>
+      <w:lvlJc w:val="left"/>
+      <w:pPr>
+        <w:ind w:left="2880" w:hanging="360"/>
+      </w:pPr>
+      <w:rPr>
+        <w:rFonts w:ascii="Symbol" w:hAnsi="Symbol" w:hint="default"/>
+      </w:rPr>
+    </w:lvl>
+    <w:lvl w:ilvl="4" w:tplc="04090003" w:tentative="1">
+      <w:start w:val="1"/>
+      <w:numFmt w:val="bullet"/>
+      <w:lvlText w:val="o"/>
+      <w:lvlJc w:val="left"/>
+      <w:pPr>
+        <w:ind w:left="3600" w:hanging="360"/>
+      </w:pPr>
+      <w:rPr>
+        <w:rFonts w:ascii="Courier New" w:hAnsi="Courier New" w:cs="Courier New" w:hint="default"/>
+      </w:rPr>
+    </w:lvl>
+    <w:lvl w:ilvl="5" w:tplc="04090005" w:tentative="1">
+      <w:start w:val="1"/>
+      <w:numFmt w:val="bullet"/>
+      <w:lvlText w:val=""/>
+      <w:lvlJc w:val="left"/>
+      <w:pPr>
+        <w:ind w:left="4320" w:hanging="360"/>
+      </w:pPr>
+      <w:rPr>
+        <w:rFonts w:ascii="Wingdings" w:hAnsi="Wingdings" w:hint="default"/>
+      </w:rPr>
+    </w:lvl>
+    <w:lvl w:ilvl="6" w:tplc="04090001" w:tentative="1">
+      <w:start w:val="1"/>
+      <w:numFmt w:val="bullet"/>
+      <w:lvlText w:val=""/>
+      <w:lvlJc w:val="left"/>
+      <w:pPr>
+        <w:ind w:left="5040" w:hanging="360"/>
+      </w:pPr>
+      <w:rPr>
+        <w:rFonts w:ascii="Symbol" w:hAnsi="Symbol" w:hint="default"/>
+      </w:rPr>
+    </w:lvl>
+    <w:lvl w:ilvl="7" w:tplc="04090003" w:tentative="1">
+      <w:start w:val="1"/>
+      <w:numFmt w:val="bullet"/>
+      <w:lvlText w:val="o"/>
+      <w:lvlJc w:val="left"/>
+      <w:pPr>
+        <w:ind w:left="5760" w:hanging="360"/>
+      </w:pPr>
+      <w:rPr>
+        <w:rFonts w:ascii="Courier New" w:hAnsi="Courier New" w:cs="Courier New" w:hint="default"/>
+      </w:rPr>
+    </w:lvl>
+    <w:lvl w:ilvl="8" w:tplc="04090005" w:tentative="1">
+      <w:start w:val="1"/>
+      <w:numFmt w:val="bullet"/>
+      <w:lvlText w:val=""/>
+      <w:lvlJc w:val="left"/>
+      <w:pPr>
+        <w:ind w:left="6480" w:hanging="360"/>
+      </w:pPr>
+      <w:rPr>
+        <w:rFonts w:ascii="Wingdings" w:hAnsi="Wingdings" w:hint="default"/>
+      </w:rPr>
+    </w:lvl>
+  </w:abstractNum>
+  <w:abstractNum w:abstractNumId="8" w15:restartNumberingAfterBreak="0">
     <w:nsid w:val="3A440745"/>
     <w:multiLevelType w:val="hybridMultilevel"/>
     <w:tmpl w:val="259EA630"/>
@@ -10557,7 +11682,346 @@
       </w:rPr>
     </w:lvl>
   </w:abstractNum>
-  <w:abstractNum w:abstractNumId="7" w15:restartNumberingAfterBreak="0">
+  <w:abstractNum w:abstractNumId="9" w15:restartNumberingAfterBreak="0">
+    <w:nsid w:val="42B314F9"/>
+    <w:multiLevelType w:val="hybridMultilevel"/>
+    <w:tmpl w:val="AF5004DE"/>
+    <w:lvl w:ilvl="0" w:tplc="04090001">
+      <w:start w:val="1"/>
+      <w:numFmt w:val="bullet"/>
+      <w:lvlText w:val=""/>
+      <w:lvlJc w:val="left"/>
+      <w:pPr>
+        <w:ind w:left="720" w:hanging="360"/>
+      </w:pPr>
+      <w:rPr>
+        <w:rFonts w:ascii="Symbol" w:hAnsi="Symbol" w:hint="default"/>
+      </w:rPr>
+    </w:lvl>
+    <w:lvl w:ilvl="1" w:tplc="04090003" w:tentative="1">
+      <w:start w:val="1"/>
+      <w:numFmt w:val="bullet"/>
+      <w:lvlText w:val="o"/>
+      <w:lvlJc w:val="left"/>
+      <w:pPr>
+        <w:ind w:left="1440" w:hanging="360"/>
+      </w:pPr>
+      <w:rPr>
+        <w:rFonts w:ascii="Courier New" w:hAnsi="Courier New" w:cs="Courier New" w:hint="default"/>
+      </w:rPr>
+    </w:lvl>
+    <w:lvl w:ilvl="2" w:tplc="04090005" w:tentative="1">
+      <w:start w:val="1"/>
+      <w:numFmt w:val="bullet"/>
+      <w:lvlText w:val=""/>
+      <w:lvlJc w:val="left"/>
+      <w:pPr>
+        <w:ind w:left="2160" w:hanging="360"/>
+      </w:pPr>
+      <w:rPr>
+        <w:rFonts w:ascii="Wingdings" w:hAnsi="Wingdings" w:hint="default"/>
+      </w:rPr>
+    </w:lvl>
+    <w:lvl w:ilvl="3" w:tplc="04090001" w:tentative="1">
+      <w:start w:val="1"/>
+      <w:numFmt w:val="bullet"/>
+      <w:lvlText w:val=""/>
+      <w:lvlJc w:val="left"/>
+      <w:pPr>
+        <w:ind w:left="2880" w:hanging="360"/>
+      </w:pPr>
+      <w:rPr>
+        <w:rFonts w:ascii="Symbol" w:hAnsi="Symbol" w:hint="default"/>
+      </w:rPr>
+    </w:lvl>
+    <w:lvl w:ilvl="4" w:tplc="04090003" w:tentative="1">
+      <w:start w:val="1"/>
+      <w:numFmt w:val="bullet"/>
+      <w:lvlText w:val="o"/>
+      <w:lvlJc w:val="left"/>
+      <w:pPr>
+        <w:ind w:left="3600" w:hanging="360"/>
+      </w:pPr>
+      <w:rPr>
+        <w:rFonts w:ascii="Courier New" w:hAnsi="Courier New" w:cs="Courier New" w:hint="default"/>
+      </w:rPr>
+    </w:lvl>
+    <w:lvl w:ilvl="5" w:tplc="04090005" w:tentative="1">
+      <w:start w:val="1"/>
+      <w:numFmt w:val="bullet"/>
+      <w:lvlText w:val=""/>
+      <w:lvlJc w:val="left"/>
+      <w:pPr>
+        <w:ind w:left="4320" w:hanging="360"/>
+      </w:pPr>
+      <w:rPr>
+        <w:rFonts w:ascii="Wingdings" w:hAnsi="Wingdings" w:hint="default"/>
+      </w:rPr>
+    </w:lvl>
+    <w:lvl w:ilvl="6" w:tplc="04090001" w:tentative="1">
+      <w:start w:val="1"/>
+      <w:numFmt w:val="bullet"/>
+      <w:lvlText w:val=""/>
+      <w:lvlJc w:val="left"/>
+      <w:pPr>
+        <w:ind w:left="5040" w:hanging="360"/>
+      </w:pPr>
+      <w:rPr>
+        <w:rFonts w:ascii="Symbol" w:hAnsi="Symbol" w:hint="default"/>
+      </w:rPr>
+    </w:lvl>
+    <w:lvl w:ilvl="7" w:tplc="04090003" w:tentative="1">
+      <w:start w:val="1"/>
+      <w:numFmt w:val="bullet"/>
+      <w:lvlText w:val="o"/>
+      <w:lvlJc w:val="left"/>
+      <w:pPr>
+        <w:ind w:left="5760" w:hanging="360"/>
+      </w:pPr>
+      <w:rPr>
+        <w:rFonts w:ascii="Courier New" w:hAnsi="Courier New" w:cs="Courier New" w:hint="default"/>
+      </w:rPr>
+    </w:lvl>
+    <w:lvl w:ilvl="8" w:tplc="04090005" w:tentative="1">
+      <w:start w:val="1"/>
+      <w:numFmt w:val="bullet"/>
+      <w:lvlText w:val=""/>
+      <w:lvlJc w:val="left"/>
+      <w:pPr>
+        <w:ind w:left="6480" w:hanging="360"/>
+      </w:pPr>
+      <w:rPr>
+        <w:rFonts w:ascii="Wingdings" w:hAnsi="Wingdings" w:hint="default"/>
+      </w:rPr>
+    </w:lvl>
+  </w:abstractNum>
+  <w:abstractNum w:abstractNumId="10" w15:restartNumberingAfterBreak="0">
+    <w:nsid w:val="45F16E0C"/>
+    <w:multiLevelType w:val="hybridMultilevel"/>
+    <w:tmpl w:val="34565130"/>
+    <w:lvl w:ilvl="0" w:tplc="04090001">
+      <w:start w:val="1"/>
+      <w:numFmt w:val="bullet"/>
+      <w:lvlText w:val=""/>
+      <w:lvlJc w:val="left"/>
+      <w:pPr>
+        <w:ind w:left="720" w:hanging="360"/>
+      </w:pPr>
+      <w:rPr>
+        <w:rFonts w:ascii="Symbol" w:hAnsi="Symbol" w:hint="default"/>
+      </w:rPr>
+    </w:lvl>
+    <w:lvl w:ilvl="1" w:tplc="04090003" w:tentative="1">
+      <w:start w:val="1"/>
+      <w:numFmt w:val="bullet"/>
+      <w:lvlText w:val="o"/>
+      <w:lvlJc w:val="left"/>
+      <w:pPr>
+        <w:ind w:left="1440" w:hanging="360"/>
+      </w:pPr>
+      <w:rPr>
+        <w:rFonts w:ascii="Courier New" w:hAnsi="Courier New" w:cs="Courier New" w:hint="default"/>
+      </w:rPr>
+    </w:lvl>
+    <w:lvl w:ilvl="2" w:tplc="04090005" w:tentative="1">
+      <w:start w:val="1"/>
+      <w:numFmt w:val="bullet"/>
+      <w:lvlText w:val=""/>
+      <w:lvlJc w:val="left"/>
+      <w:pPr>
+        <w:ind w:left="2160" w:hanging="360"/>
+      </w:pPr>
+      <w:rPr>
+        <w:rFonts w:ascii="Wingdings" w:hAnsi="Wingdings" w:hint="default"/>
+      </w:rPr>
+    </w:lvl>
+    <w:lvl w:ilvl="3" w:tplc="04090001" w:tentative="1">
+      <w:start w:val="1"/>
+      <w:numFmt w:val="bullet"/>
+      <w:lvlText w:val=""/>
+      <w:lvlJc w:val="left"/>
+      <w:pPr>
+        <w:ind w:left="2880" w:hanging="360"/>
+      </w:pPr>
+      <w:rPr>
+        <w:rFonts w:ascii="Symbol" w:hAnsi="Symbol" w:hint="default"/>
+      </w:rPr>
+    </w:lvl>
+    <w:lvl w:ilvl="4" w:tplc="04090003" w:tentative="1">
+      <w:start w:val="1"/>
+      <w:numFmt w:val="bullet"/>
+      <w:lvlText w:val="o"/>
+      <w:lvlJc w:val="left"/>
+      <w:pPr>
+        <w:ind w:left="3600" w:hanging="360"/>
+      </w:pPr>
+      <w:rPr>
+        <w:rFonts w:ascii="Courier New" w:hAnsi="Courier New" w:cs="Courier New" w:hint="default"/>
+      </w:rPr>
+    </w:lvl>
+    <w:lvl w:ilvl="5" w:tplc="04090005" w:tentative="1">
+      <w:start w:val="1"/>
+      <w:numFmt w:val="bullet"/>
+      <w:lvlText w:val=""/>
+      <w:lvlJc w:val="left"/>
+      <w:pPr>
+        <w:ind w:left="4320" w:hanging="360"/>
+      </w:pPr>
+      <w:rPr>
+        <w:rFonts w:ascii="Wingdings" w:hAnsi="Wingdings" w:hint="default"/>
+      </w:rPr>
+    </w:lvl>
+    <w:lvl w:ilvl="6" w:tplc="04090001" w:tentative="1">
+      <w:start w:val="1"/>
+      <w:numFmt w:val="bullet"/>
+      <w:lvlText w:val=""/>
+      <w:lvlJc w:val="left"/>
+      <w:pPr>
+        <w:ind w:left="5040" w:hanging="360"/>
+      </w:pPr>
+      <w:rPr>
+        <w:rFonts w:ascii="Symbol" w:hAnsi="Symbol" w:hint="default"/>
+      </w:rPr>
+    </w:lvl>
+    <w:lvl w:ilvl="7" w:tplc="04090003" w:tentative="1">
+      <w:start w:val="1"/>
+      <w:numFmt w:val="bullet"/>
+      <w:lvlText w:val="o"/>
+      <w:lvlJc w:val="left"/>
+      <w:pPr>
+        <w:ind w:left="5760" w:hanging="360"/>
+      </w:pPr>
+      <w:rPr>
+        <w:rFonts w:ascii="Courier New" w:hAnsi="Courier New" w:cs="Courier New" w:hint="default"/>
+      </w:rPr>
+    </w:lvl>
+    <w:lvl w:ilvl="8" w:tplc="04090005" w:tentative="1">
+      <w:start w:val="1"/>
+      <w:numFmt w:val="bullet"/>
+      <w:lvlText w:val=""/>
+      <w:lvlJc w:val="left"/>
+      <w:pPr>
+        <w:ind w:left="6480" w:hanging="360"/>
+      </w:pPr>
+      <w:rPr>
+        <w:rFonts w:ascii="Wingdings" w:hAnsi="Wingdings" w:hint="default"/>
+      </w:rPr>
+    </w:lvl>
+  </w:abstractNum>
+  <w:abstractNum w:abstractNumId="11" w15:restartNumberingAfterBreak="0">
+    <w:nsid w:val="4ABF548E"/>
+    <w:multiLevelType w:val="hybridMultilevel"/>
+    <w:tmpl w:val="312E2862"/>
+    <w:lvl w:ilvl="0" w:tplc="04090001">
+      <w:start w:val="1"/>
+      <w:numFmt w:val="bullet"/>
+      <w:lvlText w:val=""/>
+      <w:lvlJc w:val="left"/>
+      <w:pPr>
+        <w:ind w:left="720" w:hanging="360"/>
+      </w:pPr>
+      <w:rPr>
+        <w:rFonts w:ascii="Symbol" w:hAnsi="Symbol" w:hint="default"/>
+      </w:rPr>
+    </w:lvl>
+    <w:lvl w:ilvl="1" w:tplc="04090003" w:tentative="1">
+      <w:start w:val="1"/>
+      <w:numFmt w:val="bullet"/>
+      <w:lvlText w:val="o"/>
+      <w:lvlJc w:val="left"/>
+      <w:pPr>
+        <w:ind w:left="1440" w:hanging="360"/>
+      </w:pPr>
+      <w:rPr>
+        <w:rFonts w:ascii="Courier New" w:hAnsi="Courier New" w:cs="Courier New" w:hint="default"/>
+      </w:rPr>
+    </w:lvl>
+    <w:lvl w:ilvl="2" w:tplc="04090005" w:tentative="1">
+      <w:start w:val="1"/>
+      <w:numFmt w:val="bullet"/>
+      <w:lvlText w:val=""/>
+      <w:lvlJc w:val="left"/>
+      <w:pPr>
+        <w:ind w:left="2160" w:hanging="360"/>
+      </w:pPr>
+      <w:rPr>
+        <w:rFonts w:ascii="Wingdings" w:hAnsi="Wingdings" w:hint="default"/>
+      </w:rPr>
+    </w:lvl>
+    <w:lvl w:ilvl="3" w:tplc="04090001" w:tentative="1">
+      <w:start w:val="1"/>
+      <w:numFmt w:val="bullet"/>
+      <w:lvlText w:val=""/>
+      <w:lvlJc w:val="left"/>
+      <w:pPr>
+        <w:ind w:left="2880" w:hanging="360"/>
+      </w:pPr>
+      <w:rPr>
+        <w:rFonts w:ascii="Symbol" w:hAnsi="Symbol" w:hint="default"/>
+      </w:rPr>
+    </w:lvl>
+    <w:lvl w:ilvl="4" w:tplc="04090003" w:tentative="1">
+      <w:start w:val="1"/>
+      <w:numFmt w:val="bullet"/>
+      <w:lvlText w:val="o"/>
+      <w:lvlJc w:val="left"/>
+      <w:pPr>
+        <w:ind w:left="3600" w:hanging="360"/>
+      </w:pPr>
+      <w:rPr>
+        <w:rFonts w:ascii="Courier New" w:hAnsi="Courier New" w:cs="Courier New" w:hint="default"/>
+      </w:rPr>
+    </w:lvl>
+    <w:lvl w:ilvl="5" w:tplc="04090005" w:tentative="1">
+      <w:start w:val="1"/>
+      <w:numFmt w:val="bullet"/>
+      <w:lvlText w:val=""/>
+      <w:lvlJc w:val="left"/>
+      <w:pPr>
+        <w:ind w:left="4320" w:hanging="360"/>
+      </w:pPr>
+      <w:rPr>
+        <w:rFonts w:ascii="Wingdings" w:hAnsi="Wingdings" w:hint="default"/>
+      </w:rPr>
+    </w:lvl>
+    <w:lvl w:ilvl="6" w:tplc="04090001" w:tentative="1">
+      <w:start w:val="1"/>
+      <w:numFmt w:val="bullet"/>
+      <w:lvlText w:val=""/>
+      <w:lvlJc w:val="left"/>
+      <w:pPr>
+        <w:ind w:left="5040" w:hanging="360"/>
+      </w:pPr>
+      <w:rPr>
+        <w:rFonts w:ascii="Symbol" w:hAnsi="Symbol" w:hint="default"/>
+      </w:rPr>
+    </w:lvl>
+    <w:lvl w:ilvl="7" w:tplc="04090003" w:tentative="1">
+      <w:start w:val="1"/>
+      <w:numFmt w:val="bullet"/>
+      <w:lvlText w:val="o"/>
+      <w:lvlJc w:val="left"/>
+      <w:pPr>
+        <w:ind w:left="5760" w:hanging="360"/>
+      </w:pPr>
+      <w:rPr>
+        <w:rFonts w:ascii="Courier New" w:hAnsi="Courier New" w:cs="Courier New" w:hint="default"/>
+      </w:rPr>
+    </w:lvl>
+    <w:lvl w:ilvl="8" w:tplc="04090005" w:tentative="1">
+      <w:start w:val="1"/>
+      <w:numFmt w:val="bullet"/>
+      <w:lvlText w:val=""/>
+      <w:lvlJc w:val="left"/>
+      <w:pPr>
+        <w:ind w:left="6480" w:hanging="360"/>
+      </w:pPr>
+      <w:rPr>
+        <w:rFonts w:ascii="Wingdings" w:hAnsi="Wingdings" w:hint="default"/>
+      </w:rPr>
+    </w:lvl>
+  </w:abstractNum>
+  <w:abstractNum w:abstractNumId="12" w15:restartNumberingAfterBreak="0">
     <w:nsid w:val="4FD13800"/>
     <w:multiLevelType w:val="hybridMultilevel"/>
     <w:tmpl w:val="7CFE8EF4"/>
@@ -10670,7 +12134,7 @@
       </w:rPr>
     </w:lvl>
   </w:abstractNum>
-  <w:abstractNum w:abstractNumId="8" w15:restartNumberingAfterBreak="0">
+  <w:abstractNum w:abstractNumId="13" w15:restartNumberingAfterBreak="0">
     <w:nsid w:val="56FA0F94"/>
     <w:multiLevelType w:val="hybridMultilevel"/>
     <w:tmpl w:val="B3D8026A"/>
@@ -10783,7 +12247,120 @@
       </w:rPr>
     </w:lvl>
   </w:abstractNum>
-  <w:abstractNum w:abstractNumId="9" w15:restartNumberingAfterBreak="0">
+  <w:abstractNum w:abstractNumId="14" w15:restartNumberingAfterBreak="0">
+    <w:nsid w:val="5A3B52AE"/>
+    <w:multiLevelType w:val="hybridMultilevel"/>
+    <w:tmpl w:val="2FC85A3E"/>
+    <w:lvl w:ilvl="0" w:tplc="04090001">
+      <w:start w:val="1"/>
+      <w:numFmt w:val="bullet"/>
+      <w:lvlText w:val=""/>
+      <w:lvlJc w:val="left"/>
+      <w:pPr>
+        <w:ind w:left="720" w:hanging="360"/>
+      </w:pPr>
+      <w:rPr>
+        <w:rFonts w:ascii="Symbol" w:hAnsi="Symbol" w:hint="default"/>
+      </w:rPr>
+    </w:lvl>
+    <w:lvl w:ilvl="1" w:tplc="04090003" w:tentative="1">
+      <w:start w:val="1"/>
+      <w:numFmt w:val="bullet"/>
+      <w:lvlText w:val="o"/>
+      <w:lvlJc w:val="left"/>
+      <w:pPr>
+        <w:ind w:left="1440" w:hanging="360"/>
+      </w:pPr>
+      <w:rPr>
+        <w:rFonts w:ascii="Courier New" w:hAnsi="Courier New" w:cs="Courier New" w:hint="default"/>
+      </w:rPr>
+    </w:lvl>
+    <w:lvl w:ilvl="2" w:tplc="04090005" w:tentative="1">
+      <w:start w:val="1"/>
+      <w:numFmt w:val="bullet"/>
+      <w:lvlText w:val=""/>
+      <w:lvlJc w:val="left"/>
+      <w:pPr>
+        <w:ind w:left="2160" w:hanging="360"/>
+      </w:pPr>
+      <w:rPr>
+        <w:rFonts w:ascii="Wingdings" w:hAnsi="Wingdings" w:hint="default"/>
+      </w:rPr>
+    </w:lvl>
+    <w:lvl w:ilvl="3" w:tplc="04090001" w:tentative="1">
+      <w:start w:val="1"/>
+      <w:numFmt w:val="bullet"/>
+      <w:lvlText w:val=""/>
+      <w:lvlJc w:val="left"/>
+      <w:pPr>
+        <w:ind w:left="2880" w:hanging="360"/>
+      </w:pPr>
+      <w:rPr>
+        <w:rFonts w:ascii="Symbol" w:hAnsi="Symbol" w:hint="default"/>
+      </w:rPr>
+    </w:lvl>
+    <w:lvl w:ilvl="4" w:tplc="04090003" w:tentative="1">
+      <w:start w:val="1"/>
+      <w:numFmt w:val="bullet"/>
+      <w:lvlText w:val="o"/>
+      <w:lvlJc w:val="left"/>
+      <w:pPr>
+        <w:ind w:left="3600" w:hanging="360"/>
+      </w:pPr>
+      <w:rPr>
+        <w:rFonts w:ascii="Courier New" w:hAnsi="Courier New" w:cs="Courier New" w:hint="default"/>
+      </w:rPr>
+    </w:lvl>
+    <w:lvl w:ilvl="5" w:tplc="04090005" w:tentative="1">
+      <w:start w:val="1"/>
+      <w:numFmt w:val="bullet"/>
+      <w:lvlText w:val=""/>
+      <w:lvlJc w:val="left"/>
+      <w:pPr>
+        <w:ind w:left="4320" w:hanging="360"/>
+      </w:pPr>
+      <w:rPr>
+        <w:rFonts w:ascii="Wingdings" w:hAnsi="Wingdings" w:hint="default"/>
+      </w:rPr>
+    </w:lvl>
+    <w:lvl w:ilvl="6" w:tplc="04090001" w:tentative="1">
+      <w:start w:val="1"/>
+      <w:numFmt w:val="bullet"/>
+      <w:lvlText w:val=""/>
+      <w:lvlJc w:val="left"/>
+      <w:pPr>
+        <w:ind w:left="5040" w:hanging="360"/>
+      </w:pPr>
+      <w:rPr>
+        <w:rFonts w:ascii="Symbol" w:hAnsi="Symbol" w:hint="default"/>
+      </w:rPr>
+    </w:lvl>
+    <w:lvl w:ilvl="7" w:tplc="04090003" w:tentative="1">
+      <w:start w:val="1"/>
+      <w:numFmt w:val="bullet"/>
+      <w:lvlText w:val="o"/>
+      <w:lvlJc w:val="left"/>
+      <w:pPr>
+        <w:ind w:left="5760" w:hanging="360"/>
+      </w:pPr>
+      <w:rPr>
+        <w:rFonts w:ascii="Courier New" w:hAnsi="Courier New" w:cs="Courier New" w:hint="default"/>
+      </w:rPr>
+    </w:lvl>
+    <w:lvl w:ilvl="8" w:tplc="04090005" w:tentative="1">
+      <w:start w:val="1"/>
+      <w:numFmt w:val="bullet"/>
+      <w:lvlText w:val=""/>
+      <w:lvlJc w:val="left"/>
+      <w:pPr>
+        <w:ind w:left="6480" w:hanging="360"/>
+      </w:pPr>
+      <w:rPr>
+        <w:rFonts w:ascii="Wingdings" w:hAnsi="Wingdings" w:hint="default"/>
+      </w:rPr>
+    </w:lvl>
+  </w:abstractNum>
+  <w:abstractNum w:abstractNumId="15" w15:restartNumberingAfterBreak="0">
     <w:nsid w:val="5E0F3C0B"/>
     <w:multiLevelType w:val="hybridMultilevel"/>
     <w:tmpl w:val="843A4E86"/>
@@ -10896,7 +12473,7 @@
       </w:rPr>
     </w:lvl>
   </w:abstractNum>
-  <w:abstractNum w:abstractNumId="10" w15:restartNumberingAfterBreak="0">
+  <w:abstractNum w:abstractNumId="16" w15:restartNumberingAfterBreak="0">
     <w:nsid w:val="7C593F70"/>
     <w:multiLevelType w:val="hybridMultilevel"/>
     <w:tmpl w:val="B974439E"/>
@@ -11013,7 +12590,7 @@
     <w:abstractNumId w:val="5"/>
   </w:num>
   <w:num w:numId="2" w16cid:durableId="449125045">
-    <w:abstractNumId w:val="7"/>
+    <w:abstractNumId w:val="12"/>
   </w:num>
   <w:num w:numId="3" w16cid:durableId="339896724">
     <w:abstractNumId w:val="3"/>
@@ -11028,19 +12605,37 @@
     <w:abstractNumId w:val="4"/>
   </w:num>
   <w:num w:numId="7" w16cid:durableId="290979904">
-    <w:abstractNumId w:val="6"/>
+    <w:abstractNumId w:val="8"/>
   </w:num>
   <w:num w:numId="8" w16cid:durableId="552431056">
     <w:abstractNumId w:val="1"/>
   </w:num>
   <w:num w:numId="9" w16cid:durableId="1295988362">
+    <w:abstractNumId w:val="16"/>
+  </w:num>
+  <w:num w:numId="10" w16cid:durableId="681126409">
+    <w:abstractNumId w:val="15"/>
+  </w:num>
+  <w:num w:numId="11" w16cid:durableId="684982777">
+    <w:abstractNumId w:val="13"/>
+  </w:num>
+  <w:num w:numId="12" w16cid:durableId="2037384329">
+    <w:abstractNumId w:val="7"/>
+  </w:num>
+  <w:num w:numId="13" w16cid:durableId="1092357115">
+    <w:abstractNumId w:val="9"/>
+  </w:num>
+  <w:num w:numId="14" w16cid:durableId="1587689380">
     <w:abstractNumId w:val="10"/>
   </w:num>
-  <w:num w:numId="10" w16cid:durableId="681126409">
-    <w:abstractNumId w:val="9"/>
+  <w:num w:numId="15" w16cid:durableId="2029062092">
+    <w:abstractNumId w:val="11"/>
   </w:num>
-  <w:num w:numId="11" w16cid:durableId="684982777">
-    <w:abstractNumId w:val="8"/>
+  <w:num w:numId="16" w16cid:durableId="1868785788">
+    <w:abstractNumId w:val="6"/>
+  </w:num>
+  <w:num w:numId="17" w16cid:durableId="902763706">
+    <w:abstractNumId w:val="14"/>
   </w:num>
   <w:numIdMacAtCleanup w:val="10"/>
 </w:numbering>

</xml_diff>